<commit_message>
Updated license, examples, and version number of last installer.
</commit_message>
<xml_diff>
--- a/docs/LANDIS-II Base Fire v3.1 User Guide.docx
+++ b/docs/LANDIS-II Base Fire v3.1 User Guide.docx
@@ -1,6 +1,6 @@
 
 <file path=word/document.xml><?xml version="1.0" encoding="utf-8"?>
-<w:document xmlns:wpc="http://schemas.microsoft.com/office/word/2010/wordprocessingCanvas" xmlns:mc="http://schemas.openxmlformats.org/markup-compatibility/2006" xmlns:o="urn:schemas-microsoft-com:office:office" xmlns:r="http://schemas.openxmlformats.org/officeDocument/2006/relationships" xmlns:m="http://schemas.openxmlformats.org/officeDocument/2006/math" xmlns:v="urn:schemas-microsoft-com:vml" xmlns:wp14="http://schemas.microsoft.com/office/word/2010/wordprocessingDrawing" xmlns:wp="http://schemas.openxmlformats.org/drawingml/2006/wordprocessingDrawing" xmlns:w10="urn:schemas-microsoft-com:office:word" xmlns:w="http://schemas.openxmlformats.org/wordprocessingml/2006/main" xmlns:w14="http://schemas.microsoft.com/office/word/2010/wordml" xmlns:wpg="http://schemas.microsoft.com/office/word/2010/wordprocessingGroup" xmlns:wpi="http://schemas.microsoft.com/office/word/2010/wordprocessingInk" xmlns:wne="http://schemas.microsoft.com/office/word/2006/wordml" xmlns:wps="http://schemas.microsoft.com/office/word/2010/wordprocessingShape" mc:Ignorable="w14 wp14">
+<w:document xmlns:wpc="http://schemas.microsoft.com/office/word/2010/wordprocessingCanvas" xmlns:cx="http://schemas.microsoft.com/office/drawing/2014/chartex" xmlns:cx1="http://schemas.microsoft.com/office/drawing/2015/9/8/chartex" xmlns:mc="http://schemas.openxmlformats.org/markup-compatibility/2006" xmlns:o="urn:schemas-microsoft-com:office:office" xmlns:r="http://schemas.openxmlformats.org/officeDocument/2006/relationships" xmlns:m="http://schemas.openxmlformats.org/officeDocument/2006/math" xmlns:v="urn:schemas-microsoft-com:vml" xmlns:wp14="http://schemas.microsoft.com/office/word/2010/wordprocessingDrawing" xmlns:wp="http://schemas.openxmlformats.org/drawingml/2006/wordprocessingDrawing" xmlns:w10="urn:schemas-microsoft-com:office:word" xmlns:w="http://schemas.openxmlformats.org/wordprocessingml/2006/main" xmlns:w14="http://schemas.microsoft.com/office/word/2010/wordml" xmlns:w15="http://schemas.microsoft.com/office/word/2012/wordml" xmlns:w16se="http://schemas.microsoft.com/office/word/2015/wordml/symex" xmlns:wpg="http://schemas.microsoft.com/office/word/2010/wordprocessingGroup" xmlns:wpi="http://schemas.microsoft.com/office/word/2010/wordprocessingInk" xmlns:wne="http://schemas.microsoft.com/office/word/2006/wordml" xmlns:wps="http://schemas.microsoft.com/office/word/2010/wordprocessingShape" mc:Ignorable="w14 w15 w16se wp14">
   <w:body>
     <w:p>
       <w:pPr>
@@ -15,39 +15,19 @@
       <w:r>
         <w:t xml:space="preserve">LANDIS-II </w:t>
       </w:r>
-      <w:r>
-        <w:fldChar w:fldCharType="begin"/>
-      </w:r>
-      <w:r>
-        <w:instrText xml:space="preserve"> DOCPROPERTY  "Extension Name"  \* MERGEFORMAT </w:instrText>
-      </w:r>
-      <w:r>
-        <w:fldChar w:fldCharType="separate"/>
-      </w:r>
-      <w:r>
-        <w:t>Base Fire</w:t>
-      </w:r>
-      <w:r>
-        <w:fldChar w:fldCharType="end"/>
-      </w:r>
+      <w:fldSimple w:instr=" DOCPROPERTY  &quot;Extension Name&quot;  \* MERGEFORMAT ">
+        <w:r>
+          <w:t>Base Fire</w:t>
+        </w:r>
+      </w:fldSimple>
       <w:r>
         <w:t xml:space="preserve"> v</w:t>
       </w:r>
-      <w:r>
-        <w:fldChar w:fldCharType="begin"/>
-      </w:r>
-      <w:r>
-        <w:instrText xml:space="preserve"> DOCPROPERTY  "Extension Version"  \* MERGEFORMAT </w:instrText>
-      </w:r>
-      <w:r>
-        <w:fldChar w:fldCharType="separate"/>
-      </w:r>
-      <w:r>
-        <w:t>3.1</w:t>
-      </w:r>
-      <w:r>
-        <w:fldChar w:fldCharType="end"/>
-      </w:r>
+      <w:fldSimple w:instr=" DOCPROPERTY  &quot;Extension Version&quot;  \* MERGEFORMAT ">
+        <w:r>
+          <w:t>3.1</w:t>
+        </w:r>
+      </w:fldSimple>
     </w:p>
     <w:p>
       <w:pPr>
@@ -124,7 +104,7 @@
         <w:rPr>
           <w:noProof/>
         </w:rPr>
-        <w:t>June 8, 2017</w:t>
+        <w:t>June 21, 2018</w:t>
       </w:r>
       <w:r>
         <w:rPr>
@@ -158,7 +138,7 @@
           <w:rFonts w:cs="Times New Roman"/>
         </w:rPr>
         <w:sectPr>
-          <w:headerReference w:type="default" r:id="rId8"/>
+          <w:headerReference w:type="default" r:id="rId7"/>
           <w:pgSz w:w="12240" w:h="15840" w:code="1"/>
           <w:pgMar w:top="1627" w:right="1627" w:bottom="2707" w:left="1627" w:header="935" w:footer="720" w:gutter="0"/>
           <w:cols w:space="720"/>
@@ -225,7 +205,7 @@
         </w:rPr>
         <w:fldChar w:fldCharType="separate"/>
       </w:r>
-      <w:hyperlink w:anchor="_Toc484679050" w:history="1">
+      <w:hyperlink w:anchor="_Toc517349981" w:history="1">
         <w:r>
           <w:rPr>
             <w:rStyle w:val="Hyperlink"/>
@@ -272,7 +252,7 @@
             <w:noProof/>
             <w:webHidden/>
           </w:rPr>
-          <w:instrText xml:space="preserve"> PAGEREF _Toc484679050 \h </w:instrText>
+          <w:instrText xml:space="preserve"> PAGEREF _Toc517349981 \h </w:instrText>
         </w:r>
         <w:r>
           <w:rPr>
@@ -318,7 +298,7 @@
           <w:lang w:eastAsia="en-US"/>
         </w:rPr>
       </w:pPr>
-      <w:hyperlink w:anchor="_Toc484679051" w:history="1">
+      <w:hyperlink w:anchor="_Toc517349982" w:history="1">
         <w:r>
           <w:rPr>
             <w:rStyle w:val="Hyperlink"/>
@@ -362,7 +342,7 @@
             <w:noProof/>
             <w:webHidden/>
           </w:rPr>
-          <w:instrText xml:space="preserve"> PAGEREF _Toc484679051 \h </w:instrText>
+          <w:instrText xml:space="preserve"> PAGEREF _Toc517349982 \h </w:instrText>
         </w:r>
         <w:r>
           <w:rPr>
@@ -408,7 +388,7 @@
           <w:lang w:eastAsia="en-US"/>
         </w:rPr>
       </w:pPr>
-      <w:hyperlink w:anchor="_Toc484679052" w:history="1">
+      <w:hyperlink w:anchor="_Toc517349983" w:history="1">
         <w:r>
           <w:rPr>
             <w:rStyle w:val="Hyperlink"/>
@@ -452,7 +432,7 @@
             <w:noProof/>
             <w:webHidden/>
           </w:rPr>
-          <w:instrText xml:space="preserve"> PAGEREF _Toc484679052 \h </w:instrText>
+          <w:instrText xml:space="preserve"> PAGEREF _Toc517349983 \h </w:instrText>
         </w:r>
         <w:r>
           <w:rPr>
@@ -498,7 +478,7 @@
           <w:lang w:eastAsia="en-US"/>
         </w:rPr>
       </w:pPr>
-      <w:hyperlink w:anchor="_Toc484679053" w:history="1">
+      <w:hyperlink w:anchor="_Toc517349984" w:history="1">
         <w:r>
           <w:rPr>
             <w:rStyle w:val="Hyperlink"/>
@@ -542,7 +522,7 @@
             <w:noProof/>
             <w:webHidden/>
           </w:rPr>
-          <w:instrText xml:space="preserve"> PAGEREF _Toc484679053 \h </w:instrText>
+          <w:instrText xml:space="preserve"> PAGEREF _Toc517349984 \h </w:instrText>
         </w:r>
         <w:r>
           <w:rPr>
@@ -588,7 +568,7 @@
           <w:lang w:eastAsia="en-US"/>
         </w:rPr>
       </w:pPr>
-      <w:hyperlink w:anchor="_Toc484679054" w:history="1">
+      <w:hyperlink w:anchor="_Toc517349985" w:history="1">
         <w:r>
           <w:rPr>
             <w:rStyle w:val="Hyperlink"/>
@@ -632,7 +612,7 @@
             <w:noProof/>
             <w:webHidden/>
           </w:rPr>
-          <w:instrText xml:space="preserve"> PAGEREF _Toc484679054 \h </w:instrText>
+          <w:instrText xml:space="preserve"> PAGEREF _Toc517349985 \h </w:instrText>
         </w:r>
         <w:r>
           <w:rPr>
@@ -678,7 +658,7 @@
           <w:lang w:eastAsia="en-US"/>
         </w:rPr>
       </w:pPr>
-      <w:hyperlink w:anchor="_Toc484679055" w:history="1">
+      <w:hyperlink w:anchor="_Toc517349986" w:history="1">
         <w:r>
           <w:rPr>
             <w:rStyle w:val="Hyperlink"/>
@@ -722,7 +702,7 @@
             <w:noProof/>
             <w:webHidden/>
           </w:rPr>
-          <w:instrText xml:space="preserve"> PAGEREF _Toc484679055 \h </w:instrText>
+          <w:instrText xml:space="preserve"> PAGEREF _Toc517349986 \h </w:instrText>
         </w:r>
         <w:r>
           <w:rPr>
@@ -768,7 +748,7 @@
           <w:lang w:eastAsia="en-US"/>
         </w:rPr>
       </w:pPr>
-      <w:hyperlink w:anchor="_Toc484679056" w:history="1">
+      <w:hyperlink w:anchor="_Toc517349987" w:history="1">
         <w:r>
           <w:rPr>
             <w:rStyle w:val="Hyperlink"/>
@@ -812,7 +792,7 @@
             <w:noProof/>
             <w:webHidden/>
           </w:rPr>
-          <w:instrText xml:space="preserve"> PAGEREF _Toc484679056 \h </w:instrText>
+          <w:instrText xml:space="preserve"> PAGEREF _Toc517349987 \h </w:instrText>
         </w:r>
         <w:r>
           <w:rPr>
@@ -858,7 +838,7 @@
           <w:lang w:eastAsia="en-US"/>
         </w:rPr>
       </w:pPr>
-      <w:hyperlink w:anchor="_Toc484679057" w:history="1">
+      <w:hyperlink w:anchor="_Toc517349988" w:history="1">
         <w:r>
           <w:rPr>
             <w:rStyle w:val="Hyperlink"/>
@@ -902,7 +882,7 @@
             <w:noProof/>
             <w:webHidden/>
           </w:rPr>
-          <w:instrText xml:space="preserve"> PAGEREF _Toc484679057 \h </w:instrText>
+          <w:instrText xml:space="preserve"> PAGEREF _Toc517349988 \h </w:instrText>
         </w:r>
         <w:r>
           <w:rPr>
@@ -950,7 +930,7 @@
           <w:lang w:eastAsia="en-US"/>
         </w:rPr>
       </w:pPr>
-      <w:hyperlink w:anchor="_Toc484679058" w:history="1">
+      <w:hyperlink w:anchor="_Toc517349989" w:history="1">
         <w:r>
           <w:rPr>
             <w:rStyle w:val="Hyperlink"/>
@@ -996,7 +976,7 @@
             <w:noProof/>
             <w:webHidden/>
           </w:rPr>
-          <w:instrText xml:space="preserve"> PAGEREF _Toc484679058 \h </w:instrText>
+          <w:instrText xml:space="preserve"> PAGEREF _Toc517349989 \h </w:instrText>
         </w:r>
         <w:r>
           <w:rPr>
@@ -1044,7 +1024,7 @@
           <w:lang w:eastAsia="en-US"/>
         </w:rPr>
       </w:pPr>
-      <w:hyperlink w:anchor="_Toc484679059" w:history="1">
+      <w:hyperlink w:anchor="_Toc517349990" w:history="1">
         <w:r>
           <w:rPr>
             <w:rStyle w:val="Hyperlink"/>
@@ -1090,7 +1070,7 @@
             <w:noProof/>
             <w:webHidden/>
           </w:rPr>
-          <w:instrText xml:space="preserve"> PAGEREF _Toc484679059 \h </w:instrText>
+          <w:instrText xml:space="preserve"> PAGEREF _Toc517349990 \h </w:instrText>
         </w:r>
         <w:r>
           <w:rPr>
@@ -1138,7 +1118,7 @@
           <w:lang w:eastAsia="en-US"/>
         </w:rPr>
       </w:pPr>
-      <w:hyperlink w:anchor="_Toc484679060" w:history="1">
+      <w:hyperlink w:anchor="_Toc517349991" w:history="1">
         <w:r>
           <w:rPr>
             <w:rStyle w:val="Hyperlink"/>
@@ -1184,7 +1164,7 @@
             <w:noProof/>
             <w:webHidden/>
           </w:rPr>
-          <w:instrText xml:space="preserve"> PAGEREF _Toc484679060 \h </w:instrText>
+          <w:instrText xml:space="preserve"> PAGEREF _Toc517349991 \h </w:instrText>
         </w:r>
         <w:r>
           <w:rPr>
@@ -1232,7 +1212,7 @@
           <w:lang w:eastAsia="en-US"/>
         </w:rPr>
       </w:pPr>
-      <w:hyperlink w:anchor="_Toc484679061" w:history="1">
+      <w:hyperlink w:anchor="_Toc517349992" w:history="1">
         <w:r>
           <w:rPr>
             <w:rStyle w:val="Hyperlink"/>
@@ -1278,7 +1258,7 @@
             <w:noProof/>
             <w:webHidden/>
           </w:rPr>
-          <w:instrText xml:space="preserve"> PAGEREF _Toc484679061 \h </w:instrText>
+          <w:instrText xml:space="preserve"> PAGEREF _Toc517349992 \h </w:instrText>
         </w:r>
         <w:r>
           <w:rPr>
@@ -1326,7 +1306,7 @@
           <w:lang w:eastAsia="en-US"/>
         </w:rPr>
       </w:pPr>
-      <w:hyperlink w:anchor="_Toc484679062" w:history="1">
+      <w:hyperlink w:anchor="_Toc517349993" w:history="1">
         <w:r>
           <w:rPr>
             <w:rStyle w:val="Hyperlink"/>
@@ -1372,7 +1352,7 @@
             <w:noProof/>
             <w:webHidden/>
           </w:rPr>
-          <w:instrText xml:space="preserve"> PAGEREF _Toc484679062 \h </w:instrText>
+          <w:instrText xml:space="preserve"> PAGEREF _Toc517349993 \h </w:instrText>
         </w:r>
         <w:r>
           <w:rPr>
@@ -1418,7 +1398,7 @@
           <w:lang w:eastAsia="en-US"/>
         </w:rPr>
       </w:pPr>
-      <w:hyperlink w:anchor="_Toc484679063" w:history="1">
+      <w:hyperlink w:anchor="_Toc517349994" w:history="1">
         <w:r>
           <w:rPr>
             <w:rStyle w:val="Hyperlink"/>
@@ -1462,7 +1442,7 @@
             <w:noProof/>
             <w:webHidden/>
           </w:rPr>
-          <w:instrText xml:space="preserve"> PAGEREF _Toc484679063 \h </w:instrText>
+          <w:instrText xml:space="preserve"> PAGEREF _Toc517349994 \h </w:instrText>
         </w:r>
         <w:r>
           <w:rPr>
@@ -1510,7 +1490,7 @@
           <w:lang w:eastAsia="en-US"/>
         </w:rPr>
       </w:pPr>
-      <w:hyperlink w:anchor="_Toc484679064" w:history="1">
+      <w:hyperlink w:anchor="_Toc517349995" w:history="1">
         <w:r>
           <w:rPr>
             <w:rStyle w:val="Hyperlink"/>
@@ -1535,6 +1515,100 @@
             <w:rStyle w:val="Hyperlink"/>
             <w:noProof/>
           </w:rPr>
+          <w:t>Version 3.1.1 (November 2017)</w:t>
+        </w:r>
+        <w:r>
+          <w:rPr>
+            <w:noProof/>
+            <w:webHidden/>
+          </w:rPr>
+          <w:tab/>
+        </w:r>
+        <w:r>
+          <w:rPr>
+            <w:noProof/>
+            <w:webHidden/>
+          </w:rPr>
+          <w:fldChar w:fldCharType="begin"/>
+        </w:r>
+        <w:r>
+          <w:rPr>
+            <w:noProof/>
+            <w:webHidden/>
+          </w:rPr>
+          <w:instrText xml:space="preserve"> PAGEREF _Toc517349995 \h </w:instrText>
+        </w:r>
+        <w:r>
+          <w:rPr>
+            <w:noProof/>
+            <w:webHidden/>
+          </w:rPr>
+        </w:r>
+        <w:r>
+          <w:rPr>
+            <w:noProof/>
+            <w:webHidden/>
+          </w:rPr>
+          <w:fldChar w:fldCharType="separate"/>
+        </w:r>
+        <w:r>
+          <w:rPr>
+            <w:noProof/>
+            <w:webHidden/>
+          </w:rPr>
+          <w:t>8</w:t>
+        </w:r>
+        <w:r>
+          <w:rPr>
+            <w:noProof/>
+            <w:webHidden/>
+          </w:rPr>
+          <w:fldChar w:fldCharType="end"/>
+        </w:r>
+      </w:hyperlink>
+    </w:p>
+    <w:p>
+      <w:pPr>
+        <w:pStyle w:val="TOC3"/>
+        <w:tabs>
+          <w:tab w:val="left" w:pos="1200"/>
+          <w:tab w:val="right" w:leader="dot" w:pos="8976"/>
+        </w:tabs>
+        <w:rPr>
+          <w:rFonts w:asciiTheme="minorHAnsi" w:eastAsiaTheme="minorEastAsia" w:hAnsiTheme="minorHAnsi" w:cstheme="minorBidi"/>
+          <w:i w:val="0"/>
+          <w:iCs w:val="0"/>
+          <w:noProof/>
+          <w:sz w:val="22"/>
+          <w:szCs w:val="22"/>
+          <w:lang w:eastAsia="en-US"/>
+        </w:rPr>
+      </w:pPr>
+      <w:hyperlink w:anchor="_Toc517349996" w:history="1">
+        <w:r>
+          <w:rPr>
+            <w:rStyle w:val="Hyperlink"/>
+            <w:noProof/>
+          </w:rPr>
+          <w:t>1.8.2</w:t>
+        </w:r>
+        <w:r>
+          <w:rPr>
+            <w:rFonts w:asciiTheme="minorHAnsi" w:eastAsiaTheme="minorEastAsia" w:hAnsiTheme="minorHAnsi" w:cstheme="minorBidi"/>
+            <w:i w:val="0"/>
+            <w:iCs w:val="0"/>
+            <w:noProof/>
+            <w:sz w:val="22"/>
+            <w:szCs w:val="22"/>
+            <w:lang w:eastAsia="en-US"/>
+          </w:rPr>
+          <w:tab/>
+        </w:r>
+        <w:r>
+          <w:rPr>
+            <w:rStyle w:val="Hyperlink"/>
+            <w:noProof/>
+          </w:rPr>
           <w:t>Version 2.01</w:t>
         </w:r>
         <w:r>
@@ -1556,7 +1630,7 @@
             <w:noProof/>
             <w:webHidden/>
           </w:rPr>
-          <w:instrText xml:space="preserve"> PAGEREF _Toc484679064 \h </w:instrText>
+          <w:instrText xml:space="preserve"> PAGEREF _Toc517349996 \h </w:instrText>
         </w:r>
         <w:r>
           <w:rPr>
@@ -1602,7 +1676,7 @@
           <w:lang w:eastAsia="en-US"/>
         </w:rPr>
       </w:pPr>
-      <w:hyperlink w:anchor="_Toc484679065" w:history="1">
+      <w:hyperlink w:anchor="_Toc517349997" w:history="1">
         <w:r>
           <w:rPr>
             <w:rStyle w:val="Hyperlink"/>
@@ -1646,7 +1720,7 @@
             <w:noProof/>
             <w:webHidden/>
           </w:rPr>
-          <w:instrText xml:space="preserve"> PAGEREF _Toc484679065 \h </w:instrText>
+          <w:instrText xml:space="preserve"> PAGEREF _Toc517349997 \h </w:instrText>
         </w:r>
         <w:r>
           <w:rPr>
@@ -1692,7 +1766,7 @@
           <w:lang w:eastAsia="en-US"/>
         </w:rPr>
       </w:pPr>
-      <w:hyperlink w:anchor="_Toc484679066" w:history="1">
+      <w:hyperlink w:anchor="_Toc517349998" w:history="1">
         <w:r>
           <w:rPr>
             <w:rStyle w:val="Hyperlink"/>
@@ -1736,7 +1810,7 @@
             <w:noProof/>
             <w:webHidden/>
           </w:rPr>
-          <w:instrText xml:space="preserve"> PAGEREF _Toc484679066 \h </w:instrText>
+          <w:instrText xml:space="preserve"> PAGEREF _Toc517349998 \h </w:instrText>
         </w:r>
         <w:r>
           <w:rPr>
@@ -1785,7 +1859,7 @@
           <w:lang w:eastAsia="en-US"/>
         </w:rPr>
       </w:pPr>
-      <w:hyperlink w:anchor="_Toc484679067" w:history="1">
+      <w:hyperlink w:anchor="_Toc517349999" w:history="1">
         <w:r>
           <w:rPr>
             <w:rStyle w:val="Hyperlink"/>
@@ -1832,7 +1906,7 @@
             <w:noProof/>
             <w:webHidden/>
           </w:rPr>
-          <w:instrText xml:space="preserve"> PAGEREF _Toc484679067 \h </w:instrText>
+          <w:instrText xml:space="preserve"> PAGEREF _Toc517349999 \h </w:instrText>
         </w:r>
         <w:r>
           <w:rPr>
@@ -1878,7 +1952,7 @@
           <w:lang w:eastAsia="en-US"/>
         </w:rPr>
       </w:pPr>
-      <w:hyperlink w:anchor="_Toc484679068" w:history="1">
+      <w:hyperlink w:anchor="_Toc517350000" w:history="1">
         <w:r>
           <w:rPr>
             <w:rStyle w:val="Hyperlink"/>
@@ -1922,7 +1996,7 @@
             <w:noProof/>
             <w:webHidden/>
           </w:rPr>
-          <w:instrText xml:space="preserve"> PAGEREF _Toc484679068 \h </w:instrText>
+          <w:instrText xml:space="preserve"> PAGEREF _Toc517350000 \h </w:instrText>
         </w:r>
         <w:r>
           <w:rPr>
@@ -1968,7 +2042,7 @@
           <w:lang w:eastAsia="en-US"/>
         </w:rPr>
       </w:pPr>
-      <w:hyperlink w:anchor="_Toc484679069" w:history="1">
+      <w:hyperlink w:anchor="_Toc517350001" w:history="1">
         <w:r>
           <w:rPr>
             <w:rStyle w:val="Hyperlink"/>
@@ -2012,7 +2086,7 @@
             <w:noProof/>
             <w:webHidden/>
           </w:rPr>
-          <w:instrText xml:space="preserve"> PAGEREF _Toc484679069 \h </w:instrText>
+          <w:instrText xml:space="preserve"> PAGEREF _Toc517350001 \h </w:instrText>
         </w:r>
         <w:r>
           <w:rPr>
@@ -2058,7 +2132,7 @@
           <w:lang w:eastAsia="en-US"/>
         </w:rPr>
       </w:pPr>
-      <w:hyperlink w:anchor="_Toc484679070" w:history="1">
+      <w:hyperlink w:anchor="_Toc517350002" w:history="1">
         <w:r>
           <w:rPr>
             <w:rStyle w:val="Hyperlink"/>
@@ -2102,7 +2176,7 @@
             <w:noProof/>
             <w:webHidden/>
           </w:rPr>
-          <w:instrText xml:space="preserve"> PAGEREF _Toc484679070 \h </w:instrText>
+          <w:instrText xml:space="preserve"> PAGEREF _Toc517350002 \h </w:instrText>
         </w:r>
         <w:r>
           <w:rPr>
@@ -2150,7 +2224,7 @@
           <w:lang w:eastAsia="en-US"/>
         </w:rPr>
       </w:pPr>
-      <w:hyperlink w:anchor="_Toc484679071" w:history="1">
+      <w:hyperlink w:anchor="_Toc517350003" w:history="1">
         <w:r>
           <w:rPr>
             <w:rStyle w:val="Hyperlink"/>
@@ -2196,7 +2270,7 @@
             <w:noProof/>
             <w:webHidden/>
           </w:rPr>
-          <w:instrText xml:space="preserve"> PAGEREF _Toc484679071 \h </w:instrText>
+          <w:instrText xml:space="preserve"> PAGEREF _Toc517350003 \h </w:instrText>
         </w:r>
         <w:r>
           <w:rPr>
@@ -2244,7 +2318,7 @@
           <w:lang w:eastAsia="en-US"/>
         </w:rPr>
       </w:pPr>
-      <w:hyperlink w:anchor="_Toc484679072" w:history="1">
+      <w:hyperlink w:anchor="_Toc517350004" w:history="1">
         <w:r>
           <w:rPr>
             <w:rStyle w:val="Hyperlink"/>
@@ -2290,7 +2364,7 @@
             <w:noProof/>
             <w:webHidden/>
           </w:rPr>
-          <w:instrText xml:space="preserve"> PAGEREF _Toc484679072 \h </w:instrText>
+          <w:instrText xml:space="preserve"> PAGEREF _Toc517350004 \h </w:instrText>
         </w:r>
         <w:r>
           <w:rPr>
@@ -2338,7 +2412,7 @@
           <w:lang w:eastAsia="en-US"/>
         </w:rPr>
       </w:pPr>
-      <w:hyperlink w:anchor="_Toc484679073" w:history="1">
+      <w:hyperlink w:anchor="_Toc517350005" w:history="1">
         <w:r>
           <w:rPr>
             <w:rStyle w:val="Hyperlink"/>
@@ -2384,7 +2458,7 @@
             <w:noProof/>
             <w:webHidden/>
           </w:rPr>
-          <w:instrText xml:space="preserve"> PAGEREF _Toc484679073 \h </w:instrText>
+          <w:instrText xml:space="preserve"> PAGEREF _Toc517350005 \h </w:instrText>
         </w:r>
         <w:r>
           <w:rPr>
@@ -2432,7 +2506,7 @@
           <w:lang w:eastAsia="en-US"/>
         </w:rPr>
       </w:pPr>
-      <w:hyperlink w:anchor="_Toc484679074" w:history="1">
+      <w:hyperlink w:anchor="_Toc517350006" w:history="1">
         <w:r>
           <w:rPr>
             <w:rStyle w:val="Hyperlink"/>
@@ -2478,7 +2552,7 @@
             <w:noProof/>
             <w:webHidden/>
           </w:rPr>
-          <w:instrText xml:space="preserve"> PAGEREF _Toc484679074 \h </w:instrText>
+          <w:instrText xml:space="preserve"> PAGEREF _Toc517350006 \h </w:instrText>
         </w:r>
         <w:r>
           <w:rPr>
@@ -2526,7 +2600,7 @@
           <w:lang w:eastAsia="en-US"/>
         </w:rPr>
       </w:pPr>
-      <w:hyperlink w:anchor="_Toc484679075" w:history="1">
+      <w:hyperlink w:anchor="_Toc517350007" w:history="1">
         <w:r>
           <w:rPr>
             <w:rStyle w:val="Hyperlink"/>
@@ -2572,7 +2646,7 @@
             <w:noProof/>
             <w:webHidden/>
           </w:rPr>
-          <w:instrText xml:space="preserve"> PAGEREF _Toc484679075 \h </w:instrText>
+          <w:instrText xml:space="preserve"> PAGEREF _Toc517350007 \h </w:instrText>
         </w:r>
         <w:r>
           <w:rPr>
@@ -2620,7 +2694,7 @@
           <w:lang w:eastAsia="en-US"/>
         </w:rPr>
       </w:pPr>
-      <w:hyperlink w:anchor="_Toc484679076" w:history="1">
+      <w:hyperlink w:anchor="_Toc517350008" w:history="1">
         <w:r>
           <w:rPr>
             <w:rStyle w:val="Hyperlink"/>
@@ -2666,7 +2740,7 @@
             <w:noProof/>
             <w:webHidden/>
           </w:rPr>
-          <w:instrText xml:space="preserve"> PAGEREF _Toc484679076 \h </w:instrText>
+          <w:instrText xml:space="preserve"> PAGEREF _Toc517350008 \h </w:instrText>
         </w:r>
         <w:r>
           <w:rPr>
@@ -2714,7 +2788,7 @@
           <w:lang w:eastAsia="en-US"/>
         </w:rPr>
       </w:pPr>
-      <w:hyperlink w:anchor="_Toc484679077" w:history="1">
+      <w:hyperlink w:anchor="_Toc517350009" w:history="1">
         <w:r>
           <w:rPr>
             <w:rStyle w:val="Hyperlink"/>
@@ -2760,7 +2834,7 @@
             <w:noProof/>
             <w:webHidden/>
           </w:rPr>
-          <w:instrText xml:space="preserve"> PAGEREF _Toc484679077 \h </w:instrText>
+          <w:instrText xml:space="preserve"> PAGEREF _Toc517350009 \h </w:instrText>
         </w:r>
         <w:r>
           <w:rPr>
@@ -2806,7 +2880,7 @@
           <w:lang w:eastAsia="en-US"/>
         </w:rPr>
       </w:pPr>
-      <w:hyperlink w:anchor="_Toc484679078" w:history="1">
+      <w:hyperlink w:anchor="_Toc517350010" w:history="1">
         <w:r>
           <w:rPr>
             <w:rStyle w:val="Hyperlink"/>
@@ -2850,7 +2924,7 @@
             <w:noProof/>
             <w:webHidden/>
           </w:rPr>
-          <w:instrText xml:space="preserve"> PAGEREF _Toc484679078 \h </w:instrText>
+          <w:instrText xml:space="preserve"> PAGEREF _Toc517350010 \h </w:instrText>
         </w:r>
         <w:r>
           <w:rPr>
@@ -2896,7 +2970,7 @@
           <w:lang w:eastAsia="en-US"/>
         </w:rPr>
       </w:pPr>
-      <w:hyperlink w:anchor="_Toc484679079" w:history="1">
+      <w:hyperlink w:anchor="_Toc517350011" w:history="1">
         <w:r>
           <w:rPr>
             <w:rStyle w:val="Hyperlink"/>
@@ -2940,7 +3014,7 @@
             <w:noProof/>
             <w:webHidden/>
           </w:rPr>
-          <w:instrText xml:space="preserve"> PAGEREF _Toc484679079 \h </w:instrText>
+          <w:instrText xml:space="preserve"> PAGEREF _Toc517350011 \h </w:instrText>
         </w:r>
         <w:r>
           <w:rPr>
@@ -2988,7 +3062,7 @@
           <w:lang w:eastAsia="en-US"/>
         </w:rPr>
       </w:pPr>
-      <w:hyperlink w:anchor="_Toc484679080" w:history="1">
+      <w:hyperlink w:anchor="_Toc517350012" w:history="1">
         <w:r>
           <w:rPr>
             <w:rStyle w:val="Hyperlink"/>
@@ -3034,7 +3108,7 @@
             <w:noProof/>
             <w:webHidden/>
           </w:rPr>
-          <w:instrText xml:space="preserve"> PAGEREF _Toc484679080 \h </w:instrText>
+          <w:instrText xml:space="preserve"> PAGEREF _Toc517350012 \h </w:instrText>
         </w:r>
         <w:r>
           <w:rPr>
@@ -3082,7 +3156,7 @@
           <w:lang w:eastAsia="en-US"/>
         </w:rPr>
       </w:pPr>
-      <w:hyperlink w:anchor="_Toc484679081" w:history="1">
+      <w:hyperlink w:anchor="_Toc517350013" w:history="1">
         <w:r>
           <w:rPr>
             <w:rStyle w:val="Hyperlink"/>
@@ -3128,7 +3202,7 @@
             <w:noProof/>
             <w:webHidden/>
           </w:rPr>
-          <w:instrText xml:space="preserve"> PAGEREF _Toc484679081 \h </w:instrText>
+          <w:instrText xml:space="preserve"> PAGEREF _Toc517350013 \h </w:instrText>
         </w:r>
         <w:r>
           <w:rPr>
@@ -3174,7 +3248,7 @@
           <w:lang w:eastAsia="en-US"/>
         </w:rPr>
       </w:pPr>
-      <w:hyperlink w:anchor="_Toc484679082" w:history="1">
+      <w:hyperlink w:anchor="_Toc517350014" w:history="1">
         <w:r>
           <w:rPr>
             <w:rStyle w:val="Hyperlink"/>
@@ -3218,7 +3292,7 @@
             <w:noProof/>
             <w:webHidden/>
           </w:rPr>
-          <w:instrText xml:space="preserve"> PAGEREF _Toc484679082 \h </w:instrText>
+          <w:instrText xml:space="preserve"> PAGEREF _Toc517350014 \h </w:instrText>
         </w:r>
         <w:r>
           <w:rPr>
@@ -3266,7 +3340,7 @@
           <w:lang w:eastAsia="en-US"/>
         </w:rPr>
       </w:pPr>
-      <w:hyperlink w:anchor="_Toc484679083" w:history="1">
+      <w:hyperlink w:anchor="_Toc517350015" w:history="1">
         <w:r>
           <w:rPr>
             <w:rStyle w:val="Hyperlink"/>
@@ -3312,7 +3386,7 @@
             <w:noProof/>
             <w:webHidden/>
           </w:rPr>
-          <w:instrText xml:space="preserve"> PAGEREF _Toc484679083 \h </w:instrText>
+          <w:instrText xml:space="preserve"> PAGEREF _Toc517350015 \h </w:instrText>
         </w:r>
         <w:r>
           <w:rPr>
@@ -3360,7 +3434,7 @@
           <w:lang w:eastAsia="en-US"/>
         </w:rPr>
       </w:pPr>
-      <w:hyperlink w:anchor="_Toc484679084" w:history="1">
+      <w:hyperlink w:anchor="_Toc517350016" w:history="1">
         <w:r>
           <w:rPr>
             <w:rStyle w:val="Hyperlink"/>
@@ -3406,7 +3480,7 @@
             <w:noProof/>
             <w:webHidden/>
           </w:rPr>
-          <w:instrText xml:space="preserve"> PAGEREF _Toc484679084 \h </w:instrText>
+          <w:instrText xml:space="preserve"> PAGEREF _Toc517350016 \h </w:instrText>
         </w:r>
         <w:r>
           <w:rPr>
@@ -3452,7 +3526,7 @@
           <w:lang w:eastAsia="en-US"/>
         </w:rPr>
       </w:pPr>
-      <w:hyperlink w:anchor="_Toc484679085" w:history="1">
+      <w:hyperlink w:anchor="_Toc517350017" w:history="1">
         <w:r>
           <w:rPr>
             <w:rStyle w:val="Hyperlink"/>
@@ -3496,7 +3570,7 @@
             <w:noProof/>
             <w:webHidden/>
           </w:rPr>
-          <w:instrText xml:space="preserve"> PAGEREF _Toc484679085 \h </w:instrText>
+          <w:instrText xml:space="preserve"> PAGEREF _Toc517350017 \h </w:instrText>
         </w:r>
         <w:r>
           <w:rPr>
@@ -3544,7 +3618,7 @@
           <w:lang w:eastAsia="en-US"/>
         </w:rPr>
       </w:pPr>
-      <w:hyperlink w:anchor="_Toc484679086" w:history="1">
+      <w:hyperlink w:anchor="_Toc517350018" w:history="1">
         <w:r>
           <w:rPr>
             <w:rStyle w:val="Hyperlink"/>
@@ -3590,7 +3664,7 @@
             <w:noProof/>
             <w:webHidden/>
           </w:rPr>
-          <w:instrText xml:space="preserve"> PAGEREF _Toc484679086 \h </w:instrText>
+          <w:instrText xml:space="preserve"> PAGEREF _Toc517350018 \h </w:instrText>
         </w:r>
         <w:r>
           <w:rPr>
@@ -3638,7 +3712,7 @@
           <w:lang w:eastAsia="en-US"/>
         </w:rPr>
       </w:pPr>
-      <w:hyperlink w:anchor="_Toc484679087" w:history="1">
+      <w:hyperlink w:anchor="_Toc517350019" w:history="1">
         <w:r>
           <w:rPr>
             <w:rStyle w:val="Hyperlink"/>
@@ -3684,7 +3758,7 @@
             <w:noProof/>
             <w:webHidden/>
           </w:rPr>
-          <w:instrText xml:space="preserve"> PAGEREF _Toc484679087 \h </w:instrText>
+          <w:instrText xml:space="preserve"> PAGEREF _Toc517350019 \h </w:instrText>
         </w:r>
         <w:r>
           <w:rPr>
@@ -3730,7 +3804,7 @@
           <w:lang w:eastAsia="en-US"/>
         </w:rPr>
       </w:pPr>
-      <w:hyperlink w:anchor="_Toc484679088" w:history="1">
+      <w:hyperlink w:anchor="_Toc517350020" w:history="1">
         <w:r>
           <w:rPr>
             <w:rStyle w:val="Hyperlink"/>
@@ -3774,7 +3848,7 @@
             <w:noProof/>
             <w:webHidden/>
           </w:rPr>
-          <w:instrText xml:space="preserve"> PAGEREF _Toc484679088 \h </w:instrText>
+          <w:instrText xml:space="preserve"> PAGEREF _Toc517350020 \h </w:instrText>
         </w:r>
         <w:r>
           <w:rPr>
@@ -3822,7 +3896,7 @@
           <w:lang w:eastAsia="en-US"/>
         </w:rPr>
       </w:pPr>
-      <w:hyperlink w:anchor="_Toc484679089" w:history="1">
+      <w:hyperlink w:anchor="_Toc517350021" w:history="1">
         <w:r>
           <w:rPr>
             <w:rStyle w:val="Hyperlink"/>
@@ -3868,7 +3942,7 @@
             <w:noProof/>
             <w:webHidden/>
           </w:rPr>
-          <w:instrText xml:space="preserve"> PAGEREF _Toc484679089 \h </w:instrText>
+          <w:instrText xml:space="preserve"> PAGEREF _Toc517350021 \h </w:instrText>
         </w:r>
         <w:r>
           <w:rPr>
@@ -3916,7 +3990,7 @@
           <w:lang w:eastAsia="en-US"/>
         </w:rPr>
       </w:pPr>
-      <w:hyperlink w:anchor="_Toc484679090" w:history="1">
+      <w:hyperlink w:anchor="_Toc517350022" w:history="1">
         <w:r>
           <w:rPr>
             <w:rStyle w:val="Hyperlink"/>
@@ -3962,7 +4036,7 @@
             <w:noProof/>
             <w:webHidden/>
           </w:rPr>
-          <w:instrText xml:space="preserve"> PAGEREF _Toc484679090 \h </w:instrText>
+          <w:instrText xml:space="preserve"> PAGEREF _Toc517350022 \h </w:instrText>
         </w:r>
         <w:r>
           <w:rPr>
@@ -4010,7 +4084,7 @@
           <w:lang w:eastAsia="en-US"/>
         </w:rPr>
       </w:pPr>
-      <w:hyperlink w:anchor="_Toc484679091" w:history="1">
+      <w:hyperlink w:anchor="_Toc517350023" w:history="1">
         <w:r>
           <w:rPr>
             <w:rStyle w:val="Hyperlink"/>
@@ -4056,7 +4130,7 @@
             <w:noProof/>
             <w:webHidden/>
           </w:rPr>
-          <w:instrText xml:space="preserve"> PAGEREF _Toc484679091 \h </w:instrText>
+          <w:instrText xml:space="preserve"> PAGEREF _Toc517350023 \h </w:instrText>
         </w:r>
         <w:r>
           <w:rPr>
@@ -4102,7 +4176,7 @@
           <w:lang w:eastAsia="en-US"/>
         </w:rPr>
       </w:pPr>
-      <w:hyperlink w:anchor="_Toc484679092" w:history="1">
+      <w:hyperlink w:anchor="_Toc517350024" w:history="1">
         <w:r>
           <w:rPr>
             <w:rStyle w:val="Hyperlink"/>
@@ -4146,7 +4220,7 @@
             <w:noProof/>
             <w:webHidden/>
           </w:rPr>
-          <w:instrText xml:space="preserve"> PAGEREF _Toc484679092 \h </w:instrText>
+          <w:instrText xml:space="preserve"> PAGEREF _Toc517350024 \h </w:instrText>
         </w:r>
         <w:r>
           <w:rPr>
@@ -4192,7 +4266,7 @@
           <w:lang w:eastAsia="en-US"/>
         </w:rPr>
       </w:pPr>
-      <w:hyperlink w:anchor="_Toc484679093" w:history="1">
+      <w:hyperlink w:anchor="_Toc517350025" w:history="1">
         <w:r>
           <w:rPr>
             <w:rStyle w:val="Hyperlink"/>
@@ -4236,7 +4310,7 @@
             <w:noProof/>
             <w:webHidden/>
           </w:rPr>
-          <w:instrText xml:space="preserve"> PAGEREF _Toc484679093 \h </w:instrText>
+          <w:instrText xml:space="preserve"> PAGEREF _Toc517350025 \h </w:instrText>
         </w:r>
         <w:r>
           <w:rPr>
@@ -4282,7 +4356,7 @@
           <w:lang w:eastAsia="en-US"/>
         </w:rPr>
       </w:pPr>
-      <w:hyperlink w:anchor="_Toc484679094" w:history="1">
+      <w:hyperlink w:anchor="_Toc517350026" w:history="1">
         <w:r>
           <w:rPr>
             <w:rStyle w:val="Hyperlink"/>
@@ -4326,7 +4400,7 @@
             <w:noProof/>
             <w:webHidden/>
           </w:rPr>
-          <w:instrText xml:space="preserve"> PAGEREF _Toc484679094 \h </w:instrText>
+          <w:instrText xml:space="preserve"> PAGEREF _Toc517350026 \h </w:instrText>
         </w:r>
         <w:r>
           <w:rPr>
@@ -4375,7 +4449,7 @@
           <w:lang w:eastAsia="en-US"/>
         </w:rPr>
       </w:pPr>
-      <w:hyperlink w:anchor="_Toc484679095" w:history="1">
+      <w:hyperlink w:anchor="_Toc517350027" w:history="1">
         <w:r>
           <w:rPr>
             <w:rStyle w:val="Hyperlink"/>
@@ -4422,7 +4496,7 @@
             <w:noProof/>
             <w:webHidden/>
           </w:rPr>
-          <w:instrText xml:space="preserve"> PAGEREF _Toc484679095 \h </w:instrText>
+          <w:instrText xml:space="preserve"> PAGEREF _Toc517350027 \h </w:instrText>
         </w:r>
         <w:r>
           <w:rPr>
@@ -4468,7 +4542,7 @@
           <w:lang w:eastAsia="en-US"/>
         </w:rPr>
       </w:pPr>
-      <w:hyperlink w:anchor="_Toc484679096" w:history="1">
+      <w:hyperlink w:anchor="_Toc517350028" w:history="1">
         <w:r>
           <w:rPr>
             <w:rStyle w:val="Hyperlink"/>
@@ -4512,7 +4586,7 @@
             <w:noProof/>
             <w:webHidden/>
           </w:rPr>
-          <w:instrText xml:space="preserve"> PAGEREF _Toc484679096 \h </w:instrText>
+          <w:instrText xml:space="preserve"> PAGEREF _Toc517350028 \h </w:instrText>
         </w:r>
         <w:r>
           <w:rPr>
@@ -4558,7 +4632,7 @@
           <w:lang w:eastAsia="en-US"/>
         </w:rPr>
       </w:pPr>
-      <w:hyperlink w:anchor="_Toc484679097" w:history="1">
+      <w:hyperlink w:anchor="_Toc517350029" w:history="1">
         <w:r>
           <w:rPr>
             <w:rStyle w:val="Hyperlink"/>
@@ -4602,7 +4676,7 @@
             <w:noProof/>
             <w:webHidden/>
           </w:rPr>
-          <w:instrText xml:space="preserve"> PAGEREF _Toc484679097 \h </w:instrText>
+          <w:instrText xml:space="preserve"> PAGEREF _Toc517350029 \h </w:instrText>
         </w:r>
         <w:r>
           <w:rPr>
@@ -4648,7 +4722,7 @@
           <w:lang w:eastAsia="en-US"/>
         </w:rPr>
       </w:pPr>
-      <w:hyperlink w:anchor="_Toc484679098" w:history="1">
+      <w:hyperlink w:anchor="_Toc517350030" w:history="1">
         <w:r>
           <w:rPr>
             <w:rStyle w:val="Hyperlink"/>
@@ -4692,7 +4766,7 @@
             <w:noProof/>
             <w:webHidden/>
           </w:rPr>
-          <w:instrText xml:space="preserve"> PAGEREF _Toc484679098 \h </w:instrText>
+          <w:instrText xml:space="preserve"> PAGEREF _Toc517350030 \h </w:instrText>
         </w:r>
         <w:r>
           <w:rPr>
@@ -4741,7 +4815,7 @@
           <w:lang w:eastAsia="en-US"/>
         </w:rPr>
       </w:pPr>
-      <w:hyperlink w:anchor="_Toc484679099" w:history="1">
+      <w:hyperlink w:anchor="_Toc517350031" w:history="1">
         <w:r>
           <w:rPr>
             <w:rStyle w:val="Hyperlink"/>
@@ -4788,7 +4862,7 @@
             <w:noProof/>
             <w:webHidden/>
           </w:rPr>
-          <w:instrText xml:space="preserve"> PAGEREF _Toc484679099 \h </w:instrText>
+          <w:instrText xml:space="preserve"> PAGEREF _Toc517350031 \h </w:instrText>
         </w:r>
         <w:r>
           <w:rPr>
@@ -4833,7 +4907,7 @@
         <w:pStyle w:val="Heading1"/>
       </w:pPr>
       <w:bookmarkStart w:id="3" w:name="_Toc102232953"/>
-      <w:bookmarkStart w:id="4" w:name="_Toc484679050"/>
+      <w:bookmarkStart w:id="4" w:name="_Toc517349981"/>
       <w:r>
         <w:lastRenderedPageBreak/>
         <w:t>Introduction</w:t>
@@ -4849,206 +4923,155 @@
       <w:r>
         <w:t xml:space="preserve">This document describes the </w:t>
       </w:r>
-      <w:r>
-        <w:fldChar w:fldCharType="begin"/>
-      </w:r>
-      <w:r>
-        <w:instrText xml:space="preserve"> DOCPROPERTY  "Extension Name"  \* MERGEFORMAT </w:instrText>
-      </w:r>
-      <w:r>
-        <w:fldChar w:fldCharType="separate"/>
-      </w:r>
+      <w:fldSimple w:instr=" DOCPROPERTY  &quot;Extension Name&quot;  \* MERGEFORMAT ">
+        <w:r>
+          <w:rPr>
+            <w:b/>
+            <w:bCs/>
+          </w:rPr>
+          <w:t>Base Fire</w:t>
+        </w:r>
+      </w:fldSimple>
+      <w:r>
+        <w:t xml:space="preserve"> extension for the LANDIS-II model.  For information about the model and its core concepts, see the </w:t>
+      </w:r>
+      <w:r>
+        <w:rPr>
+          <w:i/>
+          <w:iCs/>
+        </w:rPr>
+        <w:t>LANDIS</w:t>
+      </w:r>
+      <w:r>
+        <w:rPr>
+          <w:i/>
+          <w:iCs/>
+        </w:rPr>
+        <w:noBreakHyphen/>
+        <w:t>II Conceptual Model Description.</w:t>
+      </w:r>
+      <w:r>
+        <w:rPr>
+          <w:i/>
+          <w:iCs/>
+        </w:rPr>
+        <w:t xml:space="preserve">  </w:t>
+      </w:r>
+      <w:r>
+        <w:t xml:space="preserve">The fire extension described herein generally follows the behavior of the fire behavior as described in He and Mladenoff (1999).  However, there are critical differences between the Base Fire extension described herein and earlier implementations.  </w:t>
+      </w:r>
+    </w:p>
+    <w:p>
+      <w:pPr>
+        <w:pStyle w:val="Heading2"/>
+      </w:pPr>
+      <w:bookmarkStart w:id="5" w:name="_Toc517349982"/>
+      <w:r>
+        <w:t>Fire Ignition</w:t>
+      </w:r>
+      <w:bookmarkEnd w:id="5"/>
+    </w:p>
+    <w:p>
+      <w:pPr>
+        <w:pStyle w:val="textbody"/>
+      </w:pPr>
+      <w:r>
+        <w:t>During a fire time step, multiple fire events may happen on the landscape.  Each fire event begins with an ignition.  The user assigns a probability of ignition for each ecoregion.  At each fire time step and at each active site, the ignition probability is checked and compared to a random number:</w:t>
+      </w:r>
+    </w:p>
+    <w:p>
+      <w:pPr>
+        <w:pStyle w:val="Equation"/>
+        <w:rPr>
+          <w:i/>
+          <w:iCs/>
+        </w:rPr>
+      </w:pPr>
+      <w:r>
+        <w:t>random</w:t>
+      </w:r>
+      <w:r>
+        <w:rPr>
+          <w:vertAlign w:val="subscript"/>
+        </w:rPr>
+        <w:t xml:space="preserve"> U</w:t>
+      </w:r>
+      <w:r>
+        <w:t>(0, 1)</w:t>
+      </w:r>
+      <w:r>
+        <w:rPr>
+          <w:vertAlign w:val="subscript"/>
+        </w:rPr>
+        <w:t xml:space="preserve"> site</w:t>
+      </w:r>
+      <w:r>
+        <w:t xml:space="preserve"> ≤ P</w:t>
+      </w:r>
+      <w:r>
+        <w:rPr>
+          <w:vertAlign w:val="subscript"/>
+        </w:rPr>
+        <w:t>Ignition</w:t>
+      </w:r>
+      <w:r>
+        <w:t xml:space="preserve"> </w:t>
+      </w:r>
+      <w:r>
+        <w:sym w:font="Wingdings" w:char="F0E0"/>
+      </w:r>
+      <w:r>
+        <w:t xml:space="preserve">  fire event starts</w:t>
+      </w:r>
+    </w:p>
+    <w:p>
+      <w:pPr>
+        <w:pStyle w:val="textbody"/>
+      </w:pPr>
       <w:r>
         <w:rPr>
           <w:b/>
           <w:bCs/>
         </w:rPr>
-        <w:t>Base Fire</w:t>
-      </w:r>
-      <w:r>
-        <w:rPr>
-          <w:b/>
-          <w:bCs/>
-        </w:rPr>
-        <w:fldChar w:fldCharType="end"/>
-      </w:r>
-      <w:r>
-        <w:t xml:space="preserve"> extension for the LANDIS-II model.  For information about the model and its core concepts, see the </w:t>
+        <w:t>Note:  The base fire extension adjusts the ignition probability according to the extension time step used</w:t>
+      </w:r>
+      <w:r>
+        <w:t xml:space="preserve"> (</w:t>
       </w:r>
       <w:r>
         <w:rPr>
           <w:i/>
           <w:iCs/>
         </w:rPr>
-        <w:t>LANDIS</w:t>
-      </w:r>
-      <w:r>
-        <w:rPr>
-          <w:i/>
-          <w:iCs/>
-        </w:rPr>
-        <w:noBreakHyphen/>
-        <w:t>II Conceptual Model Description.</w:t>
-      </w:r>
-      <w:r>
-        <w:rPr>
-          <w:i/>
-          <w:iCs/>
-        </w:rPr>
-        <w:t xml:space="preserve">  </w:t>
-      </w:r>
-      <w:r>
-        <w:t xml:space="preserve">The fire extension described herein generally follows the behavior of the fire behavior as described in </w:t>
-      </w:r>
-      <w:proofErr w:type="gramStart"/>
-      <w:r>
-        <w:t>He</w:t>
-      </w:r>
-      <w:proofErr w:type="gramEnd"/>
-      <w:r>
-        <w:t xml:space="preserve"> and </w:t>
-      </w:r>
-      <w:proofErr w:type="spellStart"/>
-      <w:r>
-        <w:t>Mladenoff</w:t>
-      </w:r>
-      <w:proofErr w:type="spellEnd"/>
-      <w:r>
-        <w:t xml:space="preserve"> (1999).  However, there are critical differences between the Base Fire extension described herein and earlier implementations.  </w:t>
+        <w:t>Ignition Probability * timestep</w:t>
+      </w:r>
+      <w:r>
+        <w:t>).</w:t>
       </w:r>
     </w:p>
     <w:p>
       <w:pPr>
         <w:pStyle w:val="Heading2"/>
       </w:pPr>
-      <w:bookmarkStart w:id="5" w:name="_Toc484679051"/>
-      <w:r>
-        <w:t>Fire Ignition</w:t>
-      </w:r>
-      <w:bookmarkEnd w:id="5"/>
+      <w:bookmarkStart w:id="6" w:name="_Toc517349983"/>
+      <w:r>
+        <w:t>Initiation and Spread</w:t>
+      </w:r>
+      <w:bookmarkEnd w:id="6"/>
     </w:p>
     <w:p>
       <w:pPr>
         <w:pStyle w:val="textbody"/>
       </w:pPr>
       <w:r>
-        <w:t>During a fire time step, multiple fire events may happen on the landscape.  Each fire event begins with an ignition.  The user assigns a probability of ignition for each ecoregion.  At each fire time step and at each active site, the ignition probability is checked and compared to a random number:</w:t>
-      </w:r>
-    </w:p>
-    <w:p>
-      <w:pPr>
-        <w:pStyle w:val="Equation"/>
-        <w:rPr>
-          <w:i/>
-          <w:iCs/>
-        </w:rPr>
-      </w:pPr>
-      <w:proofErr w:type="gramStart"/>
-      <w:r>
-        <w:t>random</w:t>
-      </w:r>
-      <w:proofErr w:type="gramEnd"/>
+        <w:t>The fire initiation and spread probability (P</w:t>
+      </w:r>
       <w:r>
         <w:rPr>
           <w:vertAlign w:val="subscript"/>
         </w:rPr>
-        <w:t xml:space="preserve"> U</w:t>
-      </w:r>
-      <w:r>
-        <w:t>(0, 1)</w:t>
-      </w:r>
-      <w:r>
-        <w:rPr>
-          <w:vertAlign w:val="subscript"/>
-        </w:rPr>
-        <w:t xml:space="preserve"> site</w:t>
-      </w:r>
-      <w:r>
-        <w:t xml:space="preserve"> ≤ </w:t>
-      </w:r>
-      <w:proofErr w:type="spellStart"/>
-      <w:r>
-        <w:t>P</w:t>
-      </w:r>
-      <w:r>
-        <w:rPr>
-          <w:vertAlign w:val="subscript"/>
-        </w:rPr>
-        <w:t>Ignition</w:t>
-      </w:r>
-      <w:proofErr w:type="spellEnd"/>
-      <w:r>
-        <w:t xml:space="preserve"> </w:t>
-      </w:r>
-      <w:r>
-        <w:sym w:font="Wingdings" w:char="F0E0"/>
-      </w:r>
-      <w:r>
-        <w:t xml:space="preserve">  fire event starts</w:t>
-      </w:r>
-    </w:p>
-    <w:p>
-      <w:pPr>
-        <w:pStyle w:val="textbody"/>
-      </w:pPr>
-      <w:r>
-        <w:rPr>
-          <w:b/>
-          <w:bCs/>
-        </w:rPr>
-        <w:t>Note:  The base fire extension adjusts the ignition probability according to the extension time step used</w:t>
-      </w:r>
-      <w:r>
-        <w:t xml:space="preserve"> (</w:t>
-      </w:r>
-      <w:r>
-        <w:rPr>
-          <w:i/>
-          <w:iCs/>
-        </w:rPr>
-        <w:t xml:space="preserve">Ignition Probability * </w:t>
-      </w:r>
-      <w:proofErr w:type="spellStart"/>
-      <w:r>
-        <w:rPr>
-          <w:i/>
-          <w:iCs/>
-        </w:rPr>
-        <w:t>timestep</w:t>
-      </w:r>
-      <w:proofErr w:type="spellEnd"/>
-      <w:r>
-        <w:t>).</w:t>
-      </w:r>
-    </w:p>
-    <w:p>
-      <w:pPr>
-        <w:pStyle w:val="Heading2"/>
-      </w:pPr>
-      <w:bookmarkStart w:id="6" w:name="_Toc484679052"/>
-      <w:r>
-        <w:t>Initiation and Spread</w:t>
-      </w:r>
-      <w:bookmarkEnd w:id="6"/>
-    </w:p>
-    <w:p>
-      <w:pPr>
-        <w:pStyle w:val="textbody"/>
-      </w:pPr>
-      <w:r>
-        <w:t>The fire initiation and spread probability (</w:t>
-      </w:r>
-      <w:proofErr w:type="spellStart"/>
-      <w:r>
-        <w:t>P</w:t>
-      </w:r>
-      <w:r>
-        <w:rPr>
-          <w:vertAlign w:val="subscript"/>
-        </w:rPr>
         <w:t>InitSpread</w:t>
       </w:r>
-      <w:proofErr w:type="spellEnd"/>
       <w:r>
         <w:t>) follows the formula provided by Jian Yang (</w:t>
       </w:r>
@@ -5091,10 +5114,10 @@
             <v:path o:extrusionok="f" gradientshapeok="t" o:connecttype="rect"/>
             <o:lock v:ext="edit" aspectratio="t"/>
           </v:shapetype>
-          <v:shape id="_x0000_i1025" type="#_x0000_t75" style="width:9pt;height:17.25pt" o:ole="">
-            <v:imagedata r:id="rId9" o:title=""/>
+          <v:shape id="_x0000_i1025" type="#_x0000_t75" style="width:9pt;height:17.4pt" o:ole="">
+            <v:imagedata r:id="rId8" o:title=""/>
           </v:shape>
-          <o:OLEObject Type="Embed" ProgID="Equation.3" ShapeID="_x0000_i1025" DrawAspect="Content" ObjectID="_1558421247" r:id="rId10"/>
+          <o:OLEObject Type="Embed" ProgID="Equation.3" ShapeID="_x0000_i1025" DrawAspect="Content" ObjectID="_1591091805" r:id="rId9"/>
         </w:object>
       </w:r>
       <w:r>
@@ -5102,10 +5125,10 @@
           <w:position w:val="-14"/>
         </w:rPr>
         <w:object w:dxaOrig="2940" w:dyaOrig="580">
-          <v:shape id="_x0000_i1026" type="#_x0000_t75" style="width:147pt;height:29.25pt" o:ole="">
-            <v:imagedata r:id="rId11" o:title=""/>
+          <v:shape id="_x0000_i1026" type="#_x0000_t75" style="width:147pt;height:29.4pt" o:ole="">
+            <v:imagedata r:id="rId10" o:title=""/>
           </v:shape>
-          <o:OLEObject Type="Embed" ProgID="Equation.3" ShapeID="_x0000_i1026" DrawAspect="Content" ObjectID="_1558421248" r:id="rId12"/>
+          <o:OLEObject Type="Embed" ProgID="Equation.3" ShapeID="_x0000_i1026" DrawAspect="Content" ObjectID="_1591091806" r:id="rId11"/>
         </w:object>
       </w:r>
       <w:r>
@@ -5151,7 +5174,6 @@
       <w:r>
         <w:t xml:space="preserve">(years) equals </w:t>
       </w:r>
-      <w:proofErr w:type="spellStart"/>
       <w:r>
         <w:rPr>
           <w:i/>
@@ -5159,18 +5181,15 @@
         </w:rPr>
         <w:t>timeSinceLastFire</w:t>
       </w:r>
-      <w:proofErr w:type="spellEnd"/>
       <w:r>
         <w:t xml:space="preserve">, the probability of fire initiation or spread is equal to 0.632.  If </w:t>
       </w:r>
-      <w:proofErr w:type="spellStart"/>
       <w:r>
         <w:rPr>
           <w:i/>
         </w:rPr>
         <w:t>timeSinceLastFire</w:t>
       </w:r>
-      <w:proofErr w:type="spellEnd"/>
       <w:r>
         <w:t xml:space="preserve"> exceeds </w:t>
       </w:r>
@@ -5182,11 +5201,7 @@
         <w:t>k</w:t>
       </w:r>
       <w:r>
-        <w:t xml:space="preserve">, </w:t>
-      </w:r>
-      <w:proofErr w:type="spellStart"/>
-      <w:r>
-        <w:t>P</w:t>
+        <w:t>, P</w:t>
       </w:r>
       <w:r>
         <w:rPr>
@@ -5194,7 +5209,6 @@
         </w:rPr>
         <w:t>InitSpread</w:t>
       </w:r>
-      <w:proofErr w:type="spellEnd"/>
       <w:r>
         <w:t xml:space="preserve"> will increase.  </w:t>
       </w:r>
@@ -5245,14 +5259,12 @@
       <w:r>
         <w:t xml:space="preserve">.  </w:t>
       </w:r>
-      <w:proofErr w:type="gramStart"/>
       <w:r>
         <w:rPr>
           <w:i/>
         </w:rPr>
         <w:t>k</w:t>
       </w:r>
-      <w:proofErr w:type="gramEnd"/>
       <w:r>
         <w:t xml:space="preserve"> is unique for each ecoregion.</w:t>
       </w:r>
@@ -5262,11 +5274,7 @@
         <w:pStyle w:val="textbody"/>
       </w:pPr>
       <w:r>
-        <w:t xml:space="preserve">To determine if an event is initiated at a site, a random number between 0.0 and 1.0 is generated (uniform distribution) and compared with the </w:t>
-      </w:r>
-      <w:proofErr w:type="spellStart"/>
-      <w:r>
-        <w:t>P</w:t>
+        <w:t>To determine if an event is initiated at a site, a random number between 0.0 and 1.0 is generated (uniform distribution) and compared with the P</w:t>
       </w:r>
       <w:r>
         <w:rPr>
@@ -5274,13 +5282,8 @@
         </w:rPr>
         <w:t>InitSpread</w:t>
       </w:r>
-      <w:proofErr w:type="spellEnd"/>
-      <w:r>
-        <w:t xml:space="preserve">.  If the number is ≤ the </w:t>
-      </w:r>
-      <w:proofErr w:type="spellStart"/>
-      <w:r>
-        <w:t>P</w:t>
+      <w:r>
+        <w:t>.  If the number is ≤ the P</w:t>
       </w:r>
       <w:r>
         <w:rPr>
@@ -5288,7 +5291,6 @@
         </w:rPr>
         <w:t>InitSpread</w:t>
       </w:r>
-      <w:proofErr w:type="spellEnd"/>
       <w:r>
         <w:t>, an event starts at the site:</w:t>
       </w:r>
@@ -5297,11 +5299,9 @@
       <w:pPr>
         <w:pStyle w:val="Equation"/>
       </w:pPr>
-      <w:proofErr w:type="gramStart"/>
       <w:r>
         <w:t>random</w:t>
       </w:r>
-      <w:proofErr w:type="gramEnd"/>
       <w:r>
         <w:rPr>
           <w:vertAlign w:val="subscript"/>
@@ -5318,11 +5318,7 @@
         <w:t xml:space="preserve"> site</w:t>
       </w:r>
       <w:r>
-        <w:t xml:space="preserve"> ≤ </w:t>
-      </w:r>
-      <w:proofErr w:type="spellStart"/>
-      <w:r>
-        <w:t>P</w:t>
+        <w:t xml:space="preserve"> ≤ P</w:t>
       </w:r>
       <w:r>
         <w:rPr>
@@ -5330,7 +5326,6 @@
         </w:rPr>
         <w:t>InitSpread</w:t>
       </w:r>
-      <w:proofErr w:type="spellEnd"/>
       <w:r>
         <w:t xml:space="preserve">  </w:t>
       </w:r>
@@ -5364,21 +5359,10 @@
         <w:rPr>
           <w:vertAlign w:val="subscript"/>
         </w:rPr>
-        <w:t xml:space="preserve"> </w:t>
-      </w:r>
-      <w:proofErr w:type="gramStart"/>
-      <w:r>
-        <w:rPr>
-          <w:vertAlign w:val="subscript"/>
-        </w:rPr>
-        <w:t>U</w:t>
-      </w:r>
-      <w:r>
-        <w:t>(</w:t>
-      </w:r>
-      <w:proofErr w:type="gramEnd"/>
-      <w:r>
-        <w:t>0, 1)) and direction (randomly chosen from the 8 cardinal directions) for each fire event.  A fire can spread to nine (9) nearest neighbors.  The relative location of the nine neighbors is dependent upon wind direction.  In this example, the wind is from the west blowing to the east:</w:t>
+        <w:t xml:space="preserve"> U</w:t>
+      </w:r>
+      <w:r>
+        <w:t>(0, 1)) and direction (randomly chosen from the 8 cardinal directions) for each fire event.  A fire can spread to nine (9) nearest neighbors.  The relative location of the nine neighbors is dependent upon wind direction.  In this example, the wind is from the west blowing to the east:</w:t>
       </w:r>
     </w:p>
     <w:tbl>
@@ -5616,11 +5600,7 @@
         <w:pStyle w:val="textbody"/>
       </w:pPr>
       <w:r>
-        <w:t>The probability of spread to each neighbor type (</w:t>
-      </w:r>
-      <w:proofErr w:type="spellStart"/>
-      <w:r>
-        <w:t>P</w:t>
+        <w:t>The probability of spread to each neighbor type (P</w:t>
       </w:r>
       <w:r>
         <w:rPr>
@@ -5628,7 +5608,6 @@
         </w:rPr>
         <w:t>n</w:t>
       </w:r>
-      <w:proofErr w:type="spellEnd"/>
       <w:r>
         <w:t>) is:</w:t>
       </w:r>
@@ -5638,11 +5617,7 @@
         <w:pStyle w:val="textbody"/>
       </w:pPr>
       <w:r>
-        <w:t xml:space="preserve">(A) Trailing neighbors.  </w:t>
-      </w:r>
-      <w:proofErr w:type="spellStart"/>
-      <w:r>
-        <w:t>P</w:t>
+        <w:t>(A) Trailing neighbors.  P</w:t>
       </w:r>
       <w:r>
         <w:rPr>
@@ -5650,7 +5625,6 @@
         </w:rPr>
         <w:t>n</w:t>
       </w:r>
-      <w:proofErr w:type="spellEnd"/>
       <w:r>
         <w:t xml:space="preserve"> = [(4 – wind speed) / 8 * (1 – wind speed)]</w:t>
       </w:r>
@@ -5660,11 +5634,7 @@
         <w:pStyle w:val="textbody"/>
       </w:pPr>
       <w:r>
-        <w:t xml:space="preserve">(B) Lateral neighbors.  </w:t>
-      </w:r>
-      <w:proofErr w:type="spellStart"/>
-      <w:r>
-        <w:t>P</w:t>
+        <w:t>(B) Lateral neighbors.  P</w:t>
       </w:r>
       <w:r>
         <w:rPr>
@@ -5672,7 +5642,6 @@
         </w:rPr>
         <w:t>n</w:t>
       </w:r>
-      <w:proofErr w:type="spellEnd"/>
       <w:r>
         <w:t xml:space="preserve"> = [(4 – wind speed) / 8]</w:t>
       </w:r>
@@ -5682,11 +5651,7 @@
         <w:pStyle w:val="textbody"/>
       </w:pPr>
       <w:r>
-        <w:t xml:space="preserve">(C) Leading neighbors.  </w:t>
-      </w:r>
-      <w:proofErr w:type="spellStart"/>
-      <w:r>
-        <w:t>P</w:t>
+        <w:t>(C) Leading neighbors.  P</w:t>
       </w:r>
       <w:r>
         <w:rPr>
@@ -5694,7 +5659,6 @@
         </w:rPr>
         <w:t>n</w:t>
       </w:r>
-      <w:proofErr w:type="spellEnd"/>
       <w:r>
         <w:t xml:space="preserve"> = [(4 – wind speed) / 8 * (1 + wind speed)]</w:t>
       </w:r>
@@ -5704,11 +5668,7 @@
         <w:pStyle w:val="textbody"/>
       </w:pPr>
       <w:r>
-        <w:t xml:space="preserve">(D) Farthest neighbor.  </w:t>
-      </w:r>
-      <w:proofErr w:type="spellStart"/>
-      <w:r>
-        <w:t>P</w:t>
+        <w:t>(D) Farthest neighbor.  P</w:t>
       </w:r>
       <w:r>
         <w:rPr>
@@ -5716,7 +5676,6 @@
         </w:rPr>
         <w:t>n</w:t>
       </w:r>
-      <w:proofErr w:type="spellEnd"/>
       <w:r>
         <w:t xml:space="preserve"> = wind speed.</w:t>
       </w:r>
@@ -5733,11 +5692,9 @@
       <w:pPr>
         <w:pStyle w:val="Equation"/>
       </w:pPr>
-      <w:proofErr w:type="gramStart"/>
       <w:r>
         <w:t>random</w:t>
       </w:r>
-      <w:proofErr w:type="gramEnd"/>
       <w:r>
         <w:rPr>
           <w:vertAlign w:val="subscript"/>
@@ -5754,11 +5711,7 @@
         <w:t xml:space="preserve"> site</w:t>
       </w:r>
       <w:r>
-        <w:t xml:space="preserve"> ≤ </w:t>
-      </w:r>
-      <w:proofErr w:type="spellStart"/>
-      <w:r>
-        <w:t>P</w:t>
+        <w:t xml:space="preserve"> ≤ P</w:t>
       </w:r>
       <w:r>
         <w:rPr>
@@ -5766,7 +5719,6 @@
         </w:rPr>
         <w:t>n</w:t>
       </w:r>
-      <w:proofErr w:type="spellEnd"/>
       <w:r>
         <w:t xml:space="preserve">  </w:t>
       </w:r>
@@ -5790,11 +5742,7 @@
         <w:pStyle w:val="textbody"/>
       </w:pPr>
       <w:r>
-        <w:t xml:space="preserve">A neighbor must be both active and </w:t>
-      </w:r>
-      <w:proofErr w:type="spellStart"/>
-      <w:r>
-        <w:t>P</w:t>
+        <w:t>A neighbor must be both active and P</w:t>
       </w:r>
       <w:r>
         <w:rPr>
@@ -5802,7 +5750,6 @@
         </w:rPr>
         <w:t>InitSpread</w:t>
       </w:r>
-      <w:proofErr w:type="spellEnd"/>
       <w:r>
         <w:t xml:space="preserve"> for the neighbor is calculated and compared as above.  A fire event cannot spread to a site that belongs to another event that occurs at the same time step.</w:t>
       </w:r>
@@ -5811,7 +5758,7 @@
       <w:pPr>
         <w:pStyle w:val="Heading2"/>
       </w:pPr>
-      <w:bookmarkStart w:id="7" w:name="_Toc484679053"/>
+      <w:bookmarkStart w:id="7" w:name="_Toc517349984"/>
       <w:r>
         <w:t>Event Size</w:t>
       </w:r>
@@ -5834,13 +5781,8 @@
         </w:numPr>
       </w:pPr>
       <w:r>
-        <w:t xml:space="preserve">minimum fire size (hectares), </w:t>
-      </w:r>
-      <w:proofErr w:type="spellStart"/>
-      <w:r>
-        <w:t>MinFS</w:t>
-      </w:r>
-      <w:proofErr w:type="spellEnd"/>
+        <w:t>minimum fire size (hectares), MinFS</w:t>
+      </w:r>
     </w:p>
     <w:p>
       <w:pPr>
@@ -5851,13 +5793,8 @@
         </w:numPr>
       </w:pPr>
       <w:r>
-        <w:t xml:space="preserve">maximum fire size (hectares), </w:t>
-      </w:r>
-      <w:proofErr w:type="spellStart"/>
-      <w:r>
-        <w:t>MaxFS</w:t>
-      </w:r>
-      <w:proofErr w:type="spellEnd"/>
+        <w:t>maximum fire size (hectares), MaxFS</w:t>
+      </w:r>
     </w:p>
     <w:p>
       <w:pPr>
@@ -5868,13 +5805,8 @@
         </w:numPr>
       </w:pPr>
       <w:r>
-        <w:t xml:space="preserve">mean fire size (hectares), </w:t>
-      </w:r>
-      <w:proofErr w:type="spellStart"/>
-      <w:r>
-        <w:t>MeanFS</w:t>
-      </w:r>
-      <w:proofErr w:type="spellEnd"/>
+        <w:t>mean fire size (hectares), MeanFS</w:t>
+      </w:r>
     </w:p>
     <w:p>
       <w:pPr>
@@ -5882,26 +5814,16 @@
       </w:pPr>
       <w:r>
         <w:lastRenderedPageBreak/>
-        <w:t xml:space="preserve">The size is a random number generated using a negative exponential distribution whose mean is </w:t>
-      </w:r>
-      <w:proofErr w:type="spellStart"/>
-      <w:r>
-        <w:t>MeanFS</w:t>
-      </w:r>
-      <w:proofErr w:type="spellEnd"/>
-      <w:r>
-        <w:t>.</w:t>
+        <w:t>The size is a random number generated using a negative exponential distribution whose mean is MeanFS.</w:t>
       </w:r>
     </w:p>
     <w:p>
       <w:pPr>
         <w:pStyle w:val="Equation"/>
       </w:pPr>
-      <w:proofErr w:type="gramStart"/>
       <w:r>
         <w:t>size</w:t>
       </w:r>
-      <w:proofErr w:type="gramEnd"/>
       <w:r>
         <w:rPr>
           <w:vertAlign w:val="subscript"/>
@@ -5918,13 +5840,8 @@
         <w:t xml:space="preserve"> E</w:t>
       </w:r>
       <w:r>
-        <w:t xml:space="preserve">( </w:t>
-      </w:r>
-      <w:proofErr w:type="spellStart"/>
-      <w:r>
-        <w:t>MeanFS</w:t>
-      </w:r>
-      <w:proofErr w:type="spellEnd"/>
+        <w:t>( MeanFS</w:t>
+      </w:r>
       <w:r>
         <w:rPr>
           <w:i/>
@@ -5940,21 +5857,17 @@
       <w:pPr>
         <w:pStyle w:val="textbody"/>
       </w:pPr>
-      <w:proofErr w:type="gramStart"/>
       <w:r>
         <w:t>where</w:t>
       </w:r>
-      <w:proofErr w:type="gramEnd"/>
     </w:p>
     <w:p>
       <w:pPr>
         <w:pStyle w:val="Equation"/>
       </w:pPr>
-      <w:proofErr w:type="gramStart"/>
       <w:r>
         <w:t>random</w:t>
       </w:r>
-      <w:proofErr w:type="gramEnd"/>
       <w:r>
         <w:rPr>
           <w:vertAlign w:val="subscript"/>
@@ -6010,23 +5923,7 @@
         <w:keepNext/>
       </w:pPr>
       <w:r>
-        <w:t>If the generated size lies outside the range [</w:t>
-      </w:r>
-      <w:proofErr w:type="spellStart"/>
-      <w:r>
-        <w:t>MinFS</w:t>
-      </w:r>
-      <w:proofErr w:type="spellEnd"/>
-      <w:r>
-        <w:t xml:space="preserve">, </w:t>
-      </w:r>
-      <w:proofErr w:type="spellStart"/>
-      <w:r>
-        <w:t>MaxFS</w:t>
-      </w:r>
-      <w:proofErr w:type="spellEnd"/>
-      <w:r>
-        <w:t>], it is clipped to the nearest end of the range.</w:t>
+        <w:t>If the generated size lies outside the range [MinFS, MaxFS], it is clipped to the nearest end of the range.</w:t>
       </w:r>
     </w:p>
     <w:p>
@@ -6070,12 +5967,8 @@
       </w:r>
       <w:r>
         <w:tab/>
-      </w:r>
-      <w:proofErr w:type="spellStart"/>
-      <w:r>
         <w:t>MinFS</w:t>
       </w:r>
-      <w:proofErr w:type="spellEnd"/>
       <w:r>
         <w:tab/>
         <w:t>if size</w:t>
@@ -6087,13 +5980,8 @@
         <w:t xml:space="preserve"> generated</w:t>
       </w:r>
       <w:r>
-        <w:t xml:space="preserve"> &lt; </w:t>
-      </w:r>
-      <w:proofErr w:type="spellStart"/>
-      <w:r>
-        <w:t>MinFS</w:t>
-      </w:r>
-      <w:proofErr w:type="spellEnd"/>
+        <w:t xml:space="preserve"> &lt; MinFS</w:t>
+      </w:r>
     </w:p>
     <w:p>
       <w:pPr>
@@ -6104,22 +5992,13 @@
           <w:tab w:val="left" w:pos="4675"/>
         </w:tabs>
       </w:pPr>
-      <w:proofErr w:type="gramStart"/>
-      <w:r>
-        <w:t>size</w:t>
-      </w:r>
-      <w:proofErr w:type="gramEnd"/>
-      <w:r>
-        <w:t xml:space="preserve"> = </w:t>
+      <w:r>
+        <w:t xml:space="preserve">size = </w:t>
       </w:r>
       <w:r>
         <w:tab/>
-      </w:r>
-      <w:proofErr w:type="spellStart"/>
-      <w:r>
         <w:t>MaxFS</w:t>
       </w:r>
-      <w:proofErr w:type="spellEnd"/>
       <w:r>
         <w:tab/>
         <w:t>if size</w:t>
@@ -6131,13 +6010,8 @@
         <w:t xml:space="preserve"> generated</w:t>
       </w:r>
       <w:r>
-        <w:t xml:space="preserve"> &gt; </w:t>
-      </w:r>
-      <w:proofErr w:type="spellStart"/>
-      <w:r>
-        <w:t>MaxFS</w:t>
-      </w:r>
-      <w:proofErr w:type="spellEnd"/>
+        <w:t xml:space="preserve"> &gt; MaxFS</w:t>
+      </w:r>
     </w:p>
     <w:p>
       <w:pPr>
@@ -6149,12 +6023,8 @@
       </w:pPr>
       <w:r>
         <w:tab/>
-      </w:r>
-      <w:proofErr w:type="gramStart"/>
-      <w:r>
         <w:t>size</w:t>
       </w:r>
-      <w:proofErr w:type="gramEnd"/>
       <w:r>
         <w:rPr>
           <w:vertAlign w:val="subscript"/>
@@ -6170,7 +6040,7 @@
       <w:pPr>
         <w:pStyle w:val="Heading2"/>
       </w:pPr>
-      <w:bookmarkStart w:id="8" w:name="_Toc484679054"/>
+      <w:bookmarkStart w:id="8" w:name="_Toc517349985"/>
       <w:r>
         <w:t>Fire Severity</w:t>
       </w:r>
@@ -6188,7 +6058,7 @@
       <w:pPr>
         <w:pStyle w:val="Heading2"/>
       </w:pPr>
-      <w:bookmarkStart w:id="9" w:name="_Toc484679055"/>
+      <w:bookmarkStart w:id="9" w:name="_Toc517349986"/>
       <w:r>
         <w:t>Fire Damage</w:t>
       </w:r>
@@ -6199,11 +6069,7 @@
         <w:pStyle w:val="textbody"/>
       </w:pPr>
       <w:r>
-        <w:t xml:space="preserve">If fire severity = 5, then all cohorts of all species will be killed.  </w:t>
-      </w:r>
-      <w:proofErr w:type="gramStart"/>
-      <w:r>
-        <w:t>If fire severity &lt; 5, then fire damage is dependent upon the age of the cohorts at each site within an</w:t>
+        <w:t>If fire severity = 5, then all cohorts of all species will be killed.  If fire severity &lt; 5, then fire damage is dependent upon the age of the cohorts at each site within an</w:t>
       </w:r>
       <w:r>
         <w:rPr>
@@ -6213,11 +6079,7 @@
         <w:t xml:space="preserve"> </w:t>
       </w:r>
       <w:r>
-        <w:t>event and the fire tolerance of each species.</w:t>
-      </w:r>
-      <w:proofErr w:type="gramEnd"/>
-      <w:r>
-        <w:t xml:space="preserve">  </w:t>
+        <w:t xml:space="preserve">event and the fire tolerance of each species.  </w:t>
       </w:r>
       <w:r>
         <w:rPr>
@@ -6242,22 +6104,9 @@
         <w:pStyle w:val="textbody"/>
         <w:keepNext/>
       </w:pPr>
-      <w:proofErr w:type="gramStart"/>
       <w:r>
         <w:lastRenderedPageBreak/>
-        <w:t>Table 1.</w:t>
-      </w:r>
-      <w:proofErr w:type="gramEnd"/>
-      <w:r>
-        <w:t xml:space="preserve">  </w:t>
-      </w:r>
-      <w:proofErr w:type="gramStart"/>
-      <w:r>
-        <w:t>Example of cohort age and the fire severity-fire tolerance differential.</w:t>
-      </w:r>
-      <w:proofErr w:type="gramEnd"/>
-      <w:r>
-        <w:t xml:space="preserve">  The values below were used in all previous LANDIS versions.</w:t>
+        <w:t>Table 1.  Example of cohort age and the fire severity-fire tolerance differential.  The values below were used in all previous LANDIS versions.</w:t>
       </w:r>
     </w:p>
     <w:tbl>
@@ -6497,7 +6346,7 @@
       <w:pPr>
         <w:pStyle w:val="Heading2"/>
       </w:pPr>
-      <w:bookmarkStart w:id="10" w:name="_Toc484679056"/>
+      <w:bookmarkStart w:id="10" w:name="_Toc517349987"/>
       <w:r>
         <w:t>Fire Rotation Period (FRP) calibration</w:t>
       </w:r>
@@ -6592,7 +6441,7 @@
         <w:pStyle w:val="Heading2"/>
       </w:pPr>
       <w:bookmarkStart w:id="11" w:name="_Toc133386203"/>
-      <w:bookmarkStart w:id="12" w:name="_Toc484679057"/>
+      <w:bookmarkStart w:id="12" w:name="_Toc517349988"/>
       <w:r>
         <w:lastRenderedPageBreak/>
         <w:t>Major Version History</w:t>
@@ -6604,7 +6453,7 @@
         <w:pStyle w:val="Heading3"/>
         <w:ind w:left="720" w:hanging="720"/>
       </w:pPr>
-      <w:bookmarkStart w:id="13" w:name="_Toc484679058"/>
+      <w:bookmarkStart w:id="13" w:name="_Toc517349989"/>
       <w:r>
         <w:t>Version 3.1</w:t>
       </w:r>
@@ -6614,13 +6463,8 @@
       <w:pPr>
         <w:pStyle w:val="textbody"/>
       </w:pPr>
-      <w:proofErr w:type="gramStart"/>
-      <w:r>
-        <w:t>Added compatibility with the Metadata library.</w:t>
-      </w:r>
-      <w:proofErr w:type="gramEnd"/>
-      <w:r>
-        <w:t xml:space="preserve">  The Metadata Library outputs metadata for all model outputs, allowing compatibility with visualization tools.</w:t>
+      <w:r>
+        <w:t>Added compatibility with the Metadata library.  The Metadata Library outputs metadata for all model outputs, allowing compatibility with visualization tools.</w:t>
       </w:r>
     </w:p>
     <w:p>
@@ -6628,12 +6472,9 @@
         <w:pStyle w:val="Heading3"/>
         <w:ind w:left="720" w:hanging="720"/>
       </w:pPr>
-      <w:bookmarkStart w:id="14" w:name="_Toc484679059"/>
-      <w:r>
-        <w:t>V</w:t>
-      </w:r>
-      <w:r>
-        <w:t>ersion 3.0</w:t>
+      <w:bookmarkStart w:id="14" w:name="_Toc517349990"/>
+      <w:r>
+        <w:t>Version 3.0</w:t>
       </w:r>
       <w:bookmarkEnd w:id="14"/>
     </w:p>
@@ -6650,12 +6491,9 @@
         <w:pStyle w:val="Heading3"/>
         <w:ind w:left="720" w:hanging="720"/>
       </w:pPr>
-      <w:bookmarkStart w:id="15" w:name="_Toc484679060"/>
-      <w:r>
-        <w:t>V</w:t>
-      </w:r>
-      <w:r>
-        <w:t>ersion 2.1</w:t>
+      <w:bookmarkStart w:id="15" w:name="_Toc517349991"/>
+      <w:r>
+        <w:t>Version 2.1</w:t>
       </w:r>
       <w:bookmarkEnd w:id="15"/>
     </w:p>
@@ -6666,25 +6504,21 @@
       <w:r>
         <w:t xml:space="preserve">Users will only notice a few small changes:  The name of the </w:t>
       </w:r>
-      <w:proofErr w:type="spellStart"/>
       <w:r>
         <w:rPr>
           <w:b/>
         </w:rPr>
         <w:t>DynamicFireRegionTable</w:t>
       </w:r>
-      <w:proofErr w:type="spellEnd"/>
       <w:r>
         <w:t xml:space="preserve">, the name of the </w:t>
       </w:r>
-      <w:proofErr w:type="spellStart"/>
       <w:r>
         <w:rPr>
           <w:b/>
         </w:rPr>
         <w:t>FuelCurveTable</w:t>
       </w:r>
-      <w:proofErr w:type="spellEnd"/>
       <w:r>
         <w:t xml:space="preserve">, and the format of the </w:t>
       </w:r>
@@ -6697,14 +6531,12 @@
       <w:r>
         <w:t xml:space="preserve">.  The variable that was previously referred to as </w:t>
       </w:r>
-      <w:proofErr w:type="spellStart"/>
       <w:r>
         <w:rPr>
           <w:i/>
         </w:rPr>
         <w:t>fireSpreadAge</w:t>
       </w:r>
-      <w:proofErr w:type="spellEnd"/>
       <w:r>
         <w:t xml:space="preserve"> has been given a more abstract name, </w:t>
       </w:r>
@@ -6723,12 +6555,9 @@
         <w:pStyle w:val="Heading3"/>
         <w:ind w:left="720" w:hanging="720"/>
       </w:pPr>
-      <w:bookmarkStart w:id="16" w:name="_Toc484679061"/>
-      <w:r>
-        <w:t>V</w:t>
-      </w:r>
-      <w:r>
-        <w:t>ersion 2.0</w:t>
+      <w:bookmarkStart w:id="16" w:name="_Toc517349992"/>
+      <w:r>
+        <w:t>Version 2.0</w:t>
       </w:r>
       <w:bookmarkEnd w:id="16"/>
     </w:p>
@@ -6781,7 +6610,7 @@
         <w:pStyle w:val="Heading3"/>
         <w:ind w:left="720" w:hanging="720"/>
       </w:pPr>
-      <w:bookmarkStart w:id="17" w:name="_Toc484679062"/>
+      <w:bookmarkStart w:id="17" w:name="_Toc517349993"/>
       <w:bookmarkEnd w:id="11"/>
       <w:r>
         <w:lastRenderedPageBreak/>
@@ -6849,7 +6678,7 @@
       <w:pPr>
         <w:pStyle w:val="Heading2"/>
       </w:pPr>
-      <w:bookmarkStart w:id="18" w:name="_Toc484679063"/>
+      <w:bookmarkStart w:id="18" w:name="_Toc517349994"/>
       <w:r>
         <w:t>Minor Version History</w:t>
       </w:r>
@@ -6860,11 +6689,30 @@
         <w:pStyle w:val="Heading3"/>
         <w:ind w:left="720" w:hanging="720"/>
       </w:pPr>
-      <w:bookmarkStart w:id="19" w:name="_Toc484679064"/>
+      <w:bookmarkStart w:id="19" w:name="_Toc517349995"/>
+      <w:r>
+        <w:t>Version 3.1.1 (November 2017)</w:t>
+      </w:r>
+      <w:bookmarkEnd w:id="19"/>
+    </w:p>
+    <w:p>
+      <w:pPr>
+        <w:pStyle w:val="textbody"/>
+      </w:pPr>
+      <w:r>
+        <w:t>Various small bug fixes includes variable names for compatibility with other extensions.</w:t>
+      </w:r>
+    </w:p>
+    <w:p>
+      <w:pPr>
+        <w:pStyle w:val="Heading3"/>
+        <w:ind w:left="720" w:hanging="720"/>
+      </w:pPr>
+      <w:bookmarkStart w:id="20" w:name="_Toc517349996"/>
       <w:r>
         <w:t>Version 2.01</w:t>
       </w:r>
-      <w:bookmarkEnd w:id="19"/>
+      <w:bookmarkEnd w:id="20"/>
     </w:p>
     <w:p>
       <w:pPr>
@@ -6888,50 +6736,29 @@
       <w:pPr>
         <w:pStyle w:val="Heading2"/>
       </w:pPr>
-      <w:bookmarkStart w:id="20" w:name="_Toc484679065"/>
+      <w:bookmarkStart w:id="21" w:name="_Toc517349997"/>
       <w:r>
         <w:t>References</w:t>
       </w:r>
-      <w:bookmarkEnd w:id="20"/>
+      <w:bookmarkEnd w:id="21"/>
     </w:p>
     <w:p>
       <w:pPr>
         <w:pStyle w:val="reference"/>
       </w:pPr>
-      <w:proofErr w:type="gramStart"/>
-      <w:r>
-        <w:t xml:space="preserve">He, H. S. and </w:t>
-      </w:r>
-      <w:proofErr w:type="spellStart"/>
-      <w:r>
-        <w:t>Mladenoff</w:t>
-      </w:r>
-      <w:proofErr w:type="spellEnd"/>
-      <w:r>
-        <w:t>, D. J. Spatially explicit and stochastic simulation of forest landscape fire disturbance and succession.</w:t>
-      </w:r>
-      <w:proofErr w:type="gramEnd"/>
-      <w:r>
-        <w:t xml:space="preserve"> </w:t>
-      </w:r>
-      <w:proofErr w:type="gramStart"/>
-      <w:r>
-        <w:t>Ecology.</w:t>
-      </w:r>
-      <w:proofErr w:type="gramEnd"/>
-      <w:r>
-        <w:t xml:space="preserve"> 1999; 80(1):81-99.</w:t>
+      <w:r>
+        <w:t>He, H. S. and Mladenoff, D. J. Spatially explicit and stochastic simulation of forest landscape fire disturbance and succession. Ecology. 1999; 80(1):81-99.</w:t>
       </w:r>
     </w:p>
     <w:p>
       <w:pPr>
         <w:pStyle w:val="Heading2"/>
       </w:pPr>
-      <w:bookmarkStart w:id="21" w:name="_Toc484679066"/>
+      <w:bookmarkStart w:id="22" w:name="_Toc517349998"/>
       <w:r>
         <w:t>Acknowledgments</w:t>
       </w:r>
-      <w:bookmarkEnd w:id="21"/>
+      <w:bookmarkEnd w:id="22"/>
     </w:p>
     <w:p>
       <w:pPr>
@@ -6948,29 +6775,21 @@
         </w:smartTag>
       </w:smartTag>
       <w:r>
-        <w:t xml:space="preserve">) of the U.S. Forest Service.  Valuable contributions to the development of the model and extensions were made by Brian R. Sturtevant, Eric J. Gustafson, and David J. </w:t>
-      </w:r>
-      <w:proofErr w:type="spellStart"/>
-      <w:r>
-        <w:t>Mladenoff</w:t>
-      </w:r>
-      <w:proofErr w:type="spellEnd"/>
-      <w:r>
-        <w:t>.</w:t>
+        <w:t>) of the U.S. Forest Service.  Valuable contributions to the development of the model and extensions were made by Brian R. Sturtevant, Eric J. Gustafson, and David J. Mladenoff.</w:t>
       </w:r>
     </w:p>
     <w:p>
       <w:pPr>
         <w:pStyle w:val="Heading1"/>
       </w:pPr>
-      <w:bookmarkStart w:id="22" w:name="_Toc102232959"/>
-      <w:bookmarkStart w:id="23" w:name="_Toc484679067"/>
+      <w:bookmarkStart w:id="23" w:name="_Toc102232959"/>
+      <w:bookmarkStart w:id="24" w:name="_Toc517349999"/>
       <w:r>
         <w:lastRenderedPageBreak/>
         <w:t>Parameter Input File</w:t>
       </w:r>
-      <w:bookmarkEnd w:id="22"/>
       <w:bookmarkEnd w:id="23"/>
+      <w:bookmarkEnd w:id="24"/>
     </w:p>
     <w:p>
       <w:pPr>
@@ -7004,20 +6823,18 @@
       <w:pPr>
         <w:pStyle w:val="Heading2"/>
       </w:pPr>
-      <w:bookmarkStart w:id="24" w:name="_Toc112235332"/>
-      <w:bookmarkStart w:id="25" w:name="_Toc133386213"/>
-      <w:bookmarkStart w:id="26" w:name="_Toc484679068"/>
-      <w:proofErr w:type="spellStart"/>
+      <w:bookmarkStart w:id="25" w:name="_Toc112235332"/>
+      <w:bookmarkStart w:id="26" w:name="_Toc133386213"/>
+      <w:bookmarkStart w:id="27" w:name="_Toc517350000"/>
       <w:r>
         <w:t>LandisData</w:t>
       </w:r>
-      <w:bookmarkEnd w:id="24"/>
       <w:bookmarkEnd w:id="25"/>
-      <w:proofErr w:type="spellEnd"/>
+      <w:bookmarkEnd w:id="26"/>
       <w:r>
         <w:t xml:space="preserve"> (note name change)</w:t>
       </w:r>
-      <w:bookmarkEnd w:id="26"/>
+      <w:bookmarkEnd w:id="27"/>
     </w:p>
     <w:p>
       <w:pPr>
@@ -7058,40 +6875,30 @@
       <w:pPr>
         <w:pStyle w:val="Heading2"/>
       </w:pPr>
-      <w:bookmarkStart w:id="27" w:name="_Toc112235333"/>
-      <w:bookmarkStart w:id="28" w:name="_Toc133386214"/>
-      <w:bookmarkStart w:id="29" w:name="_Toc484679069"/>
-      <w:proofErr w:type="spellStart"/>
+      <w:bookmarkStart w:id="28" w:name="_Toc112235333"/>
+      <w:bookmarkStart w:id="29" w:name="_Toc133386214"/>
+      <w:bookmarkStart w:id="30" w:name="_Toc517350001"/>
       <w:r>
         <w:t>Timestep</w:t>
       </w:r>
-      <w:bookmarkEnd w:id="27"/>
       <w:bookmarkEnd w:id="28"/>
       <w:bookmarkEnd w:id="29"/>
-      <w:proofErr w:type="spellEnd"/>
+      <w:bookmarkEnd w:id="30"/>
     </w:p>
     <w:p>
       <w:pPr>
         <w:pStyle w:val="textbody"/>
       </w:pPr>
       <w:r>
-        <w:t xml:space="preserve">This parameter is the extension’s </w:t>
-      </w:r>
-      <w:proofErr w:type="spellStart"/>
-      <w:r>
-        <w:t>timestep</w:t>
-      </w:r>
-      <w:proofErr w:type="spellEnd"/>
-      <w:r>
-        <w:t>.  Value: integer &gt; 0.  Units: years.</w:t>
+        <w:t>This parameter is the extension’s timestep.  Value: integer &gt; 0.  Units: years.</w:t>
       </w:r>
     </w:p>
     <w:p>
       <w:pPr>
         <w:pStyle w:val="Heading2"/>
       </w:pPr>
-      <w:bookmarkStart w:id="30" w:name="_Ref133899099"/>
-      <w:bookmarkStart w:id="31" w:name="_Toc484679070"/>
+      <w:bookmarkStart w:id="31" w:name="_Ref133899099"/>
+      <w:bookmarkStart w:id="32" w:name="_Toc517350002"/>
       <w:r>
         <w:t xml:space="preserve">Fire </w:t>
       </w:r>
@@ -7107,15 +6914,15 @@
       <w:r>
         <w:t xml:space="preserve"> Table</w:t>
       </w:r>
-      <w:bookmarkEnd w:id="30"/>
       <w:bookmarkEnd w:id="31"/>
+      <w:bookmarkEnd w:id="32"/>
     </w:p>
     <w:p>
       <w:pPr>
         <w:pStyle w:val="textbody"/>
       </w:pPr>
-      <w:bookmarkStart w:id="32" w:name="_Ref75498758"/>
-      <w:bookmarkStart w:id="33" w:name="_Ref75498752"/>
+      <w:bookmarkStart w:id="33" w:name="_Ref75498758"/>
+      <w:bookmarkStart w:id="34" w:name="_Ref75498752"/>
       <w:r>
         <w:t>The parameters in this table control the size and frequency of fire events</w:t>
       </w:r>
@@ -7130,37 +6937,29 @@
       <w:pPr>
         <w:pStyle w:val="Heading3"/>
       </w:pPr>
-      <w:bookmarkStart w:id="34" w:name="_Toc484679071"/>
+      <w:bookmarkStart w:id="35" w:name="_Toc517350003"/>
       <w:r>
         <w:t>Fire Region Name</w:t>
       </w:r>
-      <w:bookmarkEnd w:id="34"/>
+      <w:bookmarkEnd w:id="35"/>
     </w:p>
     <w:p>
       <w:pPr>
         <w:pStyle w:val="textbody"/>
       </w:pPr>
       <w:r>
-        <w:t xml:space="preserve">This text parameter is the fire ecoregion’s name.  This is the name used in the tables of ecoregion-dependent parameters in the main parameter input </w:t>
-      </w:r>
-      <w:proofErr w:type="spellStart"/>
-      <w:r>
-        <w:t>file.The</w:t>
-      </w:r>
-      <w:proofErr w:type="spellEnd"/>
-      <w:r>
-        <w:t xml:space="preserve"> fire region names need not be in any order.  If a fire region is not listed, all the parameters for that region are assigned the default value of zero.  </w:t>
+        <w:t xml:space="preserve">This text parameter is the fire ecoregion’s name.  This is the name used in the tables of ecoregion-dependent parameters in the main parameter input file.The fire region names need not be in any order.  If a fire region is not listed, all the parameters for that region are assigned the default value of zero.  </w:t>
       </w:r>
     </w:p>
     <w:p>
       <w:pPr>
         <w:pStyle w:val="Heading3"/>
       </w:pPr>
-      <w:bookmarkStart w:id="35" w:name="_Toc484679072"/>
+      <w:bookmarkStart w:id="36" w:name="_Toc517350004"/>
       <w:r>
         <w:t>Map Code</w:t>
       </w:r>
-      <w:bookmarkEnd w:id="35"/>
+      <w:bookmarkEnd w:id="36"/>
     </w:p>
     <w:p>
       <w:pPr>
@@ -7174,11 +6973,11 @@
       <w:pPr>
         <w:pStyle w:val="Heading3"/>
       </w:pPr>
-      <w:bookmarkStart w:id="36" w:name="_Toc484679073"/>
+      <w:bookmarkStart w:id="37" w:name="_Toc517350005"/>
       <w:r>
         <w:t>Mean Size</w:t>
       </w:r>
-      <w:bookmarkEnd w:id="36"/>
+      <w:bookmarkEnd w:id="37"/>
     </w:p>
     <w:p>
       <w:pPr>
@@ -7192,11 +6991,11 @@
       <w:pPr>
         <w:pStyle w:val="Heading3"/>
       </w:pPr>
-      <w:bookmarkStart w:id="37" w:name="_Toc484679074"/>
+      <w:bookmarkStart w:id="38" w:name="_Toc517350006"/>
       <w:r>
         <w:t>Min Size</w:t>
       </w:r>
-      <w:bookmarkEnd w:id="37"/>
+      <w:bookmarkEnd w:id="38"/>
     </w:p>
     <w:p>
       <w:pPr>
@@ -7210,12 +7009,12 @@
       <w:pPr>
         <w:pStyle w:val="Heading3"/>
       </w:pPr>
-      <w:bookmarkStart w:id="38" w:name="_Toc484679075"/>
+      <w:bookmarkStart w:id="39" w:name="_Toc517350007"/>
       <w:r>
         <w:lastRenderedPageBreak/>
         <w:t>Max Size</w:t>
       </w:r>
-      <w:bookmarkEnd w:id="38"/>
+      <w:bookmarkEnd w:id="39"/>
     </w:p>
     <w:p>
       <w:pPr>
@@ -7229,11 +7028,11 @@
       <w:pPr>
         <w:pStyle w:val="Heading3"/>
       </w:pPr>
-      <w:bookmarkStart w:id="39" w:name="_Toc484679076"/>
+      <w:bookmarkStart w:id="40" w:name="_Toc517350008"/>
       <w:r>
         <w:t>Ignition Probability</w:t>
       </w:r>
-      <w:bookmarkEnd w:id="39"/>
+      <w:bookmarkEnd w:id="40"/>
     </w:p>
     <w:p>
       <w:pPr>
@@ -7247,13 +7046,11 @@
       <w:pPr>
         <w:pStyle w:val="Heading3"/>
       </w:pPr>
-      <w:bookmarkStart w:id="40" w:name="_Toc484679077"/>
-      <w:proofErr w:type="gramStart"/>
+      <w:bookmarkStart w:id="41" w:name="_Toc517350009"/>
       <w:r>
         <w:t>k</w:t>
       </w:r>
-      <w:bookmarkEnd w:id="40"/>
-      <w:proofErr w:type="gramEnd"/>
+      <w:bookmarkEnd w:id="41"/>
     </w:p>
     <w:p>
       <w:pPr>
@@ -7312,15 +7109,15 @@
       <w:pPr>
         <w:pStyle w:val="Heading2"/>
       </w:pPr>
-      <w:bookmarkStart w:id="41" w:name="_Ref133899079"/>
-      <w:bookmarkStart w:id="42" w:name="_Toc102232960"/>
-      <w:bookmarkStart w:id="43" w:name="_Toc484679078"/>
-      <w:bookmarkEnd w:id="32"/>
+      <w:bookmarkStart w:id="42" w:name="_Ref133899079"/>
+      <w:bookmarkStart w:id="43" w:name="_Toc102232960"/>
+      <w:bookmarkStart w:id="44" w:name="_Toc517350010"/>
       <w:bookmarkEnd w:id="33"/>
+      <w:bookmarkEnd w:id="34"/>
       <w:r>
         <w:t>Initial Fire Region Map</w:t>
       </w:r>
-      <w:bookmarkEnd w:id="43"/>
+      <w:bookmarkEnd w:id="44"/>
     </w:p>
     <w:p>
       <w:pPr>
@@ -7332,7 +7129,6 @@
       <w:r>
         <w:t xml:space="preserve">e </w:t>
       </w:r>
-      <w:proofErr w:type="spellStart"/>
       <w:r>
         <w:rPr>
           <w:b/>
@@ -7340,7 +7136,6 @@
         </w:rPr>
         <w:t>InitialFireRegionsMap</w:t>
       </w:r>
-      <w:proofErr w:type="spellEnd"/>
       <w:r>
         <w:t xml:space="preserve"> </w:t>
       </w:r>
@@ -7361,11 +7156,11 @@
       <w:pPr>
         <w:pStyle w:val="Heading2"/>
       </w:pPr>
-      <w:bookmarkStart w:id="44" w:name="_Toc484679079"/>
+      <w:bookmarkStart w:id="45" w:name="_Toc517350011"/>
       <w:r>
         <w:t>Dynamic Fire Regions Table</w:t>
       </w:r>
-      <w:bookmarkEnd w:id="44"/>
+      <w:bookmarkEnd w:id="45"/>
     </w:p>
     <w:p>
       <w:pPr>
@@ -7380,14 +7175,12 @@
       <w:r>
         <w:t xml:space="preserve"> The </w:t>
       </w:r>
-      <w:proofErr w:type="spellStart"/>
       <w:r>
         <w:rPr>
           <w:i/>
         </w:rPr>
         <w:t>InitialFireRegionsMap</w:t>
       </w:r>
-      <w:proofErr w:type="spellEnd"/>
       <w:r>
         <w:t xml:space="preserve"> will be applied until the simulation time step reaches a year listed in this table.  Likewise, the new map will be applied until the time step reaches another year listed in the table.  </w:t>
       </w:r>
@@ -7400,38 +7193,16 @@
         <w:rPr>
           <w:b/>
         </w:rPr>
-        <w:t xml:space="preserve">Use of the </w:t>
-      </w:r>
-      <w:proofErr w:type="spellStart"/>
+        <w:t>Use of the DynamicFireR</w:t>
+      </w:r>
       <w:r>
         <w:rPr>
           <w:b/>
         </w:rPr>
-        <w:t>DynamicFireR</w:t>
-      </w:r>
-      <w:r>
-        <w:rPr>
-          <w:b/>
-        </w:rPr>
-        <w:t>egionTable</w:t>
-      </w:r>
-      <w:proofErr w:type="spellEnd"/>
-      <w:r>
-        <w:rPr>
-          <w:b/>
-        </w:rPr>
-        <w:t xml:space="preserve"> is optional.  </w:t>
-      </w:r>
-      <w:r>
-        <w:t xml:space="preserve">If no additional maps are included in this table, the program will use the </w:t>
-      </w:r>
-      <w:proofErr w:type="spellStart"/>
-      <w:r>
-        <w:t>InitialFireEcoregionsMap</w:t>
-      </w:r>
-      <w:proofErr w:type="spellEnd"/>
-      <w:r>
-        <w:t xml:space="preserve"> for the entire simulation.</w:t>
+        <w:t xml:space="preserve">egionTable is optional.  </w:t>
+      </w:r>
+      <w:r>
+        <w:t>If no additional maps are included in this table, the program will use the InitialFireEcoregionsMap for the entire simulation.</w:t>
       </w:r>
     </w:p>
     <w:p>
@@ -7439,11 +7210,11 @@
         <w:pStyle w:val="Heading3"/>
         <w:ind w:left="720" w:hanging="720"/>
       </w:pPr>
-      <w:bookmarkStart w:id="45" w:name="_Toc484679080"/>
+      <w:bookmarkStart w:id="46" w:name="_Toc517350012"/>
       <w:r>
         <w:t>Year</w:t>
       </w:r>
-      <w:bookmarkEnd w:id="45"/>
+      <w:bookmarkEnd w:id="46"/>
     </w:p>
     <w:p>
       <w:pPr>
@@ -7458,12 +7229,12 @@
         <w:pStyle w:val="Heading3"/>
         <w:ind w:left="720" w:hanging="720"/>
       </w:pPr>
-      <w:bookmarkStart w:id="46" w:name="_Toc484679081"/>
+      <w:bookmarkStart w:id="47" w:name="_Toc517350013"/>
       <w:r>
         <w:lastRenderedPageBreak/>
         <w:t>File name</w:t>
       </w:r>
-      <w:bookmarkEnd w:id="46"/>
+      <w:bookmarkEnd w:id="47"/>
     </w:p>
     <w:p>
       <w:pPr>
@@ -7477,7 +7248,7 @@
       <w:pPr>
         <w:pStyle w:val="Heading2"/>
       </w:pPr>
-      <w:bookmarkStart w:id="47" w:name="_Toc484679082"/>
+      <w:bookmarkStart w:id="48" w:name="_Toc517350014"/>
       <w:r>
         <w:t>F</w:t>
       </w:r>
@@ -7487,11 +7258,11 @@
       <w:r>
         <w:t xml:space="preserve"> Curve</w:t>
       </w:r>
-      <w:bookmarkEnd w:id="41"/>
+      <w:bookmarkEnd w:id="42"/>
       <w:r>
         <w:t xml:space="preserve"> Table</w:t>
       </w:r>
-      <w:bookmarkEnd w:id="47"/>
+      <w:bookmarkEnd w:id="48"/>
     </w:p>
     <w:p>
       <w:pPr>
@@ -7524,11 +7295,11 @@
       <w:pPr>
         <w:pStyle w:val="Heading3"/>
       </w:pPr>
-      <w:bookmarkStart w:id="48" w:name="_Toc484679083"/>
+      <w:bookmarkStart w:id="49" w:name="_Toc517350015"/>
       <w:r>
         <w:t>Table Name</w:t>
       </w:r>
-      <w:bookmarkEnd w:id="48"/>
+      <w:bookmarkEnd w:id="49"/>
     </w:p>
     <w:p>
       <w:pPr>
@@ -7543,16 +7314,97 @@
           <w:sz w:val="20"/>
           <w:szCs w:val="20"/>
         </w:rPr>
-        <w:t>"</w:t>
-      </w:r>
-      <w:proofErr w:type="spellStart"/>
+        <w:t>"Fuel</w:t>
+      </w:r>
       <w:r>
         <w:rPr>
           <w:rFonts w:ascii="Courier New" w:hAnsi="Courier New" w:cs="Courier New"/>
           <w:sz w:val="20"/>
           <w:szCs w:val="20"/>
         </w:rPr>
-        <w:t>Fuel</w:t>
+        <w:t>CurveTable"</w:t>
+      </w:r>
+      <w:r>
+        <w:t>.</w:t>
+      </w:r>
+    </w:p>
+    <w:p>
+      <w:pPr>
+        <w:pStyle w:val="Heading3"/>
+      </w:pPr>
+      <w:bookmarkStart w:id="50" w:name="_Toc517350016"/>
+      <w:r>
+        <w:t>Severity Columns</w:t>
+      </w:r>
+      <w:bookmarkEnd w:id="50"/>
+    </w:p>
+    <w:p>
+      <w:pPr>
+        <w:pStyle w:val="textbody"/>
+      </w:pPr>
+      <w:r>
+        <w:t xml:space="preserve">The 5 severity columns are in </w:t>
+      </w:r>
+      <w:r>
+        <w:rPr>
+          <w:b/>
+          <w:bCs/>
+        </w:rPr>
+        <w:t>increasing</w:t>
+      </w:r>
+      <w:r>
+        <w:t xml:space="preserve"> order from severity 1 to severity 5.  The value in each severity column is the minimum value for time-since-last-fire for that severity.  The special value of -1 denotes that the severity is to be excluded from the ecoregion.  Values: integers ≥ -1.  Units: years.</w:t>
+      </w:r>
+    </w:p>
+    <w:p>
+      <w:pPr>
+        <w:pStyle w:val="Heading2"/>
+      </w:pPr>
+      <w:bookmarkStart w:id="51" w:name="_Ref133899114"/>
+      <w:bookmarkStart w:id="52" w:name="_Toc517350017"/>
+      <w:r>
+        <w:t>Wind Curve</w:t>
+      </w:r>
+      <w:r>
+        <w:t xml:space="preserve"> Table</w:t>
+      </w:r>
+      <w:bookmarkEnd w:id="51"/>
+      <w:bookmarkEnd w:id="52"/>
+    </w:p>
+    <w:p>
+      <w:pPr>
+        <w:pStyle w:val="textbody"/>
+      </w:pPr>
+      <w:r>
+        <w:t xml:space="preserve">This table describes fire severities based on time-since-last-wind.  The wind curve table determines the extra fire fuel created by a wind event.  Potential increases in fire severity due to wind would be expected to decline over time because of decomposition.  </w:t>
+      </w:r>
+      <w:r>
+        <w:rPr>
+          <w:b/>
+          <w:bCs/>
+        </w:rPr>
+        <w:t>The table is not necessary for the generation of wind events themselves.</w:t>
+      </w:r>
+      <w:r>
+        <w:t xml:space="preserve">  Also, a wind extension need not be enabled.  If a wind extension is not enabled, the fire extension will simply ignore the wind curve.  If the wind curve is not necessary, leave it blank, although the wind curve table name must be inserted after the fire curve table.</w:t>
+      </w:r>
+    </w:p>
+    <w:p>
+      <w:pPr>
+        <w:pStyle w:val="Heading3"/>
+      </w:pPr>
+      <w:bookmarkStart w:id="53" w:name="_Toc517350018"/>
+      <w:r>
+        <w:t>Table Name</w:t>
+      </w:r>
+      <w:bookmarkEnd w:id="53"/>
+    </w:p>
+    <w:p>
+      <w:pPr>
+        <w:pStyle w:val="textbody"/>
+      </w:pPr>
+      <w:r>
+        <w:t xml:space="preserve">The table’s name is </w:t>
       </w:r>
       <w:r>
         <w:rPr>
@@ -7560,16 +7412,86 @@
           <w:sz w:val="20"/>
           <w:szCs w:val="20"/>
         </w:rPr>
-        <w:t>CurveTable</w:t>
-      </w:r>
-      <w:proofErr w:type="spellEnd"/>
+        <w:t>"WindCurveTable"</w:t>
+      </w:r>
+      <w:r>
+        <w:t>.</w:t>
+      </w:r>
+    </w:p>
+    <w:p>
+      <w:pPr>
+        <w:pStyle w:val="Heading3"/>
+      </w:pPr>
+      <w:bookmarkStart w:id="54" w:name="_Toc517350019"/>
+      <w:r>
+        <w:t>Severity Columns</w:t>
+      </w:r>
+      <w:bookmarkEnd w:id="54"/>
+    </w:p>
+    <w:p>
+      <w:pPr>
+        <w:pStyle w:val="textbody"/>
+      </w:pPr>
+      <w:r>
+        <w:t xml:space="preserve">The 5 severity columns are in </w:t>
+      </w:r>
+      <w:r>
+        <w:rPr>
+          <w:b/>
+          <w:bCs/>
+        </w:rPr>
+        <w:t>decreasing</w:t>
+      </w:r>
+      <w:r>
+        <w:t xml:space="preserve"> order from severity 5 to severity 1.  The value in each severity column is the maximum value for time-since-last-wind for that severity.  The special value of -1 </w:t>
+      </w:r>
+      <w:r>
+        <w:lastRenderedPageBreak/>
+        <w:t>denotes that the severity is to be excluded from the ecoregion.  Values: integers ≥ -1.  Units: years.</w:t>
+      </w:r>
+    </w:p>
+    <w:p>
+      <w:pPr>
+        <w:pStyle w:val="Heading2"/>
+      </w:pPr>
+      <w:bookmarkStart w:id="55" w:name="_Toc517350020"/>
+      <w:r>
+        <w:t>Fire Damage Table</w:t>
+      </w:r>
+      <w:bookmarkEnd w:id="55"/>
+    </w:p>
+    <w:p>
+      <w:pPr>
+        <w:pStyle w:val="textbody"/>
+      </w:pPr>
+      <w:r>
+        <w:t>This table describes the fire damage classes.  The values shown in the example file above were used in all previous LANDIS versions.</w:t>
+      </w:r>
+    </w:p>
+    <w:p>
+      <w:pPr>
+        <w:pStyle w:val="Heading3"/>
+      </w:pPr>
+      <w:bookmarkStart w:id="56" w:name="_Toc517350021"/>
+      <w:r>
+        <w:t>Table Name</w:t>
+      </w:r>
+      <w:bookmarkEnd w:id="56"/>
+    </w:p>
+    <w:p>
+      <w:pPr>
+        <w:pStyle w:val="textbody"/>
+      </w:pPr>
+      <w:r>
+        <w:t xml:space="preserve">The table’s name is </w:t>
+      </w:r>
       <w:r>
         <w:rPr>
           <w:rFonts w:ascii="Courier New" w:hAnsi="Courier New" w:cs="Courier New"/>
           <w:sz w:val="20"/>
           <w:szCs w:val="20"/>
         </w:rPr>
-        <w:t>"</w:t>
+        <w:t>"FireDamageTable"</w:t>
       </w:r>
       <w:r>
         <w:t>.</w:t>
@@ -7579,424 +7501,159 @@
       <w:pPr>
         <w:pStyle w:val="Heading3"/>
       </w:pPr>
-      <w:bookmarkStart w:id="49" w:name="_Toc484679084"/>
-      <w:r>
-        <w:t>Severity Columns</w:t>
-      </w:r>
-      <w:bookmarkEnd w:id="49"/>
+      <w:bookmarkStart w:id="57" w:name="_Toc517350022"/>
+      <w:r>
+        <w:t>Cohort Age</w:t>
+      </w:r>
+      <w:bookmarkEnd w:id="57"/>
     </w:p>
     <w:p>
       <w:pPr>
         <w:pStyle w:val="textbody"/>
       </w:pPr>
       <w:r>
-        <w:t xml:space="preserve">The 5 severity columns are in </w:t>
+        <w:t>This parameter is the upper bound of the range of cohort ages that a table row applies to.  Values: 0% ≤ number ≤ 100%.  Units: Percentage of species’ longevity.</w:t>
+      </w:r>
+    </w:p>
+    <w:p>
+      <w:pPr>
+        <w:pStyle w:val="Heading3"/>
+      </w:pPr>
+      <w:bookmarkStart w:id="58" w:name="_Toc517350023"/>
+      <w:r>
+        <w:t>Fire Severity – Fire Tolerance</w:t>
+      </w:r>
+      <w:bookmarkEnd w:id="58"/>
+    </w:p>
+    <w:p>
+      <w:pPr>
+        <w:pStyle w:val="textbody"/>
+      </w:pPr>
+      <w:r>
+        <w:t>This parameter is the minimum difference between the fire’s severity and the species’ fire tolerance in order for a cohort to be killed by a fire event.  Value: integer.</w:t>
+      </w:r>
+    </w:p>
+    <w:p>
+      <w:pPr>
+        <w:pStyle w:val="Heading2"/>
+      </w:pPr>
+      <w:bookmarkStart w:id="59" w:name="_Toc517350024"/>
+      <w:r>
+        <w:t>MapNames</w:t>
+      </w:r>
+      <w:bookmarkEnd w:id="59"/>
+    </w:p>
+    <w:p>
+      <w:pPr>
+        <w:pStyle w:val="textbody"/>
+      </w:pPr>
+      <w:r>
+        <w:t xml:space="preserve">This file parameter is the template for the names of the fire severity output maps (see section </w:t>
+      </w:r>
+      <w:fldSimple w:instr=" REF _Ref133900246 \r ">
+        <w:r>
+          <w:t>3.1</w:t>
+        </w:r>
+      </w:fldSimple>
+      <w:r>
+        <w:t xml:space="preserve">).  The parameter value must include the variable “timestep” to ensure that the maps have unique names (see section 3.1.8.1 </w:t>
+      </w:r>
+      <w:r>
+        <w:rPr>
+          <w:i/>
+          <w:iCs/>
+        </w:rPr>
+        <w:t>Variables</w:t>
+      </w:r>
+      <w:r>
+        <w:t xml:space="preserve"> in the </w:t>
+      </w:r>
+      <w:r>
+        <w:rPr>
+          <w:i/>
+          <w:iCs/>
+        </w:rPr>
+        <w:t>LANDIS-II Model User Guide</w:t>
+      </w:r>
+      <w:r>
+        <w:t xml:space="preserve">).  </w:t>
       </w:r>
       <w:r>
         <w:rPr>
           <w:b/>
           <w:bCs/>
         </w:rPr>
-        <w:t>increasing</w:t>
-      </w:r>
-      <w:r>
-        <w:t xml:space="preserve"> order from severity 1 to severity 5.  The value in each severity column is the minimum value for time-since-last-fire for that severity.  The special value of -1 denotes that the severity is to be excluded from the ecoregion.  Values: </w:t>
-      </w:r>
-      <w:proofErr w:type="gramStart"/>
-      <w:r>
-        <w:t>integers</w:t>
-      </w:r>
-      <w:proofErr w:type="gramEnd"/>
-      <w:r>
-        <w:t xml:space="preserve"> ≥ -1.  Units: years.</w:t>
+        <w:t>The user must indicate if the output should be placed in a sub-directory.  Also, the user must indicate the file extension.</w:t>
       </w:r>
     </w:p>
     <w:p>
       <w:pPr>
         <w:pStyle w:val="Heading2"/>
       </w:pPr>
-      <w:bookmarkStart w:id="50" w:name="_Ref133899114"/>
-      <w:bookmarkStart w:id="51" w:name="_Toc484679085"/>
-      <w:r>
-        <w:t>Wind Curve</w:t>
-      </w:r>
-      <w:r>
-        <w:t xml:space="preserve"> Table</w:t>
-      </w:r>
-      <w:bookmarkEnd w:id="50"/>
-      <w:bookmarkEnd w:id="51"/>
+      <w:bookmarkStart w:id="60" w:name="_Toc517350025"/>
+      <w:r>
+        <w:t>LogFile</w:t>
+      </w:r>
+      <w:bookmarkEnd w:id="60"/>
     </w:p>
     <w:p>
       <w:pPr>
         <w:pStyle w:val="textbody"/>
       </w:pPr>
       <w:r>
-        <w:t xml:space="preserve">This table describes fire severities based on time-since-last-wind.  The wind curve table determines the extra fire fuel created by a wind event.  Potential increases in fire severity due to wind would be expected to decline over time because of decomposition.  </w:t>
-      </w:r>
-      <w:r>
-        <w:rPr>
-          <w:b/>
-          <w:bCs/>
-        </w:rPr>
-        <w:t>The table is not necessary for the generation of wind events themselves.</w:t>
-      </w:r>
-      <w:r>
-        <w:t xml:space="preserve">  Also, a wind extension need not be enabled.  If a wind extension is not enabled, the fire extension will simply ignore the wind curve.  If the wind curve is not necessary, leave it blank, although the wind curve table name must be inserted after the fire curve table.</w:t>
-      </w:r>
-    </w:p>
-    <w:p>
-      <w:pPr>
-        <w:pStyle w:val="Heading3"/>
-      </w:pPr>
-      <w:bookmarkStart w:id="52" w:name="_Toc484679086"/>
-      <w:r>
-        <w:t>Table Name</w:t>
-      </w:r>
-      <w:bookmarkEnd w:id="52"/>
+        <w:t xml:space="preserve">The file parameter is the name of the extension’s event log file (see section </w:t>
+      </w:r>
+      <w:fldSimple w:instr=" REF _Ref133900608 \r ">
+        <w:r>
+          <w:t>3.2</w:t>
+        </w:r>
+      </w:fldSimple>
+      <w:r>
+        <w:t>).</w:t>
+      </w:r>
+    </w:p>
+    <w:p>
+      <w:pPr>
+        <w:pStyle w:val="Heading2"/>
+      </w:pPr>
+      <w:bookmarkStart w:id="61" w:name="_Toc517350026"/>
+      <w:r>
+        <w:t>SummaryLogFile</w:t>
+      </w:r>
+      <w:bookmarkEnd w:id="61"/>
     </w:p>
     <w:p>
       <w:pPr>
         <w:pStyle w:val="textbody"/>
       </w:pPr>
       <w:r>
-        <w:t xml:space="preserve">The table’s name is </w:t>
-      </w:r>
-      <w:r>
-        <w:rPr>
-          <w:rFonts w:ascii="Courier New" w:hAnsi="Courier New" w:cs="Courier New"/>
-          <w:sz w:val="20"/>
-          <w:szCs w:val="20"/>
-        </w:rPr>
-        <w:t>"</w:t>
-      </w:r>
-      <w:proofErr w:type="spellStart"/>
-      <w:r>
-        <w:rPr>
-          <w:rFonts w:ascii="Courier New" w:hAnsi="Courier New" w:cs="Courier New"/>
-          <w:sz w:val="20"/>
-          <w:szCs w:val="20"/>
-        </w:rPr>
-        <w:t>WindCurveTable</w:t>
-      </w:r>
-      <w:proofErr w:type="spellEnd"/>
-      <w:r>
-        <w:rPr>
-          <w:rFonts w:ascii="Courier New" w:hAnsi="Courier New" w:cs="Courier New"/>
-          <w:sz w:val="20"/>
-          <w:szCs w:val="20"/>
-        </w:rPr>
-        <w:t>"</w:t>
-      </w:r>
-      <w:r>
-        <w:t>.</w:t>
-      </w:r>
-    </w:p>
-    <w:p>
-      <w:pPr>
-        <w:pStyle w:val="Heading3"/>
-      </w:pPr>
-      <w:bookmarkStart w:id="53" w:name="_Toc484679087"/>
-      <w:r>
-        <w:t>Severity Columns</w:t>
-      </w:r>
-      <w:bookmarkEnd w:id="53"/>
+        <w:t xml:space="preserve">The file parameter is the name of the extension’s summary log file for fire time steps (see section </w:t>
+      </w:r>
+      <w:fldSimple w:instr=" REF _Ref133900654 \r ">
+        <w:r>
+          <w:t>3.3</w:t>
+        </w:r>
+      </w:fldSimple>
+      <w:r>
+        <w:t>).</w:t>
+      </w:r>
     </w:p>
     <w:p>
       <w:pPr>
         <w:pStyle w:val="textbody"/>
       </w:pPr>
-      <w:r>
-        <w:t xml:space="preserve">The 5 severity columns are in </w:t>
-      </w:r>
-      <w:r>
-        <w:rPr>
-          <w:b/>
-          <w:bCs/>
-        </w:rPr>
-        <w:t>decreasing</w:t>
-      </w:r>
-      <w:r>
-        <w:t xml:space="preserve"> order from severity 5 to severity 1.  The value in each severity column is the maximum value for time-since-last-wind for that severity.  The special value of -1 </w:t>
-      </w:r>
-      <w:r>
-        <w:lastRenderedPageBreak/>
-        <w:t xml:space="preserve">denotes that the severity is to be excluded from the ecoregion.  Values: </w:t>
-      </w:r>
-      <w:proofErr w:type="gramStart"/>
-      <w:r>
-        <w:t>integers</w:t>
-      </w:r>
-      <w:proofErr w:type="gramEnd"/>
-      <w:r>
-        <w:t xml:space="preserve"> ≥ -1.  Units: years.</w:t>
-      </w:r>
-    </w:p>
-    <w:p>
-      <w:pPr>
-        <w:pStyle w:val="Heading2"/>
-      </w:pPr>
-      <w:bookmarkStart w:id="54" w:name="_Toc484679088"/>
-      <w:r>
-        <w:t>Fire Damage Table</w:t>
-      </w:r>
-      <w:bookmarkEnd w:id="54"/>
-    </w:p>
-    <w:p>
-      <w:pPr>
-        <w:pStyle w:val="textbody"/>
-      </w:pPr>
-      <w:r>
-        <w:t>This table describes the fire damage classes.  The values shown in the example file above were used in all previous LANDIS versions.</w:t>
-      </w:r>
-    </w:p>
-    <w:p>
-      <w:pPr>
-        <w:pStyle w:val="Heading3"/>
-      </w:pPr>
-      <w:bookmarkStart w:id="55" w:name="_Toc484679089"/>
-      <w:r>
-        <w:t>Table Name</w:t>
-      </w:r>
-      <w:bookmarkEnd w:id="55"/>
-    </w:p>
-    <w:p>
-      <w:pPr>
-        <w:pStyle w:val="textbody"/>
-      </w:pPr>
-      <w:r>
-        <w:t xml:space="preserve">The table’s name is </w:t>
-      </w:r>
-      <w:r>
-        <w:rPr>
-          <w:rFonts w:ascii="Courier New" w:hAnsi="Courier New" w:cs="Courier New"/>
-          <w:sz w:val="20"/>
-          <w:szCs w:val="20"/>
-        </w:rPr>
-        <w:t>"</w:t>
-      </w:r>
-      <w:proofErr w:type="spellStart"/>
-      <w:r>
-        <w:rPr>
-          <w:rFonts w:ascii="Courier New" w:hAnsi="Courier New" w:cs="Courier New"/>
-          <w:sz w:val="20"/>
-          <w:szCs w:val="20"/>
-        </w:rPr>
-        <w:t>FireDamageTable</w:t>
-      </w:r>
-      <w:proofErr w:type="spellEnd"/>
-      <w:r>
-        <w:rPr>
-          <w:rFonts w:ascii="Courier New" w:hAnsi="Courier New" w:cs="Courier New"/>
-          <w:sz w:val="20"/>
-          <w:szCs w:val="20"/>
-        </w:rPr>
-        <w:t>"</w:t>
-      </w:r>
-      <w:r>
-        <w:t>.</w:t>
-      </w:r>
-    </w:p>
-    <w:p>
-      <w:pPr>
-        <w:pStyle w:val="Heading3"/>
-      </w:pPr>
-      <w:bookmarkStart w:id="56" w:name="_Toc484679090"/>
-      <w:r>
-        <w:t>Cohort Age</w:t>
-      </w:r>
-      <w:bookmarkEnd w:id="56"/>
-    </w:p>
-    <w:p>
-      <w:pPr>
-        <w:pStyle w:val="textbody"/>
-      </w:pPr>
-      <w:r>
-        <w:t>This parameter is the upper bound of the range of cohort ages that a table row applies to.  Values: 0% ≤ number ≤ 100%.  Units: Percentage of species’ longevity.</w:t>
-      </w:r>
-    </w:p>
-    <w:p>
-      <w:pPr>
-        <w:pStyle w:val="Heading3"/>
-      </w:pPr>
-      <w:bookmarkStart w:id="57" w:name="_Toc484679091"/>
-      <w:r>
-        <w:t>Fire Severity – Fire Tolerance</w:t>
-      </w:r>
-      <w:bookmarkEnd w:id="57"/>
-    </w:p>
-    <w:p>
-      <w:pPr>
-        <w:pStyle w:val="textbody"/>
-      </w:pPr>
-      <w:r>
-        <w:t>This parameter is the minimum difference between the fire’s severity and the species’ fire tolerance in order for a cohort to be killed by a fire event.  Value: integer.</w:t>
-      </w:r>
-    </w:p>
-    <w:p>
-      <w:pPr>
-        <w:pStyle w:val="Heading2"/>
-      </w:pPr>
-      <w:bookmarkStart w:id="58" w:name="_Toc484679092"/>
-      <w:proofErr w:type="spellStart"/>
-      <w:r>
-        <w:t>MapNames</w:t>
-      </w:r>
-      <w:bookmarkEnd w:id="58"/>
-      <w:proofErr w:type="spellEnd"/>
-    </w:p>
-    <w:p>
-      <w:pPr>
-        <w:pStyle w:val="textbody"/>
-      </w:pPr>
-      <w:r>
-        <w:t xml:space="preserve">This file parameter is the template for the names of the fire severity output maps (see section </w:t>
-      </w:r>
-      <w:r>
-        <w:fldChar w:fldCharType="begin"/>
-      </w:r>
-      <w:r>
-        <w:instrText xml:space="preserve"> REF _Ref133900246 \r </w:instrText>
-      </w:r>
-      <w:r>
-        <w:fldChar w:fldCharType="separate"/>
-      </w:r>
-      <w:r>
-        <w:t>3.1</w:t>
-      </w:r>
-      <w:r>
-        <w:fldChar w:fldCharType="end"/>
-      </w:r>
-      <w:r>
-        <w:t>).  The parameter value must include the variable “</w:t>
-      </w:r>
-      <w:proofErr w:type="spellStart"/>
-      <w:r>
-        <w:t>timestep</w:t>
-      </w:r>
-      <w:proofErr w:type="spellEnd"/>
-      <w:r>
-        <w:t xml:space="preserve">” to ensure that the maps have unique names (see section 3.1.8.1 </w:t>
-      </w:r>
-      <w:r>
-        <w:rPr>
-          <w:i/>
-          <w:iCs/>
-        </w:rPr>
-        <w:t>Variables</w:t>
-      </w:r>
-      <w:r>
-        <w:t xml:space="preserve"> in the </w:t>
-      </w:r>
-      <w:r>
-        <w:rPr>
-          <w:i/>
-          <w:iCs/>
-        </w:rPr>
-        <w:t>LANDIS-II Model User Guide</w:t>
-      </w:r>
-      <w:r>
-        <w:t xml:space="preserve">).  </w:t>
-      </w:r>
-      <w:r>
-        <w:rPr>
-          <w:b/>
-          <w:bCs/>
-        </w:rPr>
-        <w:t>The user must indicate if the output should be placed in a sub-directory.  Also, the user must indicate the file extension.</w:t>
-      </w:r>
-    </w:p>
-    <w:p>
-      <w:pPr>
-        <w:pStyle w:val="Heading2"/>
-      </w:pPr>
-      <w:bookmarkStart w:id="59" w:name="_Toc484679093"/>
-      <w:proofErr w:type="spellStart"/>
-      <w:r>
-        <w:t>LogFile</w:t>
-      </w:r>
-      <w:bookmarkEnd w:id="59"/>
-      <w:proofErr w:type="spellEnd"/>
-    </w:p>
-    <w:p>
-      <w:pPr>
-        <w:pStyle w:val="textbody"/>
-      </w:pPr>
-      <w:r>
-        <w:t xml:space="preserve">The file parameter is the name of the extension’s event log file (see section </w:t>
-      </w:r>
-      <w:r>
-        <w:fldChar w:fldCharType="begin"/>
-      </w:r>
-      <w:r>
-        <w:instrText xml:space="preserve"> REF _Ref133900608 \r </w:instrText>
-      </w:r>
-      <w:r>
-        <w:fldChar w:fldCharType="separate"/>
-      </w:r>
-      <w:r>
-        <w:t>3.2</w:t>
-      </w:r>
-      <w:r>
-        <w:fldChar w:fldCharType="end"/>
-      </w:r>
-      <w:r>
-        <w:t>).</w:t>
-      </w:r>
-    </w:p>
-    <w:p>
-      <w:pPr>
-        <w:pStyle w:val="Heading2"/>
-      </w:pPr>
-      <w:bookmarkStart w:id="60" w:name="_Toc484679094"/>
-      <w:proofErr w:type="spellStart"/>
-      <w:r>
-        <w:t>SummaryLogFile</w:t>
-      </w:r>
-      <w:bookmarkEnd w:id="60"/>
-      <w:proofErr w:type="spellEnd"/>
-    </w:p>
-    <w:p>
-      <w:pPr>
-        <w:pStyle w:val="textbody"/>
-      </w:pPr>
-      <w:r>
-        <w:t xml:space="preserve">The file parameter is the name of the extension’s summary log file for fire time steps (see section </w:t>
-      </w:r>
-      <w:r>
-        <w:fldChar w:fldCharType="begin"/>
-      </w:r>
-      <w:r>
-        <w:instrText xml:space="preserve"> REF _Ref133900654 \r </w:instrText>
-      </w:r>
-      <w:r>
-        <w:fldChar w:fldCharType="separate"/>
-      </w:r>
-      <w:r>
-        <w:t>3.3</w:t>
-      </w:r>
-      <w:r>
-        <w:fldChar w:fldCharType="end"/>
-      </w:r>
-      <w:r>
-        <w:t>).</w:t>
-      </w:r>
-    </w:p>
-    <w:p>
-      <w:pPr>
-        <w:pStyle w:val="textbody"/>
-      </w:pPr>
     </w:p>
     <w:p>
       <w:pPr>
         <w:pStyle w:val="Heading1"/>
       </w:pPr>
-      <w:bookmarkStart w:id="61" w:name="_Toc484679095"/>
+      <w:bookmarkStart w:id="62" w:name="_Toc517350027"/>
       <w:r>
         <w:lastRenderedPageBreak/>
         <w:t>Output Files</w:t>
       </w:r>
-      <w:bookmarkEnd w:id="42"/>
-      <w:bookmarkEnd w:id="61"/>
+      <w:bookmarkEnd w:id="43"/>
+      <w:bookmarkEnd w:id="62"/>
     </w:p>
     <w:p>
       <w:pPr>
@@ -8010,18 +7667,18 @@
       <w:pPr>
         <w:pStyle w:val="Heading2"/>
       </w:pPr>
-      <w:bookmarkStart w:id="62" w:name="_Toc102232961"/>
-      <w:bookmarkStart w:id="63" w:name="_Ref133900246"/>
-      <w:bookmarkStart w:id="64" w:name="_Toc484679096"/>
+      <w:bookmarkStart w:id="63" w:name="_Toc102232961"/>
+      <w:bookmarkStart w:id="64" w:name="_Ref133900246"/>
+      <w:bookmarkStart w:id="65" w:name="_Toc517350028"/>
       <w:r>
         <w:t>Fire Severity Map</w:t>
       </w:r>
-      <w:bookmarkEnd w:id="62"/>
       <w:bookmarkEnd w:id="63"/>
+      <w:bookmarkEnd w:id="64"/>
       <w:r>
         <w:t>s</w:t>
       </w:r>
-      <w:bookmarkEnd w:id="64"/>
+      <w:bookmarkEnd w:id="65"/>
     </w:p>
     <w:p>
       <w:pPr>
@@ -8035,35 +7692,35 @@
       <w:pPr>
         <w:pStyle w:val="Heading2"/>
       </w:pPr>
-      <w:bookmarkStart w:id="65" w:name="_Ref133900608"/>
-      <w:bookmarkStart w:id="66" w:name="_Toc102232962"/>
-      <w:bookmarkStart w:id="67" w:name="_Toc484679097"/>
+      <w:bookmarkStart w:id="66" w:name="_Ref133900608"/>
+      <w:bookmarkStart w:id="67" w:name="_Toc102232962"/>
+      <w:bookmarkStart w:id="68" w:name="_Toc517350029"/>
       <w:r>
         <w:t>Fire Event Log</w:t>
-      </w:r>
-      <w:bookmarkEnd w:id="65"/>
-      <w:bookmarkEnd w:id="67"/>
-    </w:p>
-    <w:p>
-      <w:pPr>
-        <w:pStyle w:val="textbody"/>
-      </w:pPr>
-      <w:r>
-        <w:t>The event log is a text file that contains information about every event over the course of the scenario:  year, initiation cell coordinates, total event size (number of sites), number of damaged sites, number of cohorts killed total, mean fire severity across all sites, and number of cells burned by ecoregion.  The information is stored as comma-separated values (CSV).</w:t>
-      </w:r>
-    </w:p>
-    <w:p>
-      <w:pPr>
-        <w:pStyle w:val="Heading2"/>
-      </w:pPr>
-      <w:bookmarkStart w:id="68" w:name="_Ref133900654"/>
-      <w:bookmarkStart w:id="69" w:name="_Toc484679098"/>
-      <w:r>
-        <w:t>Fire Time Step Log</w:t>
       </w:r>
       <w:bookmarkEnd w:id="66"/>
       <w:bookmarkEnd w:id="68"/>
+    </w:p>
+    <w:p>
+      <w:pPr>
+        <w:pStyle w:val="textbody"/>
+      </w:pPr>
+      <w:r>
+        <w:t>The event log is a text file that contains information about every event over the course of the scenario:  year, initiation cell coordinates, total event size (number of sites), number of damaged sites, number of cohorts killed total, mean fire severity across all sites, and number of cells burned by ecoregion.  The information is stored as comma-separated values (CSV).</w:t>
+      </w:r>
+    </w:p>
+    <w:p>
+      <w:pPr>
+        <w:pStyle w:val="Heading2"/>
+      </w:pPr>
+      <w:bookmarkStart w:id="69" w:name="_Ref133900654"/>
+      <w:bookmarkStart w:id="70" w:name="_Toc517350030"/>
+      <w:r>
+        <w:t>Fire Time Step Log</w:t>
+      </w:r>
+      <w:bookmarkEnd w:id="67"/>
       <w:bookmarkEnd w:id="69"/>
+      <w:bookmarkEnd w:id="70"/>
     </w:p>
     <w:p>
       <w:pPr>
@@ -8077,32 +7734,22 @@
       <w:pPr>
         <w:pStyle w:val="Heading1"/>
       </w:pPr>
-      <w:bookmarkStart w:id="70" w:name="_Toc133386212"/>
-      <w:bookmarkStart w:id="71" w:name="_Toc484679099"/>
+      <w:bookmarkStart w:id="71" w:name="_Toc133386212"/>
+      <w:bookmarkStart w:id="72" w:name="_Toc517350031"/>
       <w:r>
         <w:lastRenderedPageBreak/>
         <w:t>Example File</w:t>
       </w:r>
-      <w:bookmarkEnd w:id="70"/>
       <w:bookmarkEnd w:id="71"/>
+      <w:bookmarkEnd w:id="72"/>
     </w:p>
     <w:p>
       <w:pPr>
         <w:pStyle w:val="textinputfile"/>
         <w:ind w:left="1122"/>
       </w:pPr>
-      <w:proofErr w:type="spellStart"/>
-      <w:proofErr w:type="gramStart"/>
-      <w:r>
-        <w:t>LandisData</w:t>
-      </w:r>
-      <w:proofErr w:type="spellEnd"/>
-      <w:r>
-        <w:t xml:space="preserve">  “</w:t>
-      </w:r>
-      <w:proofErr w:type="gramEnd"/>
-      <w:r>
-        <w:t>Base Fire”</w:t>
+      <w:r>
+        <w:t>LandisData  “Base Fire”</w:t>
       </w:r>
     </w:p>
     <w:p>
@@ -8116,16 +7763,9 @@
         <w:pStyle w:val="textinputfile"/>
         <w:ind w:left="1122"/>
       </w:pPr>
-      <w:proofErr w:type="spellStart"/>
-      <w:proofErr w:type="gramStart"/>
-      <w:r>
-        <w:t>Timestep</w:t>
-      </w:r>
-      <w:proofErr w:type="spellEnd"/>
-      <w:r>
-        <w:t xml:space="preserve">  15</w:t>
-      </w:r>
-      <w:proofErr w:type="gramEnd"/>
+      <w:r>
+        <w:t>Timestep  15</w:t>
+      </w:r>
     </w:p>
     <w:p>
       <w:pPr>
@@ -8157,15 +7797,7 @@
         <w:ind w:left="1122"/>
       </w:pPr>
       <w:r>
-        <w:t xml:space="preserve">&gt;&gt; Region Map    </w:t>
-      </w:r>
-      <w:proofErr w:type="gramStart"/>
-      <w:r>
-        <w:t>Mean  Min</w:t>
-      </w:r>
-      <w:proofErr w:type="gramEnd"/>
-      <w:r>
-        <w:t xml:space="preserve">   </w:t>
+        <w:t xml:space="preserve">&gt;&gt; Region Map    Mean  Min   </w:t>
       </w:r>
       <w:r>
         <w:t xml:space="preserve">Max   </w:t>
@@ -8180,36 +7812,7 @@
         <w:ind w:left="1122"/>
       </w:pPr>
       <w:r>
-        <w:t xml:space="preserve">&gt;&gt; Name   Code   </w:t>
-      </w:r>
-      <w:proofErr w:type="gramStart"/>
-      <w:r>
-        <w:t xml:space="preserve">Size  </w:t>
-      </w:r>
-      <w:proofErr w:type="spellStart"/>
-      <w:r>
-        <w:t>Size</w:t>
-      </w:r>
-      <w:proofErr w:type="spellEnd"/>
-      <w:proofErr w:type="gramEnd"/>
-      <w:r>
-        <w:t xml:space="preserve">  </w:t>
-      </w:r>
-      <w:proofErr w:type="spellStart"/>
-      <w:r>
-        <w:t>Size</w:t>
-      </w:r>
-      <w:proofErr w:type="spellEnd"/>
-      <w:r>
-        <w:t xml:space="preserve">  </w:t>
-      </w:r>
-      <w:proofErr w:type="spellStart"/>
-      <w:r>
-        <w:t>Prob</w:t>
-      </w:r>
-      <w:proofErr w:type="spellEnd"/>
-      <w:r>
-        <w:t xml:space="preserve">      </w:t>
+        <w:t xml:space="preserve">&gt;&gt; Name   Code   Size  Size  Size  Prob      </w:t>
       </w:r>
       <w:r>
         <w:t>k</w:t>
@@ -8251,15 +7854,7 @@
         <w:ind w:left="1122"/>
       </w:pPr>
       <w:r>
-        <w:t xml:space="preserve">   </w:t>
-      </w:r>
-      <w:proofErr w:type="gramStart"/>
-      <w:r>
-        <w:t>Eco14  2</w:t>
-      </w:r>
-      <w:proofErr w:type="gramEnd"/>
-      <w:r>
-        <w:t xml:space="preserve">      48    16   </w:t>
+        <w:t xml:space="preserve">   Eco14  2      48    16   </w:t>
       </w:r>
       <w:r>
         <w:t xml:space="preserve"> 600   </w:t>
@@ -8274,15 +7869,7 @@
         <w:ind w:left="1122"/>
       </w:pPr>
       <w:r>
-        <w:t xml:space="preserve">   </w:t>
-      </w:r>
-      <w:proofErr w:type="gramStart"/>
-      <w:r>
-        <w:t>Eco10  3</w:t>
-      </w:r>
-      <w:proofErr w:type="gramEnd"/>
-      <w:r>
-        <w:t xml:space="preserve">      </w:t>
+        <w:t xml:space="preserve">   Eco10  3      </w:t>
       </w:r>
       <w:r>
         <w:t xml:space="preserve">24    </w:t>
@@ -8329,19 +7916,13 @@
         <w:pStyle w:val="textinputfile"/>
         <w:ind w:left="1122"/>
       </w:pPr>
-      <w:proofErr w:type="spellStart"/>
       <w:r>
         <w:t>InitialFireRegionsMap</w:t>
       </w:r>
-      <w:proofErr w:type="spellEnd"/>
       <w:r>
         <w:tab/>
-      </w:r>
-      <w:proofErr w:type="spellStart"/>
-      <w:r>
         <w:t>ecoregions.gis</w:t>
       </w:r>
-      <w:proofErr w:type="spellEnd"/>
     </w:p>
     <w:p>
       <w:pPr>
@@ -8354,8 +7935,6 @@
         <w:pStyle w:val="textinputfile"/>
         <w:ind w:left="1122"/>
       </w:pPr>
-      <w:proofErr w:type="spellStart"/>
-      <w:proofErr w:type="gramStart"/>
       <w:r>
         <w:t>Dynamic</w:t>
       </w:r>
@@ -8363,15 +7942,7 @@
         <w:t>FireR</w:t>
       </w:r>
       <w:r>
-        <w:t>egionTable</w:t>
-      </w:r>
-      <w:proofErr w:type="spellEnd"/>
-      <w:r>
-        <w:t xml:space="preserve">  &lt;</w:t>
-      </w:r>
-      <w:proofErr w:type="gramEnd"/>
-      <w:r>
-        <w:t>&lt; Optional</w:t>
+        <w:t>egionTable  &lt;&lt; Optional</w:t>
       </w:r>
     </w:p>
     <w:p>
@@ -8384,12 +7955,8 @@
       </w:r>
       <w:r>
         <w:tab/>
-      </w:r>
-      <w:proofErr w:type="spellStart"/>
-      <w:r>
         <w:t>FileName</w:t>
       </w:r>
-      <w:proofErr w:type="spellEnd"/>
     </w:p>
     <w:p>
       <w:pPr>
@@ -8418,7 +7985,6 @@
         <w:pStyle w:val="textinputfile"/>
         <w:ind w:left="1122"/>
       </w:pPr>
-      <w:proofErr w:type="spellStart"/>
       <w:r>
         <w:t>F</w:t>
       </w:r>
@@ -8428,7 +7994,6 @@
       <w:r>
         <w:t>CurveTable</w:t>
       </w:r>
-      <w:proofErr w:type="spellEnd"/>
     </w:p>
     <w:p>
       <w:pPr>
@@ -8501,11 +8066,9 @@
         <w:pStyle w:val="textinputfile"/>
         <w:ind w:left="1122"/>
       </w:pPr>
-      <w:proofErr w:type="spellStart"/>
       <w:r>
         <w:t>WindCurveTable</w:t>
       </w:r>
-      <w:proofErr w:type="spellEnd"/>
     </w:p>
     <w:p>
       <w:pPr>
@@ -8584,11 +8147,9 @@
         <w:pStyle w:val="textinputfile"/>
         <w:ind w:left="1122"/>
       </w:pPr>
-      <w:proofErr w:type="spellStart"/>
       <w:r>
         <w:t>FireDamageTable</w:t>
       </w:r>
-      <w:proofErr w:type="spellEnd"/>
     </w:p>
     <w:p>
       <w:pPr>
@@ -8602,15 +8163,7 @@
         <w:ind w:left="1122"/>
       </w:pPr>
       <w:r>
-        <w:t xml:space="preserve">&gt;&gt; Cohort Age       </w:t>
-      </w:r>
-      <w:proofErr w:type="spellStart"/>
-      <w:r>
-        <w:t>FireSeverity</w:t>
-      </w:r>
-      <w:proofErr w:type="spellEnd"/>
-      <w:r>
-        <w:t xml:space="preserve"> - </w:t>
+        <w:t xml:space="preserve">&gt;&gt; Cohort Age       FireSeverity - </w:t>
       </w:r>
     </w:p>
     <w:p>
@@ -8619,13 +8172,8 @@
         <w:ind w:left="1122"/>
       </w:pPr>
       <w:r>
-        <w:t xml:space="preserve">&gt;&gt; % of longevity   </w:t>
-      </w:r>
-      <w:proofErr w:type="spellStart"/>
-      <w:r>
-        <w:t>FireTolerance</w:t>
-      </w:r>
-      <w:proofErr w:type="spellEnd"/>
+        <w:t>&gt;&gt; % of longevity   FireTolerance</w:t>
+      </w:r>
     </w:p>
     <w:p>
       <w:pPr>
@@ -8684,40 +8232,17 @@
         <w:pStyle w:val="textinputfile"/>
         <w:ind w:left="1122"/>
       </w:pPr>
-      <w:proofErr w:type="spellStart"/>
-      <w:r>
-        <w:t>MapNames</w:t>
-      </w:r>
-      <w:proofErr w:type="spellEnd"/>
-      <w:r>
-        <w:t xml:space="preserve">         fire/severity-{</w:t>
-      </w:r>
-      <w:proofErr w:type="spellStart"/>
-      <w:r>
-        <w:t>timestep</w:t>
-      </w:r>
-      <w:proofErr w:type="spellEnd"/>
-      <w:r>
-        <w:t>}.</w:t>
-      </w:r>
-      <w:proofErr w:type="spellStart"/>
-      <w:r>
-        <w:t>gis</w:t>
-      </w:r>
-      <w:proofErr w:type="spellEnd"/>
+      <w:r>
+        <w:t>MapNames         fire/severity-{timestep}.gis</w:t>
+      </w:r>
     </w:p>
     <w:p>
       <w:pPr>
         <w:pStyle w:val="textinputfile"/>
         <w:ind w:left="1122"/>
       </w:pPr>
-      <w:proofErr w:type="spellStart"/>
-      <w:r>
-        <w:t>LogFile</w:t>
-      </w:r>
-      <w:proofErr w:type="spellEnd"/>
-      <w:r>
-        <w:t xml:space="preserve">          fire/log.csv </w:t>
+      <w:r>
+        <w:t xml:space="preserve">LogFile          fire/log.csv </w:t>
       </w:r>
     </w:p>
     <w:p>
@@ -8725,13 +8250,8 @@
         <w:pStyle w:val="textinputfile"/>
         <w:ind w:left="1122"/>
       </w:pPr>
-      <w:proofErr w:type="spellStart"/>
-      <w:r>
-        <w:t>SummaryLogFile</w:t>
-      </w:r>
-      <w:proofErr w:type="spellEnd"/>
-      <w:r>
-        <w:t xml:space="preserve">   fire/summary-log.csv</w:t>
+      <w:r>
+        <w:t>SummaryLogFile   fire/summary-log.csv</w:t>
       </w:r>
     </w:p>
     <w:p>
@@ -8740,8 +8260,8 @@
       </w:pPr>
     </w:p>
     <w:sectPr>
-      <w:headerReference w:type="default" r:id="rId13"/>
-      <w:footerReference w:type="default" r:id="rId14"/>
+      <w:headerReference w:type="default" r:id="rId12"/>
+      <w:footerReference w:type="default" r:id="rId13"/>
       <w:pgSz w:w="12240" w:h="15840" w:code="1"/>
       <w:pgMar w:top="1627" w:right="1627" w:bottom="2707" w:left="1627" w:header="935" w:footer="720" w:gutter="0"/>
       <w:pgNumType w:start="1"/>
@@ -8753,7 +8273,7 @@
 </file>
 
 <file path=word/endnotes.xml><?xml version="1.0" encoding="utf-8"?>
-<w:endnotes xmlns:wpc="http://schemas.microsoft.com/office/word/2010/wordprocessingCanvas" xmlns:mc="http://schemas.openxmlformats.org/markup-compatibility/2006" xmlns:o="urn:schemas-microsoft-com:office:office" xmlns:r="http://schemas.openxmlformats.org/officeDocument/2006/relationships" xmlns:m="http://schemas.openxmlformats.org/officeDocument/2006/math" xmlns:v="urn:schemas-microsoft-com:vml" xmlns:wp14="http://schemas.microsoft.com/office/word/2010/wordprocessingDrawing" xmlns:wp="http://schemas.openxmlformats.org/drawingml/2006/wordprocessingDrawing" xmlns:w10="urn:schemas-microsoft-com:office:word" xmlns:w="http://schemas.openxmlformats.org/wordprocessingml/2006/main" xmlns:w14="http://schemas.microsoft.com/office/word/2010/wordml" xmlns:wpg="http://schemas.microsoft.com/office/word/2010/wordprocessingGroup" xmlns:wpi="http://schemas.microsoft.com/office/word/2010/wordprocessingInk" xmlns:wne="http://schemas.microsoft.com/office/word/2006/wordml" xmlns:wps="http://schemas.microsoft.com/office/word/2010/wordprocessingShape" mc:Ignorable="w14 wp14">
+<w:endnotes xmlns:wpc="http://schemas.microsoft.com/office/word/2010/wordprocessingCanvas" xmlns:cx="http://schemas.microsoft.com/office/drawing/2014/chartex" xmlns:cx1="http://schemas.microsoft.com/office/drawing/2015/9/8/chartex" xmlns:mc="http://schemas.openxmlformats.org/markup-compatibility/2006" xmlns:o="urn:schemas-microsoft-com:office:office" xmlns:r="http://schemas.openxmlformats.org/officeDocument/2006/relationships" xmlns:m="http://schemas.openxmlformats.org/officeDocument/2006/math" xmlns:v="urn:schemas-microsoft-com:vml" xmlns:wp14="http://schemas.microsoft.com/office/word/2010/wordprocessingDrawing" xmlns:wp="http://schemas.openxmlformats.org/drawingml/2006/wordprocessingDrawing" xmlns:w10="urn:schemas-microsoft-com:office:word" xmlns:w="http://schemas.openxmlformats.org/wordprocessingml/2006/main" xmlns:w14="http://schemas.microsoft.com/office/word/2010/wordml" xmlns:w15="http://schemas.microsoft.com/office/word/2012/wordml" xmlns:w16se="http://schemas.microsoft.com/office/word/2015/wordml/symex" xmlns:wpg="http://schemas.microsoft.com/office/word/2010/wordprocessingGroup" xmlns:wpi="http://schemas.microsoft.com/office/word/2010/wordprocessingInk" xmlns:wne="http://schemas.microsoft.com/office/word/2006/wordml" xmlns:wps="http://schemas.microsoft.com/office/word/2010/wordprocessingShape" mc:Ignorable="w14 w15 w16se wp14">
   <w:endnote w:type="separator" w:id="-1">
     <w:p>
       <w:r>
@@ -8772,7 +8292,7 @@
 </file>
 
 <file path=word/footer1.xml><?xml version="1.0" encoding="utf-8"?>
-<w:ftr xmlns:wpc="http://schemas.microsoft.com/office/word/2010/wordprocessingCanvas" xmlns:mc="http://schemas.openxmlformats.org/markup-compatibility/2006" xmlns:o="urn:schemas-microsoft-com:office:office" xmlns:r="http://schemas.openxmlformats.org/officeDocument/2006/relationships" xmlns:m="http://schemas.openxmlformats.org/officeDocument/2006/math" xmlns:v="urn:schemas-microsoft-com:vml" xmlns:wp14="http://schemas.microsoft.com/office/word/2010/wordprocessingDrawing" xmlns:wp="http://schemas.openxmlformats.org/drawingml/2006/wordprocessingDrawing" xmlns:w10="urn:schemas-microsoft-com:office:word" xmlns:w="http://schemas.openxmlformats.org/wordprocessingml/2006/main" xmlns:w14="http://schemas.microsoft.com/office/word/2010/wordml" xmlns:wpg="http://schemas.microsoft.com/office/word/2010/wordprocessingGroup" xmlns:wpi="http://schemas.microsoft.com/office/word/2010/wordprocessingInk" xmlns:wne="http://schemas.microsoft.com/office/word/2006/wordml" xmlns:wps="http://schemas.microsoft.com/office/word/2010/wordprocessingShape" mc:Ignorable="w14 wp14">
+<w:ftr xmlns:wpc="http://schemas.microsoft.com/office/word/2010/wordprocessingCanvas" xmlns:cx="http://schemas.microsoft.com/office/drawing/2014/chartex" xmlns:cx1="http://schemas.microsoft.com/office/drawing/2015/9/8/chartex" xmlns:mc="http://schemas.openxmlformats.org/markup-compatibility/2006" xmlns:o="urn:schemas-microsoft-com:office:office" xmlns:r="http://schemas.openxmlformats.org/officeDocument/2006/relationships" xmlns:m="http://schemas.openxmlformats.org/officeDocument/2006/math" xmlns:v="urn:schemas-microsoft-com:vml" xmlns:wp14="http://schemas.microsoft.com/office/word/2010/wordprocessingDrawing" xmlns:wp="http://schemas.openxmlformats.org/drawingml/2006/wordprocessingDrawing" xmlns:w10="urn:schemas-microsoft-com:office:word" xmlns:w="http://schemas.openxmlformats.org/wordprocessingml/2006/main" xmlns:w14="http://schemas.microsoft.com/office/word/2010/wordml" xmlns:w15="http://schemas.microsoft.com/office/word/2012/wordml" xmlns:w16se="http://schemas.microsoft.com/office/word/2015/wordml/symex" xmlns:wpg="http://schemas.microsoft.com/office/word/2010/wordprocessingGroup" xmlns:wpi="http://schemas.microsoft.com/office/word/2010/wordprocessingInk" xmlns:wne="http://schemas.microsoft.com/office/word/2006/wordml" xmlns:wps="http://schemas.microsoft.com/office/word/2010/wordprocessingShape" mc:Ignorable="w14 w15 w16se wp14">
   <w:p>
     <w:pPr>
       <w:pStyle w:val="Footer"/>
@@ -8847,7 +8367,7 @@
 </file>
 
 <file path=word/footnotes.xml><?xml version="1.0" encoding="utf-8"?>
-<w:footnotes xmlns:wpc="http://schemas.microsoft.com/office/word/2010/wordprocessingCanvas" xmlns:mc="http://schemas.openxmlformats.org/markup-compatibility/2006" xmlns:o="urn:schemas-microsoft-com:office:office" xmlns:r="http://schemas.openxmlformats.org/officeDocument/2006/relationships" xmlns:m="http://schemas.openxmlformats.org/officeDocument/2006/math" xmlns:v="urn:schemas-microsoft-com:vml" xmlns:wp14="http://schemas.microsoft.com/office/word/2010/wordprocessingDrawing" xmlns:wp="http://schemas.openxmlformats.org/drawingml/2006/wordprocessingDrawing" xmlns:w10="urn:schemas-microsoft-com:office:word" xmlns:w="http://schemas.openxmlformats.org/wordprocessingml/2006/main" xmlns:w14="http://schemas.microsoft.com/office/word/2010/wordml" xmlns:wpg="http://schemas.microsoft.com/office/word/2010/wordprocessingGroup" xmlns:wpi="http://schemas.microsoft.com/office/word/2010/wordprocessingInk" xmlns:wne="http://schemas.microsoft.com/office/word/2006/wordml" xmlns:wps="http://schemas.microsoft.com/office/word/2010/wordprocessingShape" mc:Ignorable="w14 wp14">
+<w:footnotes xmlns:wpc="http://schemas.microsoft.com/office/word/2010/wordprocessingCanvas" xmlns:cx="http://schemas.microsoft.com/office/drawing/2014/chartex" xmlns:cx1="http://schemas.microsoft.com/office/drawing/2015/9/8/chartex" xmlns:mc="http://schemas.openxmlformats.org/markup-compatibility/2006" xmlns:o="urn:schemas-microsoft-com:office:office" xmlns:r="http://schemas.openxmlformats.org/officeDocument/2006/relationships" xmlns:m="http://schemas.openxmlformats.org/officeDocument/2006/math" xmlns:v="urn:schemas-microsoft-com:vml" xmlns:wp14="http://schemas.microsoft.com/office/word/2010/wordprocessingDrawing" xmlns:wp="http://schemas.openxmlformats.org/drawingml/2006/wordprocessingDrawing" xmlns:w10="urn:schemas-microsoft-com:office:word" xmlns:w="http://schemas.openxmlformats.org/wordprocessingml/2006/main" xmlns:w14="http://schemas.microsoft.com/office/word/2010/wordml" xmlns:w15="http://schemas.microsoft.com/office/word/2012/wordml" xmlns:w16se="http://schemas.microsoft.com/office/word/2015/wordml/symex" xmlns:wpg="http://schemas.microsoft.com/office/word/2010/wordprocessingGroup" xmlns:wpi="http://schemas.microsoft.com/office/word/2010/wordprocessingInk" xmlns:wne="http://schemas.microsoft.com/office/word/2006/wordml" xmlns:wps="http://schemas.microsoft.com/office/word/2010/wordprocessingShape" mc:Ignorable="w14 w15 w16se wp14">
   <w:footnote w:type="separator" w:id="-1">
     <w:p>
       <w:r>
@@ -8866,7 +8386,7 @@
 </file>
 
 <file path=word/header1.xml><?xml version="1.0" encoding="utf-8"?>
-<w:hdr xmlns:wpc="http://schemas.microsoft.com/office/word/2010/wordprocessingCanvas" xmlns:mc="http://schemas.openxmlformats.org/markup-compatibility/2006" xmlns:o="urn:schemas-microsoft-com:office:office" xmlns:r="http://schemas.openxmlformats.org/officeDocument/2006/relationships" xmlns:m="http://schemas.openxmlformats.org/officeDocument/2006/math" xmlns:v="urn:schemas-microsoft-com:vml" xmlns:wp14="http://schemas.microsoft.com/office/word/2010/wordprocessingDrawing" xmlns:wp="http://schemas.openxmlformats.org/drawingml/2006/wordprocessingDrawing" xmlns:w10="urn:schemas-microsoft-com:office:word" xmlns:w="http://schemas.openxmlformats.org/wordprocessingml/2006/main" xmlns:w14="http://schemas.microsoft.com/office/word/2010/wordml" xmlns:wpg="http://schemas.microsoft.com/office/word/2010/wordprocessingGroup" xmlns:wpi="http://schemas.microsoft.com/office/word/2010/wordprocessingInk" xmlns:wne="http://schemas.microsoft.com/office/word/2006/wordml" xmlns:wps="http://schemas.microsoft.com/office/word/2010/wordprocessingShape" mc:Ignorable="w14 wp14">
+<w:hdr xmlns:wpc="http://schemas.microsoft.com/office/word/2010/wordprocessingCanvas" xmlns:cx="http://schemas.microsoft.com/office/drawing/2014/chartex" xmlns:cx1="http://schemas.microsoft.com/office/drawing/2015/9/8/chartex" xmlns:mc="http://schemas.openxmlformats.org/markup-compatibility/2006" xmlns:o="urn:schemas-microsoft-com:office:office" xmlns:r="http://schemas.openxmlformats.org/officeDocument/2006/relationships" xmlns:m="http://schemas.openxmlformats.org/officeDocument/2006/math" xmlns:v="urn:schemas-microsoft-com:vml" xmlns:wp14="http://schemas.microsoft.com/office/word/2010/wordprocessingDrawing" xmlns:wp="http://schemas.openxmlformats.org/drawingml/2006/wordprocessingDrawing" xmlns:w10="urn:schemas-microsoft-com:office:word" xmlns:w="http://schemas.openxmlformats.org/wordprocessingml/2006/main" xmlns:w14="http://schemas.microsoft.com/office/word/2010/wordml" xmlns:w15="http://schemas.microsoft.com/office/word/2012/wordml" xmlns:w16se="http://schemas.microsoft.com/office/word/2015/wordml/symex" xmlns:wpg="http://schemas.microsoft.com/office/word/2010/wordprocessingGroup" xmlns:wpi="http://schemas.microsoft.com/office/word/2010/wordprocessingInk" xmlns:wne="http://schemas.microsoft.com/office/word/2006/wordml" xmlns:wps="http://schemas.microsoft.com/office/word/2010/wordprocessingShape" mc:Ignorable="w14 w15 w16se wp14">
   <w:p>
     <w:pPr>
       <w:pStyle w:val="Header"/>
@@ -8883,7 +8403,7 @@
 </file>
 
 <file path=word/header2.xml><?xml version="1.0" encoding="utf-8"?>
-<w:hdr xmlns:wpc="http://schemas.microsoft.com/office/word/2010/wordprocessingCanvas" xmlns:mc="http://schemas.openxmlformats.org/markup-compatibility/2006" xmlns:o="urn:schemas-microsoft-com:office:office" xmlns:r="http://schemas.openxmlformats.org/officeDocument/2006/relationships" xmlns:m="http://schemas.openxmlformats.org/officeDocument/2006/math" xmlns:v="urn:schemas-microsoft-com:vml" xmlns:wp14="http://schemas.microsoft.com/office/word/2010/wordprocessingDrawing" xmlns:wp="http://schemas.openxmlformats.org/drawingml/2006/wordprocessingDrawing" xmlns:w10="urn:schemas-microsoft-com:office:word" xmlns:w="http://schemas.openxmlformats.org/wordprocessingml/2006/main" xmlns:w14="http://schemas.microsoft.com/office/word/2010/wordml" xmlns:wpg="http://schemas.microsoft.com/office/word/2010/wordprocessingGroup" xmlns:wpi="http://schemas.microsoft.com/office/word/2010/wordprocessingInk" xmlns:wne="http://schemas.microsoft.com/office/word/2006/wordml" xmlns:wps="http://schemas.microsoft.com/office/word/2010/wordprocessingShape" mc:Ignorable="w14 wp14">
+<w:hdr xmlns:wpc="http://schemas.microsoft.com/office/word/2010/wordprocessingCanvas" xmlns:cx="http://schemas.microsoft.com/office/drawing/2014/chartex" xmlns:cx1="http://schemas.microsoft.com/office/drawing/2015/9/8/chartex" xmlns:mc="http://schemas.openxmlformats.org/markup-compatibility/2006" xmlns:o="urn:schemas-microsoft-com:office:office" xmlns:r="http://schemas.openxmlformats.org/officeDocument/2006/relationships" xmlns:m="http://schemas.openxmlformats.org/officeDocument/2006/math" xmlns:v="urn:schemas-microsoft-com:vml" xmlns:wp14="http://schemas.microsoft.com/office/word/2010/wordprocessingDrawing" xmlns:wp="http://schemas.openxmlformats.org/drawingml/2006/wordprocessingDrawing" xmlns:w10="urn:schemas-microsoft-com:office:word" xmlns:w="http://schemas.openxmlformats.org/wordprocessingml/2006/main" xmlns:w14="http://schemas.microsoft.com/office/word/2010/wordml" xmlns:w15="http://schemas.microsoft.com/office/word/2012/wordml" xmlns:w16se="http://schemas.microsoft.com/office/word/2015/wordml/symex" xmlns:wpg="http://schemas.microsoft.com/office/word/2010/wordprocessingGroup" xmlns:wpi="http://schemas.microsoft.com/office/word/2010/wordprocessingInk" xmlns:wne="http://schemas.microsoft.com/office/word/2006/wordml" xmlns:wps="http://schemas.microsoft.com/office/word/2010/wordprocessingShape" mc:Ignorable="w14 w15 w16se wp14">
   <w:p>
     <w:pPr>
       <w:pStyle w:val="Header"/>
@@ -8897,19 +8417,39 @@
     <w:r>
       <w:t xml:space="preserve">LANDIS-II </w:t>
     </w:r>
-    <w:fldSimple w:instr=" DOCPROPERTY  &quot;Extension Name&quot;  \* MERGEFORMAT ">
-      <w:r>
-        <w:t>Base Fire</w:t>
-      </w:r>
-    </w:fldSimple>
+    <w:r>
+      <w:fldChar w:fldCharType="begin"/>
+    </w:r>
+    <w:r>
+      <w:instrText xml:space="preserve"> DOCPROPERTY  "Extension Name"  \* MERGEFORMAT </w:instrText>
+    </w:r>
+    <w:r>
+      <w:fldChar w:fldCharType="separate"/>
+    </w:r>
+    <w:r>
+      <w:t>Base Fire</w:t>
+    </w:r>
+    <w:r>
+      <w:fldChar w:fldCharType="end"/>
+    </w:r>
     <w:r>
       <w:t xml:space="preserve"> </w:t>
     </w:r>
-    <w:fldSimple w:instr=" DOCPROPERTY  &quot;Extension Version&quot;  \* MERGEFORMAT ">
-      <w:r>
-        <w:t>3.1</w:t>
-      </w:r>
-    </w:fldSimple>
+    <w:r>
+      <w:fldChar w:fldCharType="begin"/>
+    </w:r>
+    <w:r>
+      <w:instrText xml:space="preserve"> DOCPROPERTY  "Extension Version"  \* MERGEFORMAT </w:instrText>
+    </w:r>
+    <w:r>
+      <w:fldChar w:fldCharType="separate"/>
+    </w:r>
+    <w:r>
+      <w:t>3.1</w:t>
+    </w:r>
+    <w:r>
+      <w:fldChar w:fldCharType="end"/>
+    </w:r>
     <w:r>
       <w:tab/>
     </w:r>
@@ -8928,8 +8468,8 @@
 </file>
 
 <file path=word/numbering.xml><?xml version="1.0" encoding="utf-8"?>
-<w:numbering xmlns:wpc="http://schemas.microsoft.com/office/word/2010/wordprocessingCanvas" xmlns:mc="http://schemas.openxmlformats.org/markup-compatibility/2006" xmlns:o="urn:schemas-microsoft-com:office:office" xmlns:r="http://schemas.openxmlformats.org/officeDocument/2006/relationships" xmlns:m="http://schemas.openxmlformats.org/officeDocument/2006/math" xmlns:v="urn:schemas-microsoft-com:vml" xmlns:wp14="http://schemas.microsoft.com/office/word/2010/wordprocessingDrawing" xmlns:wp="http://schemas.openxmlformats.org/drawingml/2006/wordprocessingDrawing" xmlns:w10="urn:schemas-microsoft-com:office:word" xmlns:w="http://schemas.openxmlformats.org/wordprocessingml/2006/main" xmlns:w14="http://schemas.microsoft.com/office/word/2010/wordml" xmlns:wpg="http://schemas.microsoft.com/office/word/2010/wordprocessingGroup" xmlns:wpi="http://schemas.microsoft.com/office/word/2010/wordprocessingInk" xmlns:wne="http://schemas.microsoft.com/office/word/2006/wordml" xmlns:wps="http://schemas.microsoft.com/office/word/2010/wordprocessingShape" mc:Ignorable="w14 wp14">
-  <w:abstractNum w:abstractNumId="0">
+<w:numbering xmlns:wpc="http://schemas.microsoft.com/office/word/2010/wordprocessingCanvas" xmlns:cx="http://schemas.microsoft.com/office/drawing/2014/chartex" xmlns:cx1="http://schemas.microsoft.com/office/drawing/2015/9/8/chartex" xmlns:mc="http://schemas.openxmlformats.org/markup-compatibility/2006" xmlns:o="urn:schemas-microsoft-com:office:office" xmlns:r="http://schemas.openxmlformats.org/officeDocument/2006/relationships" xmlns:m="http://schemas.openxmlformats.org/officeDocument/2006/math" xmlns:v="urn:schemas-microsoft-com:vml" xmlns:wp14="http://schemas.microsoft.com/office/word/2010/wordprocessingDrawing" xmlns:wp="http://schemas.openxmlformats.org/drawingml/2006/wordprocessingDrawing" xmlns:w10="urn:schemas-microsoft-com:office:word" xmlns:w="http://schemas.openxmlformats.org/wordprocessingml/2006/main" xmlns:w14="http://schemas.microsoft.com/office/word/2010/wordml" xmlns:w15="http://schemas.microsoft.com/office/word/2012/wordml" xmlns:w16se="http://schemas.microsoft.com/office/word/2015/wordml/symex" xmlns:wpg="http://schemas.microsoft.com/office/word/2010/wordprocessingGroup" xmlns:wpi="http://schemas.microsoft.com/office/word/2010/wordprocessingInk" xmlns:wne="http://schemas.microsoft.com/office/word/2006/wordml" xmlns:wps="http://schemas.microsoft.com/office/word/2010/wordprocessingShape" mc:Ignorable="w14 w15 w16se wp14">
+  <w:abstractNum w:abstractNumId="0" w15:restartNumberingAfterBreak="0">
     <w:nsid w:val="027F602A"/>
     <w:multiLevelType w:val="multilevel"/>
     <w:tmpl w:val="694870F6"/>
@@ -9078,7 +8618,7 @@
       </w:rPr>
     </w:lvl>
   </w:abstractNum>
-  <w:abstractNum w:abstractNumId="1">
+  <w:abstractNum w:abstractNumId="1" w15:restartNumberingAfterBreak="0">
     <w:nsid w:val="654B3C70"/>
     <w:multiLevelType w:val="multilevel"/>
     <w:tmpl w:val="9DA2F63C"/>
@@ -9213,7 +8753,7 @@
       </w:rPr>
     </w:lvl>
   </w:abstractNum>
-  <w:abstractNum w:abstractNumId="2">
+  <w:abstractNum w:abstractNumId="2" w15:restartNumberingAfterBreak="0">
     <w:nsid w:val="6CD045EB"/>
     <w:multiLevelType w:val="hybridMultilevel"/>
     <w:tmpl w:val="F9EA342A"/>
@@ -9353,7 +8893,7 @@
       </w:rPr>
     </w:lvl>
   </w:abstractNum>
-  <w:abstractNum w:abstractNumId="3">
+  <w:abstractNum w:abstractNumId="3" w15:restartNumberingAfterBreak="0">
     <w:nsid w:val="72236D1F"/>
     <w:multiLevelType w:val="hybridMultilevel"/>
     <w:tmpl w:val="1076F93A"/>
@@ -9536,7 +9076,7 @@
 </file>
 
 <file path=word/styles.xml><?xml version="1.0" encoding="utf-8"?>
-<w:styles xmlns:mc="http://schemas.openxmlformats.org/markup-compatibility/2006" xmlns:r="http://schemas.openxmlformats.org/officeDocument/2006/relationships" xmlns:w="http://schemas.openxmlformats.org/wordprocessingml/2006/main" xmlns:w14="http://schemas.microsoft.com/office/word/2010/wordml" mc:Ignorable="w14">
+<w:styles xmlns:mc="http://schemas.openxmlformats.org/markup-compatibility/2006" xmlns:r="http://schemas.openxmlformats.org/officeDocument/2006/relationships" xmlns:w="http://schemas.openxmlformats.org/wordprocessingml/2006/main" xmlns:w14="http://schemas.microsoft.com/office/word/2010/wordml" xmlns:w15="http://schemas.microsoft.com/office/word/2012/wordml" xmlns:w16se="http://schemas.microsoft.com/office/word/2015/wordml/symex" mc:Ignorable="w14 w15 w16se">
   <w:docDefaults>
     <w:rPrDefault>
       <w:rPr>
@@ -9552,144 +9092,378 @@
       </w:pPr>
     </w:pPrDefault>
   </w:docDefaults>
-  <w:latentStyles w:defLockedState="0" w:defUIPriority="99" w:defSemiHidden="1" w:defUnhideWhenUsed="1" w:defQFormat="0" w:count="267">
-    <w:lsdException w:name="Normal" w:semiHidden="0" w:uiPriority="0" w:unhideWhenUsed="0" w:qFormat="1"/>
-    <w:lsdException w:name="heading 1" w:semiHidden="0" w:uiPriority="9" w:unhideWhenUsed="0" w:qFormat="1"/>
-    <w:lsdException w:name="heading 2" w:semiHidden="0" w:uiPriority="9" w:unhideWhenUsed="0" w:qFormat="1"/>
-    <w:lsdException w:name="heading 3" w:semiHidden="0" w:uiPriority="9" w:unhideWhenUsed="0" w:qFormat="1"/>
-    <w:lsdException w:name="heading 4" w:semiHidden="0" w:uiPriority="9" w:unhideWhenUsed="0" w:qFormat="1"/>
-    <w:lsdException w:name="heading 5" w:semiHidden="0" w:uiPriority="9" w:unhideWhenUsed="0" w:qFormat="1"/>
-    <w:lsdException w:name="heading 6" w:semiHidden="0" w:uiPriority="9" w:unhideWhenUsed="0" w:qFormat="1"/>
-    <w:lsdException w:name="heading 7" w:semiHidden="0" w:uiPriority="9" w:unhideWhenUsed="0" w:qFormat="1"/>
-    <w:lsdException w:name="heading 8" w:semiHidden="0" w:uiPriority="9" w:unhideWhenUsed="0" w:qFormat="1"/>
-    <w:lsdException w:name="heading 9" w:semiHidden="0" w:uiPriority="9" w:unhideWhenUsed="0" w:qFormat="1"/>
-    <w:lsdException w:name="toc 1" w:uiPriority="39"/>
-    <w:lsdException w:name="toc 2" w:uiPriority="39"/>
-    <w:lsdException w:name="toc 3" w:uiPriority="39"/>
-    <w:lsdException w:name="toc 4" w:uiPriority="39"/>
-    <w:lsdException w:name="toc 5" w:uiPriority="39"/>
-    <w:lsdException w:name="toc 6" w:uiPriority="39"/>
-    <w:lsdException w:name="toc 7" w:uiPriority="39"/>
-    <w:lsdException w:name="toc 8" w:uiPriority="39"/>
-    <w:lsdException w:name="toc 9" w:uiPriority="39"/>
-    <w:lsdException w:name="caption" w:semiHidden="0" w:uiPriority="35" w:unhideWhenUsed="0" w:qFormat="1"/>
-    <w:lsdException w:name="Title" w:semiHidden="0" w:uiPriority="10" w:unhideWhenUsed="0" w:qFormat="1"/>
-    <w:lsdException w:name="Default Paragraph Font" w:uiPriority="1"/>
-    <w:lsdException w:name="Subtitle" w:semiHidden="0" w:uiPriority="11" w:unhideWhenUsed="0" w:qFormat="1"/>
-    <w:lsdException w:name="Strong" w:semiHidden="0" w:uiPriority="22" w:unhideWhenUsed="0" w:qFormat="1"/>
-    <w:lsdException w:name="Emphasis" w:semiHidden="0" w:uiPriority="20" w:unhideWhenUsed="0" w:qFormat="1"/>
-    <w:lsdException w:name="Table Grid" w:semiHidden="0" w:uiPriority="59" w:unhideWhenUsed="0"/>
-    <w:lsdException w:name="Placeholder Text" w:unhideWhenUsed="0"/>
-    <w:lsdException w:name="No Spacing" w:semiHidden="0" w:uiPriority="1" w:unhideWhenUsed="0" w:qFormat="1"/>
-    <w:lsdException w:name="Light Shading" w:semiHidden="0" w:uiPriority="60" w:unhideWhenUsed="0"/>
-    <w:lsdException w:name="Light List" w:semiHidden="0" w:uiPriority="61" w:unhideWhenUsed="0"/>
-    <w:lsdException w:name="Light Grid" w:semiHidden="0" w:uiPriority="62" w:unhideWhenUsed="0"/>
-    <w:lsdException w:name="Medium Shading 1" w:semiHidden="0" w:uiPriority="63" w:unhideWhenUsed="0"/>
-    <w:lsdException w:name="Medium Shading 2" w:semiHidden="0" w:uiPriority="64" w:unhideWhenUsed="0"/>
-    <w:lsdException w:name="Medium List 1" w:semiHidden="0" w:uiPriority="65" w:unhideWhenUsed="0"/>
-    <w:lsdException w:name="Medium List 2" w:semiHidden="0" w:uiPriority="66" w:unhideWhenUsed="0"/>
-    <w:lsdException w:name="Medium Grid 1" w:semiHidden="0" w:uiPriority="67" w:unhideWhenUsed="0"/>
-    <w:lsdException w:name="Medium Grid 2" w:semiHidden="0" w:uiPriority="68" w:unhideWhenUsed="0"/>
-    <w:lsdException w:name="Medium Grid 3" w:semiHidden="0" w:uiPriority="69" w:unhideWhenUsed="0"/>
-    <w:lsdException w:name="Dark List" w:semiHidden="0" w:uiPriority="70" w:unhideWhenUsed="0"/>
-    <w:lsdException w:name="Colorful Shading" w:semiHidden="0" w:uiPriority="71" w:unhideWhenUsed="0"/>
-    <w:lsdException w:name="Colorful List" w:semiHidden="0" w:uiPriority="72" w:unhideWhenUsed="0"/>
-    <w:lsdException w:name="Colorful Grid" w:semiHidden="0" w:uiPriority="73" w:unhideWhenUsed="0"/>
-    <w:lsdException w:name="Light Shading Accent 1" w:semiHidden="0" w:uiPriority="60" w:unhideWhenUsed="0"/>
-    <w:lsdException w:name="Light List Accent 1" w:semiHidden="0" w:uiPriority="61" w:unhideWhenUsed="0"/>
-    <w:lsdException w:name="Light Grid Accent 1" w:semiHidden="0" w:uiPriority="62" w:unhideWhenUsed="0"/>
-    <w:lsdException w:name="Medium Shading 1 Accent 1" w:semiHidden="0" w:uiPriority="63" w:unhideWhenUsed="0"/>
-    <w:lsdException w:name="Medium Shading 2 Accent 1" w:semiHidden="0" w:uiPriority="64" w:unhideWhenUsed="0"/>
-    <w:lsdException w:name="Medium List 1 Accent 1" w:semiHidden="0" w:uiPriority="65" w:unhideWhenUsed="0"/>
-    <w:lsdException w:name="Revision" w:unhideWhenUsed="0"/>
-    <w:lsdException w:name="List Paragraph" w:semiHidden="0" w:uiPriority="34" w:unhideWhenUsed="0" w:qFormat="1"/>
-    <w:lsdException w:name="Quote" w:semiHidden="0" w:uiPriority="29" w:unhideWhenUsed="0" w:qFormat="1"/>
-    <w:lsdException w:name="Intense Quote" w:semiHidden="0" w:uiPriority="30" w:unhideWhenUsed="0" w:qFormat="1"/>
-    <w:lsdException w:name="Medium List 2 Accent 1" w:semiHidden="0" w:uiPriority="66" w:unhideWhenUsed="0"/>
-    <w:lsdException w:name="Medium Grid 1 Accent 1" w:semiHidden="0" w:uiPriority="67" w:unhideWhenUsed="0"/>
-    <w:lsdException w:name="Medium Grid 2 Accent 1" w:semiHidden="0" w:uiPriority="68" w:unhideWhenUsed="0"/>
-    <w:lsdException w:name="Medium Grid 3 Accent 1" w:semiHidden="0" w:uiPriority="69" w:unhideWhenUsed="0"/>
-    <w:lsdException w:name="Dark List Accent 1" w:semiHidden="0" w:uiPriority="70" w:unhideWhenUsed="0"/>
-    <w:lsdException w:name="Colorful Shading Accent 1" w:semiHidden="0" w:uiPriority="71" w:unhideWhenUsed="0"/>
-    <w:lsdException w:name="Colorful List Accent 1" w:semiHidden="0" w:uiPriority="72" w:unhideWhenUsed="0"/>
-    <w:lsdException w:name="Colorful Grid Accent 1" w:semiHidden="0" w:uiPriority="73" w:unhideWhenUsed="0"/>
-    <w:lsdException w:name="Light Shading Accent 2" w:semiHidden="0" w:uiPriority="60" w:unhideWhenUsed="0"/>
-    <w:lsdException w:name="Light List Accent 2" w:semiHidden="0" w:uiPriority="61" w:unhideWhenUsed="0"/>
-    <w:lsdException w:name="Light Grid Accent 2" w:semiHidden="0" w:uiPriority="62" w:unhideWhenUsed="0"/>
-    <w:lsdException w:name="Medium Shading 1 Accent 2" w:semiHidden="0" w:uiPriority="63" w:unhideWhenUsed="0"/>
-    <w:lsdException w:name="Medium Shading 2 Accent 2" w:semiHidden="0" w:uiPriority="64" w:unhideWhenUsed="0"/>
-    <w:lsdException w:name="Medium List 1 Accent 2" w:semiHidden="0" w:uiPriority="65" w:unhideWhenUsed="0"/>
-    <w:lsdException w:name="Medium List 2 Accent 2" w:semiHidden="0" w:uiPriority="66" w:unhideWhenUsed="0"/>
-    <w:lsdException w:name="Medium Grid 1 Accent 2" w:semiHidden="0" w:uiPriority="67" w:unhideWhenUsed="0"/>
-    <w:lsdException w:name="Medium Grid 2 Accent 2" w:semiHidden="0" w:uiPriority="68" w:unhideWhenUsed="0"/>
-    <w:lsdException w:name="Medium Grid 3 Accent 2" w:semiHidden="0" w:uiPriority="69" w:unhideWhenUsed="0"/>
-    <w:lsdException w:name="Dark List Accent 2" w:semiHidden="0" w:uiPriority="70" w:unhideWhenUsed="0"/>
-    <w:lsdException w:name="Colorful Shading Accent 2" w:semiHidden="0" w:uiPriority="71" w:unhideWhenUsed="0"/>
-    <w:lsdException w:name="Colorful List Accent 2" w:semiHidden="0" w:uiPriority="72" w:unhideWhenUsed="0"/>
-    <w:lsdException w:name="Colorful Grid Accent 2" w:semiHidden="0" w:uiPriority="73" w:unhideWhenUsed="0"/>
-    <w:lsdException w:name="Light Shading Accent 3" w:semiHidden="0" w:uiPriority="60" w:unhideWhenUsed="0"/>
-    <w:lsdException w:name="Light List Accent 3" w:semiHidden="0" w:uiPriority="61" w:unhideWhenUsed="0"/>
-    <w:lsdException w:name="Light Grid Accent 3" w:semiHidden="0" w:uiPriority="62" w:unhideWhenUsed="0"/>
-    <w:lsdException w:name="Medium Shading 1 Accent 3" w:semiHidden="0" w:uiPriority="63" w:unhideWhenUsed="0"/>
-    <w:lsdException w:name="Medium Shading 2 Accent 3" w:semiHidden="0" w:uiPriority="64" w:unhideWhenUsed="0"/>
-    <w:lsdException w:name="Medium List 1 Accent 3" w:semiHidden="0" w:uiPriority="65" w:unhideWhenUsed="0"/>
-    <w:lsdException w:name="Medium List 2 Accent 3" w:semiHidden="0" w:uiPriority="66" w:unhideWhenUsed="0"/>
-    <w:lsdException w:name="Medium Grid 1 Accent 3" w:semiHidden="0" w:uiPriority="67" w:unhideWhenUsed="0"/>
-    <w:lsdException w:name="Medium Grid 2 Accent 3" w:semiHidden="0" w:uiPriority="68" w:unhideWhenUsed="0"/>
-    <w:lsdException w:name="Medium Grid 3 Accent 3" w:semiHidden="0" w:uiPriority="69" w:unhideWhenUsed="0"/>
-    <w:lsdException w:name="Dark List Accent 3" w:semiHidden="0" w:uiPriority="70" w:unhideWhenUsed="0"/>
-    <w:lsdException w:name="Colorful Shading Accent 3" w:semiHidden="0" w:uiPriority="71" w:unhideWhenUsed="0"/>
-    <w:lsdException w:name="Colorful List Accent 3" w:semiHidden="0" w:uiPriority="72" w:unhideWhenUsed="0"/>
-    <w:lsdException w:name="Colorful Grid Accent 3" w:semiHidden="0" w:uiPriority="73" w:unhideWhenUsed="0"/>
-    <w:lsdException w:name="Light Shading Accent 4" w:semiHidden="0" w:uiPriority="60" w:unhideWhenUsed="0"/>
-    <w:lsdException w:name="Light List Accent 4" w:semiHidden="0" w:uiPriority="61" w:unhideWhenUsed="0"/>
-    <w:lsdException w:name="Light Grid Accent 4" w:semiHidden="0" w:uiPriority="62" w:unhideWhenUsed="0"/>
-    <w:lsdException w:name="Medium Shading 1 Accent 4" w:semiHidden="0" w:uiPriority="63" w:unhideWhenUsed="0"/>
-    <w:lsdException w:name="Medium Shading 2 Accent 4" w:semiHidden="0" w:uiPriority="64" w:unhideWhenUsed="0"/>
-    <w:lsdException w:name="Medium List 1 Accent 4" w:semiHidden="0" w:uiPriority="65" w:unhideWhenUsed="0"/>
-    <w:lsdException w:name="Medium List 2 Accent 4" w:semiHidden="0" w:uiPriority="66" w:unhideWhenUsed="0"/>
-    <w:lsdException w:name="Medium Grid 1 Accent 4" w:semiHidden="0" w:uiPriority="67" w:unhideWhenUsed="0"/>
-    <w:lsdException w:name="Medium Grid 2 Accent 4" w:semiHidden="0" w:uiPriority="68" w:unhideWhenUsed="0"/>
-    <w:lsdException w:name="Medium Grid 3 Accent 4" w:semiHidden="0" w:uiPriority="69" w:unhideWhenUsed="0"/>
-    <w:lsdException w:name="Dark List Accent 4" w:semiHidden="0" w:uiPriority="70" w:unhideWhenUsed="0"/>
-    <w:lsdException w:name="Colorful Shading Accent 4" w:semiHidden="0" w:uiPriority="71" w:unhideWhenUsed="0"/>
-    <w:lsdException w:name="Colorful List Accent 4" w:semiHidden="0" w:uiPriority="72" w:unhideWhenUsed="0"/>
-    <w:lsdException w:name="Colorful Grid Accent 4" w:semiHidden="0" w:uiPriority="73" w:unhideWhenUsed="0"/>
-    <w:lsdException w:name="Light Shading Accent 5" w:semiHidden="0" w:uiPriority="60" w:unhideWhenUsed="0"/>
-    <w:lsdException w:name="Light List Accent 5" w:semiHidden="0" w:uiPriority="61" w:unhideWhenUsed="0"/>
-    <w:lsdException w:name="Light Grid Accent 5" w:semiHidden="0" w:uiPriority="62" w:unhideWhenUsed="0"/>
-    <w:lsdException w:name="Medium Shading 1 Accent 5" w:semiHidden="0" w:uiPriority="63" w:unhideWhenUsed="0"/>
-    <w:lsdException w:name="Medium Shading 2 Accent 5" w:semiHidden="0" w:uiPriority="64" w:unhideWhenUsed="0"/>
-    <w:lsdException w:name="Medium List 1 Accent 5" w:semiHidden="0" w:uiPriority="65" w:unhideWhenUsed="0"/>
-    <w:lsdException w:name="Medium List 2 Accent 5" w:semiHidden="0" w:uiPriority="66" w:unhideWhenUsed="0"/>
-    <w:lsdException w:name="Medium Grid 1 Accent 5" w:semiHidden="0" w:uiPriority="67" w:unhideWhenUsed="0"/>
-    <w:lsdException w:name="Medium Grid 2 Accent 5" w:semiHidden="0" w:uiPriority="68" w:unhideWhenUsed="0"/>
-    <w:lsdException w:name="Medium Grid 3 Accent 5" w:semiHidden="0" w:uiPriority="69" w:unhideWhenUsed="0"/>
-    <w:lsdException w:name="Dark List Accent 5" w:semiHidden="0" w:uiPriority="70" w:unhideWhenUsed="0"/>
-    <w:lsdException w:name="Colorful Shading Accent 5" w:semiHidden="0" w:uiPriority="71" w:unhideWhenUsed="0"/>
-    <w:lsdException w:name="Colorful List Accent 5" w:semiHidden="0" w:uiPriority="72" w:unhideWhenUsed="0"/>
-    <w:lsdException w:name="Colorful Grid Accent 5" w:semiHidden="0" w:uiPriority="73" w:unhideWhenUsed="0"/>
-    <w:lsdException w:name="Light Shading Accent 6" w:semiHidden="0" w:uiPriority="60" w:unhideWhenUsed="0"/>
-    <w:lsdException w:name="Light List Accent 6" w:semiHidden="0" w:uiPriority="61" w:unhideWhenUsed="0"/>
-    <w:lsdException w:name="Light Grid Accent 6" w:semiHidden="0" w:uiPriority="62" w:unhideWhenUsed="0"/>
-    <w:lsdException w:name="Medium Shading 1 Accent 6" w:semiHidden="0" w:uiPriority="63" w:unhideWhenUsed="0"/>
-    <w:lsdException w:name="Medium Shading 2 Accent 6" w:semiHidden="0" w:uiPriority="64" w:unhideWhenUsed="0"/>
-    <w:lsdException w:name="Medium List 1 Accent 6" w:semiHidden="0" w:uiPriority="65" w:unhideWhenUsed="0"/>
-    <w:lsdException w:name="Medium List 2 Accent 6" w:semiHidden="0" w:uiPriority="66" w:unhideWhenUsed="0"/>
-    <w:lsdException w:name="Medium Grid 1 Accent 6" w:semiHidden="0" w:uiPriority="67" w:unhideWhenUsed="0"/>
-    <w:lsdException w:name="Medium Grid 2 Accent 6" w:semiHidden="0" w:uiPriority="68" w:unhideWhenUsed="0"/>
-    <w:lsdException w:name="Medium Grid 3 Accent 6" w:semiHidden="0" w:uiPriority="69" w:unhideWhenUsed="0"/>
-    <w:lsdException w:name="Dark List Accent 6" w:semiHidden="0" w:uiPriority="70" w:unhideWhenUsed="0"/>
-    <w:lsdException w:name="Colorful Shading Accent 6" w:semiHidden="0" w:uiPriority="71" w:unhideWhenUsed="0"/>
-    <w:lsdException w:name="Colorful List Accent 6" w:semiHidden="0" w:uiPriority="72" w:unhideWhenUsed="0"/>
-    <w:lsdException w:name="Colorful Grid Accent 6" w:semiHidden="0" w:uiPriority="73" w:unhideWhenUsed="0"/>
-    <w:lsdException w:name="Subtle Emphasis" w:semiHidden="0" w:uiPriority="19" w:unhideWhenUsed="0" w:qFormat="1"/>
-    <w:lsdException w:name="Intense Emphasis" w:semiHidden="0" w:uiPriority="21" w:unhideWhenUsed="0" w:qFormat="1"/>
-    <w:lsdException w:name="Subtle Reference" w:semiHidden="0" w:uiPriority="31" w:unhideWhenUsed="0" w:qFormat="1"/>
-    <w:lsdException w:name="Intense Reference" w:semiHidden="0" w:uiPriority="32" w:unhideWhenUsed="0" w:qFormat="1"/>
-    <w:lsdException w:name="Book Title" w:semiHidden="0" w:uiPriority="33" w:unhideWhenUsed="0" w:qFormat="1"/>
-    <w:lsdException w:name="Bibliography" w:uiPriority="37"/>
-    <w:lsdException w:name="TOC Heading" w:uiPriority="39" w:qFormat="1"/>
+  <w:latentStyles w:defLockedState="0" w:defUIPriority="99" w:defSemiHidden="0" w:defUnhideWhenUsed="0" w:defQFormat="0" w:count="371">
+    <w:lsdException w:name="Normal" w:uiPriority="0" w:qFormat="1"/>
+    <w:lsdException w:name="heading 1" w:uiPriority="9" w:qFormat="1"/>
+    <w:lsdException w:name="heading 2" w:uiPriority="9" w:qFormat="1"/>
+    <w:lsdException w:name="heading 3" w:uiPriority="9" w:qFormat="1"/>
+    <w:lsdException w:name="heading 4" w:uiPriority="9" w:qFormat="1"/>
+    <w:lsdException w:name="heading 5" w:uiPriority="9" w:qFormat="1"/>
+    <w:lsdException w:name="heading 6" w:uiPriority="9" w:qFormat="1"/>
+    <w:lsdException w:name="heading 7" w:uiPriority="9" w:qFormat="1"/>
+    <w:lsdException w:name="heading 8" w:uiPriority="9" w:qFormat="1"/>
+    <w:lsdException w:name="heading 9" w:uiPriority="9" w:qFormat="1"/>
+    <w:lsdException w:name="index 1" w:semiHidden="1" w:unhideWhenUsed="1"/>
+    <w:lsdException w:name="index 2" w:semiHidden="1" w:unhideWhenUsed="1"/>
+    <w:lsdException w:name="index 3" w:semiHidden="1" w:unhideWhenUsed="1"/>
+    <w:lsdException w:name="index 4" w:semiHidden="1" w:unhideWhenUsed="1"/>
+    <w:lsdException w:name="index 5" w:semiHidden="1" w:unhideWhenUsed="1"/>
+    <w:lsdException w:name="index 6" w:semiHidden="1" w:unhideWhenUsed="1"/>
+    <w:lsdException w:name="index 7" w:semiHidden="1" w:unhideWhenUsed="1"/>
+    <w:lsdException w:name="index 8" w:semiHidden="1" w:unhideWhenUsed="1"/>
+    <w:lsdException w:name="index 9" w:semiHidden="1" w:unhideWhenUsed="1"/>
+    <w:lsdException w:name="toc 1" w:semiHidden="1" w:uiPriority="39" w:unhideWhenUsed="1"/>
+    <w:lsdException w:name="toc 2" w:semiHidden="1" w:uiPriority="39" w:unhideWhenUsed="1"/>
+    <w:lsdException w:name="toc 3" w:semiHidden="1" w:uiPriority="39" w:unhideWhenUsed="1"/>
+    <w:lsdException w:name="toc 4" w:semiHidden="1" w:uiPriority="39" w:unhideWhenUsed="1"/>
+    <w:lsdException w:name="toc 5" w:semiHidden="1" w:uiPriority="39" w:unhideWhenUsed="1"/>
+    <w:lsdException w:name="toc 6" w:semiHidden="1" w:uiPriority="39" w:unhideWhenUsed="1"/>
+    <w:lsdException w:name="toc 7" w:semiHidden="1" w:uiPriority="39" w:unhideWhenUsed="1"/>
+    <w:lsdException w:name="toc 8" w:semiHidden="1" w:uiPriority="39" w:unhideWhenUsed="1"/>
+    <w:lsdException w:name="toc 9" w:semiHidden="1" w:uiPriority="39" w:unhideWhenUsed="1"/>
+    <w:lsdException w:name="Normal Indent" w:semiHidden="1" w:unhideWhenUsed="1"/>
+    <w:lsdException w:name="footnote text" w:semiHidden="1" w:unhideWhenUsed="1"/>
+    <w:lsdException w:name="annotation text" w:semiHidden="1" w:unhideWhenUsed="1"/>
+    <w:lsdException w:name="header" w:semiHidden="1" w:unhideWhenUsed="1"/>
+    <w:lsdException w:name="footer" w:semiHidden="1" w:unhideWhenUsed="1"/>
+    <w:lsdException w:name="index heading" w:semiHidden="1" w:unhideWhenUsed="1"/>
+    <w:lsdException w:name="caption" w:uiPriority="35" w:qFormat="1"/>
+    <w:lsdException w:name="table of figures" w:semiHidden="1" w:unhideWhenUsed="1"/>
+    <w:lsdException w:name="envelope address" w:semiHidden="1" w:unhideWhenUsed="1"/>
+    <w:lsdException w:name="envelope return" w:semiHidden="1" w:unhideWhenUsed="1"/>
+    <w:lsdException w:name="footnote reference" w:semiHidden="1" w:unhideWhenUsed="1"/>
+    <w:lsdException w:name="annotation reference" w:semiHidden="1" w:unhideWhenUsed="1"/>
+    <w:lsdException w:name="line number" w:semiHidden="1" w:unhideWhenUsed="1"/>
+    <w:lsdException w:name="page number" w:semiHidden="1" w:unhideWhenUsed="1"/>
+    <w:lsdException w:name="endnote reference" w:semiHidden="1" w:unhideWhenUsed="1"/>
+    <w:lsdException w:name="endnote text" w:semiHidden="1" w:unhideWhenUsed="1"/>
+    <w:lsdException w:name="table of authorities" w:semiHidden="1" w:unhideWhenUsed="1"/>
+    <w:lsdException w:name="macro" w:semiHidden="1" w:unhideWhenUsed="1"/>
+    <w:lsdException w:name="toa heading" w:semiHidden="1" w:unhideWhenUsed="1"/>
+    <w:lsdException w:name="List" w:semiHidden="1" w:unhideWhenUsed="1"/>
+    <w:lsdException w:name="List Bullet" w:semiHidden="1" w:unhideWhenUsed="1"/>
+    <w:lsdException w:name="List Number" w:semiHidden="1" w:unhideWhenUsed="1"/>
+    <w:lsdException w:name="List 2" w:semiHidden="1" w:unhideWhenUsed="1"/>
+    <w:lsdException w:name="List 3" w:semiHidden="1" w:unhideWhenUsed="1"/>
+    <w:lsdException w:name="List 4" w:semiHidden="1" w:unhideWhenUsed="1"/>
+    <w:lsdException w:name="List 5" w:semiHidden="1" w:unhideWhenUsed="1"/>
+    <w:lsdException w:name="List Bullet 2" w:semiHidden="1" w:unhideWhenUsed="1"/>
+    <w:lsdException w:name="List Bullet 3" w:semiHidden="1" w:unhideWhenUsed="1"/>
+    <w:lsdException w:name="List Bullet 4" w:semiHidden="1" w:unhideWhenUsed="1"/>
+    <w:lsdException w:name="List Bullet 5" w:semiHidden="1" w:unhideWhenUsed="1"/>
+    <w:lsdException w:name="List Number 2" w:semiHidden="1" w:unhideWhenUsed="1"/>
+    <w:lsdException w:name="List Number 3" w:semiHidden="1" w:unhideWhenUsed="1"/>
+    <w:lsdException w:name="List Number 4" w:semiHidden="1" w:unhideWhenUsed="1"/>
+    <w:lsdException w:name="List Number 5" w:semiHidden="1" w:unhideWhenUsed="1"/>
+    <w:lsdException w:name="Title" w:uiPriority="10" w:qFormat="1"/>
+    <w:lsdException w:name="Closing" w:semiHidden="1" w:unhideWhenUsed="1"/>
+    <w:lsdException w:name="Signature" w:semiHidden="1" w:unhideWhenUsed="1"/>
+    <w:lsdException w:name="Default Paragraph Font" w:semiHidden="1" w:uiPriority="1" w:unhideWhenUsed="1"/>
+    <w:lsdException w:name="Body Text" w:semiHidden="1" w:unhideWhenUsed="1"/>
+    <w:lsdException w:name="Body Text Indent" w:semiHidden="1" w:unhideWhenUsed="1"/>
+    <w:lsdException w:name="List Continue" w:semiHidden="1" w:unhideWhenUsed="1"/>
+    <w:lsdException w:name="List Continue 2" w:semiHidden="1" w:unhideWhenUsed="1"/>
+    <w:lsdException w:name="List Continue 3" w:semiHidden="1" w:unhideWhenUsed="1"/>
+    <w:lsdException w:name="List Continue 4" w:semiHidden="1" w:unhideWhenUsed="1"/>
+    <w:lsdException w:name="List Continue 5" w:semiHidden="1" w:unhideWhenUsed="1"/>
+    <w:lsdException w:name="Message Header" w:semiHidden="1" w:unhideWhenUsed="1"/>
+    <w:lsdException w:name="Subtitle" w:uiPriority="11" w:qFormat="1"/>
+    <w:lsdException w:name="Salutation" w:semiHidden="1" w:unhideWhenUsed="1"/>
+    <w:lsdException w:name="Date" w:semiHidden="1" w:unhideWhenUsed="1"/>
+    <w:lsdException w:name="Body Text First Indent" w:semiHidden="1" w:unhideWhenUsed="1"/>
+    <w:lsdException w:name="Body Text First Indent 2" w:semiHidden="1" w:unhideWhenUsed="1"/>
+    <w:lsdException w:name="Note Heading" w:semiHidden="1" w:unhideWhenUsed="1"/>
+    <w:lsdException w:name="Body Text 2" w:semiHidden="1" w:unhideWhenUsed="1"/>
+    <w:lsdException w:name="Body Text 3" w:semiHidden="1" w:unhideWhenUsed="1"/>
+    <w:lsdException w:name="Body Text Indent 2" w:semiHidden="1" w:unhideWhenUsed="1"/>
+    <w:lsdException w:name="Body Text Indent 3" w:semiHidden="1" w:unhideWhenUsed="1"/>
+    <w:lsdException w:name="Block Text" w:semiHidden="1" w:unhideWhenUsed="1"/>
+    <w:lsdException w:name="Hyperlink" w:semiHidden="1" w:unhideWhenUsed="1"/>
+    <w:lsdException w:name="FollowedHyperlink" w:semiHidden="1" w:unhideWhenUsed="1"/>
+    <w:lsdException w:name="Strong" w:uiPriority="22" w:qFormat="1"/>
+    <w:lsdException w:name="Emphasis" w:uiPriority="20" w:qFormat="1"/>
+    <w:lsdException w:name="Document Map" w:semiHidden="1" w:unhideWhenUsed="1"/>
+    <w:lsdException w:name="Plain Text" w:semiHidden="1" w:unhideWhenUsed="1"/>
+    <w:lsdException w:name="E-mail Signature" w:semiHidden="1" w:unhideWhenUsed="1"/>
+    <w:lsdException w:name="HTML Top of Form" w:semiHidden="1" w:unhideWhenUsed="1"/>
+    <w:lsdException w:name="HTML Bottom of Form" w:semiHidden="1" w:unhideWhenUsed="1"/>
+    <w:lsdException w:name="Normal (Web)" w:semiHidden="1" w:unhideWhenUsed="1"/>
+    <w:lsdException w:name="HTML Acronym" w:semiHidden="1" w:unhideWhenUsed="1"/>
+    <w:lsdException w:name="HTML Address" w:semiHidden="1" w:unhideWhenUsed="1"/>
+    <w:lsdException w:name="HTML Cite" w:semiHidden="1" w:unhideWhenUsed="1"/>
+    <w:lsdException w:name="HTML Code" w:semiHidden="1" w:unhideWhenUsed="1"/>
+    <w:lsdException w:name="HTML Definition" w:semiHidden="1" w:unhideWhenUsed="1"/>
+    <w:lsdException w:name="HTML Keyboard" w:semiHidden="1" w:unhideWhenUsed="1"/>
+    <w:lsdException w:name="HTML Preformatted" w:semiHidden="1" w:unhideWhenUsed="1"/>
+    <w:lsdException w:name="HTML Sample" w:semiHidden="1" w:unhideWhenUsed="1"/>
+    <w:lsdException w:name="HTML Typewriter" w:semiHidden="1" w:unhideWhenUsed="1"/>
+    <w:lsdException w:name="HTML Variable" w:semiHidden="1" w:unhideWhenUsed="1"/>
+    <w:lsdException w:name="Normal Table" w:semiHidden="1" w:unhideWhenUsed="1"/>
+    <w:lsdException w:name="annotation subject" w:semiHidden="1" w:unhideWhenUsed="1"/>
+    <w:lsdException w:name="No List" w:semiHidden="1" w:unhideWhenUsed="1"/>
+    <w:lsdException w:name="Outline List 1" w:semiHidden="1" w:unhideWhenUsed="1"/>
+    <w:lsdException w:name="Outline List 2" w:semiHidden="1" w:unhideWhenUsed="1"/>
+    <w:lsdException w:name="Outline List 3" w:semiHidden="1" w:unhideWhenUsed="1"/>
+    <w:lsdException w:name="Table Simple 1" w:semiHidden="1" w:unhideWhenUsed="1"/>
+    <w:lsdException w:name="Table Simple 2" w:semiHidden="1" w:unhideWhenUsed="1"/>
+    <w:lsdException w:name="Table Simple 3" w:semiHidden="1" w:unhideWhenUsed="1"/>
+    <w:lsdException w:name="Table Classic 1" w:semiHidden="1" w:unhideWhenUsed="1"/>
+    <w:lsdException w:name="Table Classic 2" w:semiHidden="1" w:unhideWhenUsed="1"/>
+    <w:lsdException w:name="Table Classic 3" w:semiHidden="1" w:unhideWhenUsed="1"/>
+    <w:lsdException w:name="Table Classic 4" w:semiHidden="1" w:unhideWhenUsed="1"/>
+    <w:lsdException w:name="Table Colorful 1" w:semiHidden="1" w:unhideWhenUsed="1"/>
+    <w:lsdException w:name="Table Colorful 2" w:semiHidden="1" w:unhideWhenUsed="1"/>
+    <w:lsdException w:name="Table Colorful 3" w:semiHidden="1" w:unhideWhenUsed="1"/>
+    <w:lsdException w:name="Table Columns 1" w:semiHidden="1" w:unhideWhenUsed="1"/>
+    <w:lsdException w:name="Table Columns 2" w:semiHidden="1" w:unhideWhenUsed="1"/>
+    <w:lsdException w:name="Table Columns 3" w:semiHidden="1" w:unhideWhenUsed="1"/>
+    <w:lsdException w:name="Table Columns 4" w:semiHidden="1" w:unhideWhenUsed="1"/>
+    <w:lsdException w:name="Table Columns 5" w:semiHidden="1" w:unhideWhenUsed="1"/>
+    <w:lsdException w:name="Table Grid 1" w:semiHidden="1" w:unhideWhenUsed="1"/>
+    <w:lsdException w:name="Table Grid 2" w:semiHidden="1" w:unhideWhenUsed="1"/>
+    <w:lsdException w:name="Table Grid 3" w:semiHidden="1" w:unhideWhenUsed="1"/>
+    <w:lsdException w:name="Table Grid 4" w:semiHidden="1" w:unhideWhenUsed="1"/>
+    <w:lsdException w:name="Table Grid 5" w:semiHidden="1" w:unhideWhenUsed="1"/>
+    <w:lsdException w:name="Table Grid 6" w:semiHidden="1" w:unhideWhenUsed="1"/>
+    <w:lsdException w:name="Table Grid 7" w:semiHidden="1" w:unhideWhenUsed="1"/>
+    <w:lsdException w:name="Table Grid 8" w:semiHidden="1" w:unhideWhenUsed="1"/>
+    <w:lsdException w:name="Table List 1" w:semiHidden="1" w:unhideWhenUsed="1"/>
+    <w:lsdException w:name="Table List 2" w:semiHidden="1" w:unhideWhenUsed="1"/>
+    <w:lsdException w:name="Table List 3" w:semiHidden="1" w:unhideWhenUsed="1"/>
+    <w:lsdException w:name="Table List 4" w:semiHidden="1" w:unhideWhenUsed="1"/>
+    <w:lsdException w:name="Table List 5" w:semiHidden="1" w:unhideWhenUsed="1"/>
+    <w:lsdException w:name="Table List 6" w:semiHidden="1" w:unhideWhenUsed="1"/>
+    <w:lsdException w:name="Table List 7" w:semiHidden="1" w:unhideWhenUsed="1"/>
+    <w:lsdException w:name="Table List 8" w:semiHidden="1" w:unhideWhenUsed="1"/>
+    <w:lsdException w:name="Table 3D effects 1" w:semiHidden="1" w:unhideWhenUsed="1"/>
+    <w:lsdException w:name="Table 3D effects 2" w:semiHidden="1" w:unhideWhenUsed="1"/>
+    <w:lsdException w:name="Table 3D effects 3" w:semiHidden="1" w:unhideWhenUsed="1"/>
+    <w:lsdException w:name="Table Contemporary" w:semiHidden="1" w:unhideWhenUsed="1"/>
+    <w:lsdException w:name="Table Elegant" w:semiHidden="1" w:unhideWhenUsed="1"/>
+    <w:lsdException w:name="Table Professional" w:semiHidden="1" w:unhideWhenUsed="1"/>
+    <w:lsdException w:name="Table Subtle 1" w:semiHidden="1" w:unhideWhenUsed="1"/>
+    <w:lsdException w:name="Table Subtle 2" w:semiHidden="1" w:unhideWhenUsed="1"/>
+    <w:lsdException w:name="Table Web 1" w:semiHidden="1" w:unhideWhenUsed="1"/>
+    <w:lsdException w:name="Table Web 2" w:semiHidden="1" w:unhideWhenUsed="1"/>
+    <w:lsdException w:name="Table Web 3" w:semiHidden="1" w:unhideWhenUsed="1"/>
+    <w:lsdException w:name="Balloon Text" w:semiHidden="1" w:unhideWhenUsed="1"/>
+    <w:lsdException w:name="Table Grid" w:uiPriority="59"/>
+    <w:lsdException w:name="Table Theme" w:semiHidden="1" w:unhideWhenUsed="1"/>
+    <w:lsdException w:name="Placeholder Text" w:semiHidden="1"/>
+    <w:lsdException w:name="No Spacing" w:uiPriority="1" w:qFormat="1"/>
+    <w:lsdException w:name="Light Shading" w:uiPriority="60"/>
+    <w:lsdException w:name="Light List" w:uiPriority="61"/>
+    <w:lsdException w:name="Light Grid" w:uiPriority="62"/>
+    <w:lsdException w:name="Medium Shading 1" w:uiPriority="63"/>
+    <w:lsdException w:name="Medium Shading 2" w:uiPriority="64"/>
+    <w:lsdException w:name="Medium List 1" w:uiPriority="65"/>
+    <w:lsdException w:name="Medium List 2" w:uiPriority="66"/>
+    <w:lsdException w:name="Medium Grid 1" w:uiPriority="67"/>
+    <w:lsdException w:name="Medium Grid 2" w:uiPriority="68"/>
+    <w:lsdException w:name="Medium Grid 3" w:uiPriority="69"/>
+    <w:lsdException w:name="Dark List" w:uiPriority="70"/>
+    <w:lsdException w:name="Colorful Shading" w:uiPriority="71"/>
+    <w:lsdException w:name="Colorful List" w:uiPriority="72"/>
+    <w:lsdException w:name="Colorful Grid" w:uiPriority="73"/>
+    <w:lsdException w:name="Light Shading Accent 1" w:uiPriority="60"/>
+    <w:lsdException w:name="Light List Accent 1" w:uiPriority="61"/>
+    <w:lsdException w:name="Light Grid Accent 1" w:uiPriority="62"/>
+    <w:lsdException w:name="Medium Shading 1 Accent 1" w:uiPriority="63"/>
+    <w:lsdException w:name="Medium Shading 2 Accent 1" w:uiPriority="64"/>
+    <w:lsdException w:name="Medium List 1 Accent 1" w:uiPriority="65"/>
+    <w:lsdException w:name="Revision" w:semiHidden="1"/>
+    <w:lsdException w:name="List Paragraph" w:uiPriority="34" w:qFormat="1"/>
+    <w:lsdException w:name="Quote" w:uiPriority="29" w:qFormat="1"/>
+    <w:lsdException w:name="Intense Quote" w:uiPriority="30" w:qFormat="1"/>
+    <w:lsdException w:name="Medium List 2 Accent 1" w:uiPriority="66"/>
+    <w:lsdException w:name="Medium Grid 1 Accent 1" w:uiPriority="67"/>
+    <w:lsdException w:name="Medium Grid 2 Accent 1" w:uiPriority="68"/>
+    <w:lsdException w:name="Medium Grid 3 Accent 1" w:uiPriority="69"/>
+    <w:lsdException w:name="Dark List Accent 1" w:uiPriority="70"/>
+    <w:lsdException w:name="Colorful Shading Accent 1" w:uiPriority="71"/>
+    <w:lsdException w:name="Colorful List Accent 1" w:uiPriority="72"/>
+    <w:lsdException w:name="Colorful Grid Accent 1" w:uiPriority="73"/>
+    <w:lsdException w:name="Light Shading Accent 2" w:uiPriority="60"/>
+    <w:lsdException w:name="Light List Accent 2" w:uiPriority="61"/>
+    <w:lsdException w:name="Light Grid Accent 2" w:uiPriority="62"/>
+    <w:lsdException w:name="Medium Shading 1 Accent 2" w:uiPriority="63"/>
+    <w:lsdException w:name="Medium Shading 2 Accent 2" w:uiPriority="64"/>
+    <w:lsdException w:name="Medium List 1 Accent 2" w:uiPriority="65"/>
+    <w:lsdException w:name="Medium List 2 Accent 2" w:uiPriority="66"/>
+    <w:lsdException w:name="Medium Grid 1 Accent 2" w:uiPriority="67"/>
+    <w:lsdException w:name="Medium Grid 2 Accent 2" w:uiPriority="68"/>
+    <w:lsdException w:name="Medium Grid 3 Accent 2" w:uiPriority="69"/>
+    <w:lsdException w:name="Dark List Accent 2" w:uiPriority="70"/>
+    <w:lsdException w:name="Colorful Shading Accent 2" w:uiPriority="71"/>
+    <w:lsdException w:name="Colorful List Accent 2" w:uiPriority="72"/>
+    <w:lsdException w:name="Colorful Grid Accent 2" w:uiPriority="73"/>
+    <w:lsdException w:name="Light Shading Accent 3" w:uiPriority="60"/>
+    <w:lsdException w:name="Light List Accent 3" w:uiPriority="61"/>
+    <w:lsdException w:name="Light Grid Accent 3" w:uiPriority="62"/>
+    <w:lsdException w:name="Medium Shading 1 Accent 3" w:uiPriority="63"/>
+    <w:lsdException w:name="Medium Shading 2 Accent 3" w:uiPriority="64"/>
+    <w:lsdException w:name="Medium List 1 Accent 3" w:uiPriority="65"/>
+    <w:lsdException w:name="Medium List 2 Accent 3" w:uiPriority="66"/>
+    <w:lsdException w:name="Medium Grid 1 Accent 3" w:uiPriority="67"/>
+    <w:lsdException w:name="Medium Grid 2 Accent 3" w:uiPriority="68"/>
+    <w:lsdException w:name="Medium Grid 3 Accent 3" w:uiPriority="69"/>
+    <w:lsdException w:name="Dark List Accent 3" w:uiPriority="70"/>
+    <w:lsdException w:name="Colorful Shading Accent 3" w:uiPriority="71"/>
+    <w:lsdException w:name="Colorful List Accent 3" w:uiPriority="72"/>
+    <w:lsdException w:name="Colorful Grid Accent 3" w:uiPriority="73"/>
+    <w:lsdException w:name="Light Shading Accent 4" w:uiPriority="60"/>
+    <w:lsdException w:name="Light List Accent 4" w:uiPriority="61"/>
+    <w:lsdException w:name="Light Grid Accent 4" w:uiPriority="62"/>
+    <w:lsdException w:name="Medium Shading 1 Accent 4" w:uiPriority="63"/>
+    <w:lsdException w:name="Medium Shading 2 Accent 4" w:uiPriority="64"/>
+    <w:lsdException w:name="Medium List 1 Accent 4" w:uiPriority="65"/>
+    <w:lsdException w:name="Medium List 2 Accent 4" w:uiPriority="66"/>
+    <w:lsdException w:name="Medium Grid 1 Accent 4" w:uiPriority="67"/>
+    <w:lsdException w:name="Medium Grid 2 Accent 4" w:uiPriority="68"/>
+    <w:lsdException w:name="Medium Grid 3 Accent 4" w:uiPriority="69"/>
+    <w:lsdException w:name="Dark List Accent 4" w:uiPriority="70"/>
+    <w:lsdException w:name="Colorful Shading Accent 4" w:uiPriority="71"/>
+    <w:lsdException w:name="Colorful List Accent 4" w:uiPriority="72"/>
+    <w:lsdException w:name="Colorful Grid Accent 4" w:uiPriority="73"/>
+    <w:lsdException w:name="Light Shading Accent 5" w:uiPriority="60"/>
+    <w:lsdException w:name="Light List Accent 5" w:uiPriority="61"/>
+    <w:lsdException w:name="Light Grid Accent 5" w:uiPriority="62"/>
+    <w:lsdException w:name="Medium Shading 1 Accent 5" w:uiPriority="63"/>
+    <w:lsdException w:name="Medium Shading 2 Accent 5" w:uiPriority="64"/>
+    <w:lsdException w:name="Medium List 1 Accent 5" w:uiPriority="65"/>
+    <w:lsdException w:name="Medium List 2 Accent 5" w:uiPriority="66"/>
+    <w:lsdException w:name="Medium Grid 1 Accent 5" w:uiPriority="67"/>
+    <w:lsdException w:name="Medium Grid 2 Accent 5" w:uiPriority="68"/>
+    <w:lsdException w:name="Medium Grid 3 Accent 5" w:uiPriority="69"/>
+    <w:lsdException w:name="Dark List Accent 5" w:uiPriority="70"/>
+    <w:lsdException w:name="Colorful Shading Accent 5" w:uiPriority="71"/>
+    <w:lsdException w:name="Colorful List Accent 5" w:uiPriority="72"/>
+    <w:lsdException w:name="Colorful Grid Accent 5" w:uiPriority="73"/>
+    <w:lsdException w:name="Light Shading Accent 6" w:uiPriority="60"/>
+    <w:lsdException w:name="Light List Accent 6" w:uiPriority="61"/>
+    <w:lsdException w:name="Light Grid Accent 6" w:uiPriority="62"/>
+    <w:lsdException w:name="Medium Shading 1 Accent 6" w:uiPriority="63"/>
+    <w:lsdException w:name="Medium Shading 2 Accent 6" w:uiPriority="64"/>
+    <w:lsdException w:name="Medium List 1 Accent 6" w:uiPriority="65"/>
+    <w:lsdException w:name="Medium List 2 Accent 6" w:uiPriority="66"/>
+    <w:lsdException w:name="Medium Grid 1 Accent 6" w:uiPriority="67"/>
+    <w:lsdException w:name="Medium Grid 2 Accent 6" w:uiPriority="68"/>
+    <w:lsdException w:name="Medium Grid 3 Accent 6" w:uiPriority="69"/>
+    <w:lsdException w:name="Dark List Accent 6" w:uiPriority="70"/>
+    <w:lsdException w:name="Colorful Shading Accent 6" w:uiPriority="71"/>
+    <w:lsdException w:name="Colorful List Accent 6" w:uiPriority="72"/>
+    <w:lsdException w:name="Colorful Grid Accent 6" w:uiPriority="73"/>
+    <w:lsdException w:name="Subtle Emphasis" w:uiPriority="19" w:qFormat="1"/>
+    <w:lsdException w:name="Intense Emphasis" w:uiPriority="21" w:qFormat="1"/>
+    <w:lsdException w:name="Subtle Reference" w:uiPriority="31" w:qFormat="1"/>
+    <w:lsdException w:name="Intense Reference" w:uiPriority="32" w:qFormat="1"/>
+    <w:lsdException w:name="Book Title" w:uiPriority="33" w:qFormat="1"/>
+    <w:lsdException w:name="Bibliography" w:semiHidden="1" w:uiPriority="37" w:unhideWhenUsed="1"/>
+    <w:lsdException w:name="TOC Heading" w:semiHidden="1" w:uiPriority="39" w:unhideWhenUsed="1" w:qFormat="1"/>
+    <w:lsdException w:name="Plain Table 1" w:uiPriority="41"/>
+    <w:lsdException w:name="Plain Table 2" w:uiPriority="42"/>
+    <w:lsdException w:name="Plain Table 3" w:uiPriority="43"/>
+    <w:lsdException w:name="Plain Table 4" w:uiPriority="44"/>
+    <w:lsdException w:name="Plain Table 5" w:uiPriority="45"/>
+    <w:lsdException w:name="Grid Table Light" w:uiPriority="40"/>
+    <w:lsdException w:name="Grid Table 1 Light" w:uiPriority="46"/>
+    <w:lsdException w:name="Grid Table 2" w:uiPriority="47"/>
+    <w:lsdException w:name="Grid Table 3" w:uiPriority="48"/>
+    <w:lsdException w:name="Grid Table 4" w:uiPriority="49"/>
+    <w:lsdException w:name="Grid Table 5 Dark" w:uiPriority="50"/>
+    <w:lsdException w:name="Grid Table 6 Colorful" w:uiPriority="51"/>
+    <w:lsdException w:name="Grid Table 7 Colorful" w:uiPriority="52"/>
+    <w:lsdException w:name="Grid Table 1 Light Accent 1" w:uiPriority="46"/>
+    <w:lsdException w:name="Grid Table 2 Accent 1" w:uiPriority="47"/>
+    <w:lsdException w:name="Grid Table 3 Accent 1" w:uiPriority="48"/>
+    <w:lsdException w:name="Grid Table 4 Accent 1" w:uiPriority="49"/>
+    <w:lsdException w:name="Grid Table 5 Dark Accent 1" w:uiPriority="50"/>
+    <w:lsdException w:name="Grid Table 6 Colorful Accent 1" w:uiPriority="51"/>
+    <w:lsdException w:name="Grid Table 7 Colorful Accent 1" w:uiPriority="52"/>
+    <w:lsdException w:name="Grid Table 1 Light Accent 2" w:uiPriority="46"/>
+    <w:lsdException w:name="Grid Table 2 Accent 2" w:uiPriority="47"/>
+    <w:lsdException w:name="Grid Table 3 Accent 2" w:uiPriority="48"/>
+    <w:lsdException w:name="Grid Table 4 Accent 2" w:uiPriority="49"/>
+    <w:lsdException w:name="Grid Table 5 Dark Accent 2" w:uiPriority="50"/>
+    <w:lsdException w:name="Grid Table 6 Colorful Accent 2" w:uiPriority="51"/>
+    <w:lsdException w:name="Grid Table 7 Colorful Accent 2" w:uiPriority="52"/>
+    <w:lsdException w:name="Grid Table 1 Light Accent 3" w:uiPriority="46"/>
+    <w:lsdException w:name="Grid Table 2 Accent 3" w:uiPriority="47"/>
+    <w:lsdException w:name="Grid Table 3 Accent 3" w:uiPriority="48"/>
+    <w:lsdException w:name="Grid Table 4 Accent 3" w:uiPriority="49"/>
+    <w:lsdException w:name="Grid Table 5 Dark Accent 3" w:uiPriority="50"/>
+    <w:lsdException w:name="Grid Table 6 Colorful Accent 3" w:uiPriority="51"/>
+    <w:lsdException w:name="Grid Table 7 Colorful Accent 3" w:uiPriority="52"/>
+    <w:lsdException w:name="Grid Table 1 Light Accent 4" w:uiPriority="46"/>
+    <w:lsdException w:name="Grid Table 2 Accent 4" w:uiPriority="47"/>
+    <w:lsdException w:name="Grid Table 3 Accent 4" w:uiPriority="48"/>
+    <w:lsdException w:name="Grid Table 4 Accent 4" w:uiPriority="49"/>
+    <w:lsdException w:name="Grid Table 5 Dark Accent 4" w:uiPriority="50"/>
+    <w:lsdException w:name="Grid Table 6 Colorful Accent 4" w:uiPriority="51"/>
+    <w:lsdException w:name="Grid Table 7 Colorful Accent 4" w:uiPriority="52"/>
+    <w:lsdException w:name="Grid Table 1 Light Accent 5" w:uiPriority="46"/>
+    <w:lsdException w:name="Grid Table 2 Accent 5" w:uiPriority="47"/>
+    <w:lsdException w:name="Grid Table 3 Accent 5" w:uiPriority="48"/>
+    <w:lsdException w:name="Grid Table 4 Accent 5" w:uiPriority="49"/>
+    <w:lsdException w:name="Grid Table 5 Dark Accent 5" w:uiPriority="50"/>
+    <w:lsdException w:name="Grid Table 6 Colorful Accent 5" w:uiPriority="51"/>
+    <w:lsdException w:name="Grid Table 7 Colorful Accent 5" w:uiPriority="52"/>
+    <w:lsdException w:name="Grid Table 1 Light Accent 6" w:uiPriority="46"/>
+    <w:lsdException w:name="Grid Table 2 Accent 6" w:uiPriority="47"/>
+    <w:lsdException w:name="Grid Table 3 Accent 6" w:uiPriority="48"/>
+    <w:lsdException w:name="Grid Table 4 Accent 6" w:uiPriority="49"/>
+    <w:lsdException w:name="Grid Table 5 Dark Accent 6" w:uiPriority="50"/>
+    <w:lsdException w:name="Grid Table 6 Colorful Accent 6" w:uiPriority="51"/>
+    <w:lsdException w:name="Grid Table 7 Colorful Accent 6" w:uiPriority="52"/>
+    <w:lsdException w:name="List Table 1 Light" w:uiPriority="46"/>
+    <w:lsdException w:name="List Table 2" w:uiPriority="47"/>
+    <w:lsdException w:name="List Table 3" w:uiPriority="48"/>
+    <w:lsdException w:name="List Table 4" w:uiPriority="49"/>
+    <w:lsdException w:name="List Table 5 Dark" w:uiPriority="50"/>
+    <w:lsdException w:name="List Table 6 Colorful" w:uiPriority="51"/>
+    <w:lsdException w:name="List Table 7 Colorful" w:uiPriority="52"/>
+    <w:lsdException w:name="List Table 1 Light Accent 1" w:uiPriority="46"/>
+    <w:lsdException w:name="List Table 2 Accent 1" w:uiPriority="47"/>
+    <w:lsdException w:name="List Table 3 Accent 1" w:uiPriority="48"/>
+    <w:lsdException w:name="List Table 4 Accent 1" w:uiPriority="49"/>
+    <w:lsdException w:name="List Table 5 Dark Accent 1" w:uiPriority="50"/>
+    <w:lsdException w:name="List Table 6 Colorful Accent 1" w:uiPriority="51"/>
+    <w:lsdException w:name="List Table 7 Colorful Accent 1" w:uiPriority="52"/>
+    <w:lsdException w:name="List Table 1 Light Accent 2" w:uiPriority="46"/>
+    <w:lsdException w:name="List Table 2 Accent 2" w:uiPriority="47"/>
+    <w:lsdException w:name="List Table 3 Accent 2" w:uiPriority="48"/>
+    <w:lsdException w:name="List Table 4 Accent 2" w:uiPriority="49"/>
+    <w:lsdException w:name="List Table 5 Dark Accent 2" w:uiPriority="50"/>
+    <w:lsdException w:name="List Table 6 Colorful Accent 2" w:uiPriority="51"/>
+    <w:lsdException w:name="List Table 7 Colorful Accent 2" w:uiPriority="52"/>
+    <w:lsdException w:name="List Table 1 Light Accent 3" w:uiPriority="46"/>
+    <w:lsdException w:name="List Table 2 Accent 3" w:uiPriority="47"/>
+    <w:lsdException w:name="List Table 3 Accent 3" w:uiPriority="48"/>
+    <w:lsdException w:name="List Table 4 Accent 3" w:uiPriority="49"/>
+    <w:lsdException w:name="List Table 5 Dark Accent 3" w:uiPriority="50"/>
+    <w:lsdException w:name="List Table 6 Colorful Accent 3" w:uiPriority="51"/>
+    <w:lsdException w:name="List Table 7 Colorful Accent 3" w:uiPriority="52"/>
+    <w:lsdException w:name="List Table 1 Light Accent 4" w:uiPriority="46"/>
+    <w:lsdException w:name="List Table 2 Accent 4" w:uiPriority="47"/>
+    <w:lsdException w:name="List Table 3 Accent 4" w:uiPriority="48"/>
+    <w:lsdException w:name="List Table 4 Accent 4" w:uiPriority="49"/>
+    <w:lsdException w:name="List Table 5 Dark Accent 4" w:uiPriority="50"/>
+    <w:lsdException w:name="List Table 6 Colorful Accent 4" w:uiPriority="51"/>
+    <w:lsdException w:name="List Table 7 Colorful Accent 4" w:uiPriority="52"/>
+    <w:lsdException w:name="List Table 1 Light Accent 5" w:uiPriority="46"/>
+    <w:lsdException w:name="List Table 2 Accent 5" w:uiPriority="47"/>
+    <w:lsdException w:name="List Table 3 Accent 5" w:uiPriority="48"/>
+    <w:lsdException w:name="List Table 4 Accent 5" w:uiPriority="49"/>
+    <w:lsdException w:name="List Table 5 Dark Accent 5" w:uiPriority="50"/>
+    <w:lsdException w:name="List Table 6 Colorful Accent 5" w:uiPriority="51"/>
+    <w:lsdException w:name="List Table 7 Colorful Accent 5" w:uiPriority="52"/>
+    <w:lsdException w:name="List Table 1 Light Accent 6" w:uiPriority="46"/>
+    <w:lsdException w:name="List Table 2 Accent 6" w:uiPriority="47"/>
+    <w:lsdException w:name="List Table 3 Accent 6" w:uiPriority="48"/>
+    <w:lsdException w:name="List Table 4 Accent 6" w:uiPriority="49"/>
+    <w:lsdException w:name="List Table 5 Dark Accent 6" w:uiPriority="50"/>
+    <w:lsdException w:name="List Table 6 Colorful Accent 6" w:uiPriority="51"/>
+    <w:lsdException w:name="List Table 7 Colorful Accent 6" w:uiPriority="52"/>
   </w:latentStyles>
   <w:style w:type="paragraph" w:default="1" w:styleId="Normal">
     <w:name w:val="Normal"/>
@@ -10600,196 +10374,6 @@
 </w:styles>
 </file>
 
-<file path=word/stylesWithEffects.xml><?xml version="1.0" encoding="utf-8"?>
-<w:styles xmlns:wpc="http://schemas.microsoft.com/office/word/2010/wordprocessingCanvas" xmlns:mc="http://schemas.openxmlformats.org/markup-compatibility/2006" xmlns:o="urn:schemas-microsoft-com:office:office" xmlns:r="http://schemas.openxmlformats.org/officeDocument/2006/relationships" xmlns:m="http://schemas.openxmlformats.org/officeDocument/2006/math" xmlns:v="urn:schemas-microsoft-com:vml" xmlns:wp14="http://schemas.microsoft.com/office/word/2010/wordprocessingDrawing" xmlns:wp="http://schemas.openxmlformats.org/drawingml/2006/wordprocessingDrawing" xmlns:w10="urn:schemas-microsoft-com:office:word" xmlns:w="http://schemas.openxmlformats.org/wordprocessingml/2006/main" xmlns:w14="http://schemas.microsoft.com/office/word/2010/wordml" xmlns:wpg="http://schemas.microsoft.com/office/word/2010/wordprocessingGroup" xmlns:wpi="http://schemas.microsoft.com/office/word/2010/wordprocessingInk" xmlns:wne="http://schemas.microsoft.com/office/word/2006/wordml" xmlns:wps="http://schemas.microsoft.com/office/word/2010/wordprocessingShape" mc:Ignorable="w14 wp14">
-  <w:docDefaults>
-    <w:rPrDefault>
-      <w:rPr>
-        <w:rFonts w:asciiTheme="minorHAnsi" w:eastAsiaTheme="minorEastAsia" w:hAnsiTheme="minorHAnsi" w:cstheme="minorBidi"/>
-        <w:sz w:val="22"/>
-        <w:szCs w:val="22"/>
-        <w:lang w:val="en-US" w:eastAsia="en-US" w:bidi="ar-SA"/>
-      </w:rPr>
-    </w:rPrDefault>
-    <w:pPrDefault>
-      <w:pPr>
-        <w:spacing w:after="200" w:line="276" w:lineRule="auto"/>
-      </w:pPr>
-    </w:pPrDefault>
-  </w:docDefaults>
-  <w:latentStyles w:defLockedState="0" w:defUIPriority="99" w:defSemiHidden="1" w:defUnhideWhenUsed="1" w:defQFormat="0" w:count="267">
-    <w:lsdException w:name="Normal" w:semiHidden="0" w:uiPriority="0" w:unhideWhenUsed="0" w:qFormat="1"/>
-    <w:lsdException w:name="heading 1" w:semiHidden="0" w:uiPriority="9" w:unhideWhenUsed="0" w:qFormat="1"/>
-    <w:lsdException w:name="heading 2" w:uiPriority="9" w:qFormat="1"/>
-    <w:lsdException w:name="heading 3" w:uiPriority="9" w:qFormat="1"/>
-    <w:lsdException w:name="heading 4" w:uiPriority="9" w:qFormat="1"/>
-    <w:lsdException w:name="heading 5" w:uiPriority="9" w:qFormat="1"/>
-    <w:lsdException w:name="heading 6" w:uiPriority="9" w:qFormat="1"/>
-    <w:lsdException w:name="heading 7" w:uiPriority="9" w:qFormat="1"/>
-    <w:lsdException w:name="heading 8" w:uiPriority="9" w:qFormat="1"/>
-    <w:lsdException w:name="heading 9" w:uiPriority="9" w:qFormat="1"/>
-    <w:lsdException w:name="toc 1" w:uiPriority="39"/>
-    <w:lsdException w:name="toc 2" w:uiPriority="39"/>
-    <w:lsdException w:name="toc 3" w:uiPriority="39"/>
-    <w:lsdException w:name="toc 4" w:uiPriority="39"/>
-    <w:lsdException w:name="toc 5" w:uiPriority="39"/>
-    <w:lsdException w:name="toc 6" w:uiPriority="39"/>
-    <w:lsdException w:name="toc 7" w:uiPriority="39"/>
-    <w:lsdException w:name="toc 8" w:uiPriority="39"/>
-    <w:lsdException w:name="toc 9" w:uiPriority="39"/>
-    <w:lsdException w:name="caption" w:uiPriority="35" w:qFormat="1"/>
-    <w:lsdException w:name="Title" w:semiHidden="0" w:uiPriority="10" w:unhideWhenUsed="0" w:qFormat="1"/>
-    <w:lsdException w:name="Default Paragraph Font" w:uiPriority="1"/>
-    <w:lsdException w:name="Subtitle" w:semiHidden="0" w:uiPriority="11" w:unhideWhenUsed="0" w:qFormat="1"/>
-    <w:lsdException w:name="Strong" w:semiHidden="0" w:uiPriority="22" w:unhideWhenUsed="0" w:qFormat="1"/>
-    <w:lsdException w:name="Emphasis" w:semiHidden="0" w:uiPriority="20" w:unhideWhenUsed="0" w:qFormat="1"/>
-    <w:lsdException w:name="Table Grid" w:semiHidden="0" w:uiPriority="59" w:unhideWhenUsed="0"/>
-    <w:lsdException w:name="Placeholder Text" w:unhideWhenUsed="0"/>
-    <w:lsdException w:name="No Spacing" w:semiHidden="0" w:uiPriority="1" w:unhideWhenUsed="0" w:qFormat="1"/>
-    <w:lsdException w:name="Light Shading" w:semiHidden="0" w:uiPriority="60" w:unhideWhenUsed="0"/>
-    <w:lsdException w:name="Light List" w:semiHidden="0" w:uiPriority="61" w:unhideWhenUsed="0"/>
-    <w:lsdException w:name="Light Grid" w:semiHidden="0" w:uiPriority="62" w:unhideWhenUsed="0"/>
-    <w:lsdException w:name="Medium Shading 1" w:semiHidden="0" w:uiPriority="63" w:unhideWhenUsed="0"/>
-    <w:lsdException w:name="Medium Shading 2" w:semiHidden="0" w:uiPriority="64" w:unhideWhenUsed="0"/>
-    <w:lsdException w:name="Medium List 1" w:semiHidden="0" w:uiPriority="65" w:unhideWhenUsed="0"/>
-    <w:lsdException w:name="Medium List 2" w:semiHidden="0" w:uiPriority="66" w:unhideWhenUsed="0"/>
-    <w:lsdException w:name="Medium Grid 1" w:semiHidden="0" w:uiPriority="67" w:unhideWhenUsed="0"/>
-    <w:lsdException w:name="Medium Grid 2" w:semiHidden="0" w:uiPriority="68" w:unhideWhenUsed="0"/>
-    <w:lsdException w:name="Medium Grid 3" w:semiHidden="0" w:uiPriority="69" w:unhideWhenUsed="0"/>
-    <w:lsdException w:name="Dark List" w:semiHidden="0" w:uiPriority="70" w:unhideWhenUsed="0"/>
-    <w:lsdException w:name="Colorful Shading" w:semiHidden="0" w:uiPriority="71" w:unhideWhenUsed="0"/>
-    <w:lsdException w:name="Colorful List" w:semiHidden="0" w:uiPriority="72" w:unhideWhenUsed="0"/>
-    <w:lsdException w:name="Colorful Grid" w:semiHidden="0" w:uiPriority="73" w:unhideWhenUsed="0"/>
-    <w:lsdException w:name="Light Shading Accent 1" w:semiHidden="0" w:uiPriority="60" w:unhideWhenUsed="0"/>
-    <w:lsdException w:name="Light List Accent 1" w:semiHidden="0" w:uiPriority="61" w:unhideWhenUsed="0"/>
-    <w:lsdException w:name="Light Grid Accent 1" w:semiHidden="0" w:uiPriority="62" w:unhideWhenUsed="0"/>
-    <w:lsdException w:name="Medium Shading 1 Accent 1" w:semiHidden="0" w:uiPriority="63" w:unhideWhenUsed="0"/>
-    <w:lsdException w:name="Medium Shading 2 Accent 1" w:semiHidden="0" w:uiPriority="64" w:unhideWhenUsed="0"/>
-    <w:lsdException w:name="Medium List 1 Accent 1" w:semiHidden="0" w:uiPriority="65" w:unhideWhenUsed="0"/>
-    <w:lsdException w:name="Revision" w:unhideWhenUsed="0"/>
-    <w:lsdException w:name="List Paragraph" w:semiHidden="0" w:uiPriority="34" w:unhideWhenUsed="0" w:qFormat="1"/>
-    <w:lsdException w:name="Quote" w:semiHidden="0" w:uiPriority="29" w:unhideWhenUsed="0" w:qFormat="1"/>
-    <w:lsdException w:name="Intense Quote" w:semiHidden="0" w:uiPriority="30" w:unhideWhenUsed="0" w:qFormat="1"/>
-    <w:lsdException w:name="Medium List 2 Accent 1" w:semiHidden="0" w:uiPriority="66" w:unhideWhenUsed="0"/>
-    <w:lsdException w:name="Medium Grid 1 Accent 1" w:semiHidden="0" w:uiPriority="67" w:unhideWhenUsed="0"/>
-    <w:lsdException w:name="Medium Grid 2 Accent 1" w:semiHidden="0" w:uiPriority="68" w:unhideWhenUsed="0"/>
-    <w:lsdException w:name="Medium Grid 3 Accent 1" w:semiHidden="0" w:uiPriority="69" w:unhideWhenUsed="0"/>
-    <w:lsdException w:name="Dark List Accent 1" w:semiHidden="0" w:uiPriority="70" w:unhideWhenUsed="0"/>
-    <w:lsdException w:name="Colorful Shading Accent 1" w:semiHidden="0" w:uiPriority="71" w:unhideWhenUsed="0"/>
-    <w:lsdException w:name="Colorful List Accent 1" w:semiHidden="0" w:uiPriority="72" w:unhideWhenUsed="0"/>
-    <w:lsdException w:name="Colorful Grid Accent 1" w:semiHidden="0" w:uiPriority="73" w:unhideWhenUsed="0"/>
-    <w:lsdException w:name="Light Shading Accent 2" w:semiHidden="0" w:uiPriority="60" w:unhideWhenUsed="0"/>
-    <w:lsdException w:name="Light List Accent 2" w:semiHidden="0" w:uiPriority="61" w:unhideWhenUsed="0"/>
-    <w:lsdException w:name="Light Grid Accent 2" w:semiHidden="0" w:uiPriority="62" w:unhideWhenUsed="0"/>
-    <w:lsdException w:name="Medium Shading 1 Accent 2" w:semiHidden="0" w:uiPriority="63" w:unhideWhenUsed="0"/>
-    <w:lsdException w:name="Medium Shading 2 Accent 2" w:semiHidden="0" w:uiPriority="64" w:unhideWhenUsed="0"/>
-    <w:lsdException w:name="Medium List 1 Accent 2" w:semiHidden="0" w:uiPriority="65" w:unhideWhenUsed="0"/>
-    <w:lsdException w:name="Medium List 2 Accent 2" w:semiHidden="0" w:uiPriority="66" w:unhideWhenUsed="0"/>
-    <w:lsdException w:name="Medium Grid 1 Accent 2" w:semiHidden="0" w:uiPriority="67" w:unhideWhenUsed="0"/>
-    <w:lsdException w:name="Medium Grid 2 Accent 2" w:semiHidden="0" w:uiPriority="68" w:unhideWhenUsed="0"/>
-    <w:lsdException w:name="Medium Grid 3 Accent 2" w:semiHidden="0" w:uiPriority="69" w:unhideWhenUsed="0"/>
-    <w:lsdException w:name="Dark List Accent 2" w:semiHidden="0" w:uiPriority="70" w:unhideWhenUsed="0"/>
-    <w:lsdException w:name="Colorful Shading Accent 2" w:semiHidden="0" w:uiPriority="71" w:unhideWhenUsed="0"/>
-    <w:lsdException w:name="Colorful List Accent 2" w:semiHidden="0" w:uiPriority="72" w:unhideWhenUsed="0"/>
-    <w:lsdException w:name="Colorful Grid Accent 2" w:semiHidden="0" w:uiPriority="73" w:unhideWhenUsed="0"/>
-    <w:lsdException w:name="Light Shading Accent 3" w:semiHidden="0" w:uiPriority="60" w:unhideWhenUsed="0"/>
-    <w:lsdException w:name="Light List Accent 3" w:semiHidden="0" w:uiPriority="61" w:unhideWhenUsed="0"/>
-    <w:lsdException w:name="Light Grid Accent 3" w:semiHidden="0" w:uiPriority="62" w:unhideWhenUsed="0"/>
-    <w:lsdException w:name="Medium Shading 1 Accent 3" w:semiHidden="0" w:uiPriority="63" w:unhideWhenUsed="0"/>
-    <w:lsdException w:name="Medium Shading 2 Accent 3" w:semiHidden="0" w:uiPriority="64" w:unhideWhenUsed="0"/>
-    <w:lsdException w:name="Medium List 1 Accent 3" w:semiHidden="0" w:uiPriority="65" w:unhideWhenUsed="0"/>
-    <w:lsdException w:name="Medium List 2 Accent 3" w:semiHidden="0" w:uiPriority="66" w:unhideWhenUsed="0"/>
-    <w:lsdException w:name="Medium Grid 1 Accent 3" w:semiHidden="0" w:uiPriority="67" w:unhideWhenUsed="0"/>
-    <w:lsdException w:name="Medium Grid 2 Accent 3" w:semiHidden="0" w:uiPriority="68" w:unhideWhenUsed="0"/>
-    <w:lsdException w:name="Medium Grid 3 Accent 3" w:semiHidden="0" w:uiPriority="69" w:unhideWhenUsed="0"/>
-    <w:lsdException w:name="Dark List Accent 3" w:semiHidden="0" w:uiPriority="70" w:unhideWhenUsed="0"/>
-    <w:lsdException w:name="Colorful Shading Accent 3" w:semiHidden="0" w:uiPriority="71" w:unhideWhenUsed="0"/>
-    <w:lsdException w:name="Colorful List Accent 3" w:semiHidden="0" w:uiPriority="72" w:unhideWhenUsed="0"/>
-    <w:lsdException w:name="Colorful Grid Accent 3" w:semiHidden="0" w:uiPriority="73" w:unhideWhenUsed="0"/>
-    <w:lsdException w:name="Light Shading Accent 4" w:semiHidden="0" w:uiPriority="60" w:unhideWhenUsed="0"/>
-    <w:lsdException w:name="Light List Accent 4" w:semiHidden="0" w:uiPriority="61" w:unhideWhenUsed="0"/>
-    <w:lsdException w:name="Light Grid Accent 4" w:semiHidden="0" w:uiPriority="62" w:unhideWhenUsed="0"/>
-    <w:lsdException w:name="Medium Shading 1 Accent 4" w:semiHidden="0" w:uiPriority="63" w:unhideWhenUsed="0"/>
-    <w:lsdException w:name="Medium Shading 2 Accent 4" w:semiHidden="0" w:uiPriority="64" w:unhideWhenUsed="0"/>
-    <w:lsdException w:name="Medium List 1 Accent 4" w:semiHidden="0" w:uiPriority="65" w:unhideWhenUsed="0"/>
-    <w:lsdException w:name="Medium List 2 Accent 4" w:semiHidden="0" w:uiPriority="66" w:unhideWhenUsed="0"/>
-    <w:lsdException w:name="Medium Grid 1 Accent 4" w:semiHidden="0" w:uiPriority="67" w:unhideWhenUsed="0"/>
-    <w:lsdException w:name="Medium Grid 2 Accent 4" w:semiHidden="0" w:uiPriority="68" w:unhideWhenUsed="0"/>
-    <w:lsdException w:name="Medium Grid 3 Accent 4" w:semiHidden="0" w:uiPriority="69" w:unhideWhenUsed="0"/>
-    <w:lsdException w:name="Dark List Accent 4" w:semiHidden="0" w:uiPriority="70" w:unhideWhenUsed="0"/>
-    <w:lsdException w:name="Colorful Shading Accent 4" w:semiHidden="0" w:uiPriority="71" w:unhideWhenUsed="0"/>
-    <w:lsdException w:name="Colorful List Accent 4" w:semiHidden="0" w:uiPriority="72" w:unhideWhenUsed="0"/>
-    <w:lsdException w:name="Colorful Grid Accent 4" w:semiHidden="0" w:uiPriority="73" w:unhideWhenUsed="0"/>
-    <w:lsdException w:name="Light Shading Accent 5" w:semiHidden="0" w:uiPriority="60" w:unhideWhenUsed="0"/>
-    <w:lsdException w:name="Light List Accent 5" w:semiHidden="0" w:uiPriority="61" w:unhideWhenUsed="0"/>
-    <w:lsdException w:name="Light Grid Accent 5" w:semiHidden="0" w:uiPriority="62" w:unhideWhenUsed="0"/>
-    <w:lsdException w:name="Medium Shading 1 Accent 5" w:semiHidden="0" w:uiPriority="63" w:unhideWhenUsed="0"/>
-    <w:lsdException w:name="Medium Shading 2 Accent 5" w:semiHidden="0" w:uiPriority="64" w:unhideWhenUsed="0"/>
-    <w:lsdException w:name="Medium List 1 Accent 5" w:semiHidden="0" w:uiPriority="65" w:unhideWhenUsed="0"/>
-    <w:lsdException w:name="Medium List 2 Accent 5" w:semiHidden="0" w:uiPriority="66" w:unhideWhenUsed="0"/>
-    <w:lsdException w:name="Medium Grid 1 Accent 5" w:semiHidden="0" w:uiPriority="67" w:unhideWhenUsed="0"/>
-    <w:lsdException w:name="Medium Grid 2 Accent 5" w:semiHidden="0" w:uiPriority="68" w:unhideWhenUsed="0"/>
-    <w:lsdException w:name="Medium Grid 3 Accent 5" w:semiHidden="0" w:uiPriority="69" w:unhideWhenUsed="0"/>
-    <w:lsdException w:name="Dark List Accent 5" w:semiHidden="0" w:uiPriority="70" w:unhideWhenUsed="0"/>
-    <w:lsdException w:name="Colorful Shading Accent 5" w:semiHidden="0" w:uiPriority="71" w:unhideWhenUsed="0"/>
-    <w:lsdException w:name="Colorful List Accent 5" w:semiHidden="0" w:uiPriority="72" w:unhideWhenUsed="0"/>
-    <w:lsdException w:name="Colorful Grid Accent 5" w:semiHidden="0" w:uiPriority="73" w:unhideWhenUsed="0"/>
-    <w:lsdException w:name="Light Shading Accent 6" w:semiHidden="0" w:uiPriority="60" w:unhideWhenUsed="0"/>
-    <w:lsdException w:name="Light List Accent 6" w:semiHidden="0" w:uiPriority="61" w:unhideWhenUsed="0"/>
-    <w:lsdException w:name="Light Grid Accent 6" w:semiHidden="0" w:uiPriority="62" w:unhideWhenUsed="0"/>
-    <w:lsdException w:name="Medium Shading 1 Accent 6" w:semiHidden="0" w:uiPriority="63" w:unhideWhenUsed="0"/>
-    <w:lsdException w:name="Medium Shading 2 Accent 6" w:semiHidden="0" w:uiPriority="64" w:unhideWhenUsed="0"/>
-    <w:lsdException w:name="Medium List 1 Accent 6" w:semiHidden="0" w:uiPriority="65" w:unhideWhenUsed="0"/>
-    <w:lsdException w:name="Medium List 2 Accent 6" w:semiHidden="0" w:uiPriority="66" w:unhideWhenUsed="0"/>
-    <w:lsdException w:name="Medium Grid 1 Accent 6" w:semiHidden="0" w:uiPriority="67" w:unhideWhenUsed="0"/>
-    <w:lsdException w:name="Medium Grid 2 Accent 6" w:semiHidden="0" w:uiPriority="68" w:unhideWhenUsed="0"/>
-    <w:lsdException w:name="Medium Grid 3 Accent 6" w:semiHidden="0" w:uiPriority="69" w:unhideWhenUsed="0"/>
-    <w:lsdException w:name="Dark List Accent 6" w:semiHidden="0" w:uiPriority="70" w:unhideWhenUsed="0"/>
-    <w:lsdException w:name="Colorful Shading Accent 6" w:semiHidden="0" w:uiPriority="71" w:unhideWhenUsed="0"/>
-    <w:lsdException w:name="Colorful List Accent 6" w:semiHidden="0" w:uiPriority="72" w:unhideWhenUsed="0"/>
-    <w:lsdException w:name="Colorful Grid Accent 6" w:semiHidden="0" w:uiPriority="73" w:unhideWhenUsed="0"/>
-    <w:lsdException w:name="Subtle Emphasis" w:semiHidden="0" w:uiPriority="19" w:unhideWhenUsed="0" w:qFormat="1"/>
-    <w:lsdException w:name="Intense Emphasis" w:semiHidden="0" w:uiPriority="21" w:unhideWhenUsed="0" w:qFormat="1"/>
-    <w:lsdException w:name="Subtle Reference" w:semiHidden="0" w:uiPriority="31" w:unhideWhenUsed="0" w:qFormat="1"/>
-    <w:lsdException w:name="Intense Reference" w:semiHidden="0" w:uiPriority="32" w:unhideWhenUsed="0" w:qFormat="1"/>
-    <w:lsdException w:name="Book Title" w:semiHidden="0" w:uiPriority="33" w:unhideWhenUsed="0" w:qFormat="1"/>
-    <w:lsdException w:name="Bibliography" w:uiPriority="37"/>
-    <w:lsdException w:name="TOC Heading" w:uiPriority="39" w:qFormat="1"/>
-  </w:latentStyles>
-  <w:style w:type="paragraph" w:default="1" w:styleId="Normal">
-    <w:name w:val="Normal"/>
-    <w:qFormat/>
-  </w:style>
-  <w:style w:type="character" w:default="1" w:styleId="DefaultParagraphFont">
-    <w:name w:val="Default Paragraph Font"/>
-    <w:uiPriority w:val="1"/>
-    <w:semiHidden/>
-    <w:unhideWhenUsed/>
-  </w:style>
-  <w:style w:type="table" w:default="1" w:styleId="TableNormal">
-    <w:name w:val="Normal Table"/>
-    <w:uiPriority w:val="99"/>
-    <w:semiHidden/>
-    <w:unhideWhenUsed/>
-    <w:tblPr>
-      <w:tblInd w:w="0" w:type="dxa"/>
-      <w:tblCellMar>
-        <w:top w:w="0" w:type="dxa"/>
-        <w:left w:w="108" w:type="dxa"/>
-        <w:bottom w:w="0" w:type="dxa"/>
-        <w:right w:w="108" w:type="dxa"/>
-      </w:tblCellMar>
-    </w:tblPr>
-  </w:style>
-  <w:style w:type="numbering" w:default="1" w:styleId="NoList">
-    <w:name w:val="No List"/>
-    <w:uiPriority w:val="99"/>
-    <w:semiHidden/>
-    <w:unhideWhenUsed/>
-  </w:style>
-</w:styles>
-</file>
-
 <file path=word/theme/theme1.xml><?xml version="1.0" encoding="utf-8"?>
 <a:theme xmlns:a="http://schemas.openxmlformats.org/drawingml/2006/main" name="Office Theme">
   <a:themeElements>

</xml_diff>